<commit_message>
key exchange almost done
</commit_message>
<xml_diff>
--- a/blockchain_chat_app.docx
+++ b/blockchain_chat_app.docx
@@ -456,13 +456,7 @@
         </w:rPr>
       </w:pPr>
       <w:r>
-        <w:t>Anyone</w:t>
-      </w:r>
-      <w:r>
-        <w:t xml:space="preserve"> can join the network can </w:t>
-      </w:r>
-      <w:r>
-        <w:t xml:space="preserve">send transaction through the network and paying small amount of fees the fees may vary from one transaction to another. because it depends on the number of transactions sent in the same time, so paying fees for every message may not suitable for some users but for those who wants a high level of security our project is there right chouse. </w:t>
+        <w:t xml:space="preserve">Anyone can join the network can send transaction through the network and paying small amount of fees the fees may vary from one transaction to another. because it depends on the number of transactions sent in the same time, so paying fees for every message may not suitable for some users but for those who wants a high level of security our project is there right chouse. </w:t>
       </w:r>
     </w:p>
     <w:p/>
@@ -478,6 +472,1374 @@
     </w:p>
     <w:p/>
     <w:p/>
+    <w:p/>
+    <w:p/>
+    <w:p/>
+    <w:p/>
+    <w:p/>
+    <w:p/>
+    <w:p/>
+    <w:p/>
+    <w:p/>
+    <w:p/>
+    <w:p/>
+    <w:p/>
+    <w:p/>
+    <w:p/>
+    <w:p/>
+    <w:p/>
+    <w:p/>
+    <w:p/>
+    <w:p/>
+    <w:p/>
+    <w:p>
+      <w:r>
+        <w:t xml:space="preserve">URL to how the addresses are generated </w:t>
+      </w:r>
+    </w:p>
+    <w:p>
+      <w:r>
+        <w:t>https://www.oreilly.com/library/view/mastering-bitcoin/9781491902639/ch04.html</w:t>
+      </w:r>
+    </w:p>
+    <w:p/>
+    <w:p/>
+    <w:p/>
+    <w:p/>
+    <w:p/>
+    <w:p/>
+    <w:p/>
+    <w:p>
+      <w:pPr>
+        <w:spacing w:before="360" w:line="360" w:lineRule="atLeast"/>
+        <w:textAlignment w:val="baseline"/>
+        <w:outlineLvl w:val="2"/>
+        <w:rPr>
+          <w:rFonts w:ascii="Arial" w:eastAsia="Times New Roman" w:hAnsi="Arial" w:cs="Arial"/>
+          <w:color w:val="3D3B49"/>
+          <w:sz w:val="27"/>
+          <w:szCs w:val="27"/>
+        </w:rPr>
+      </w:pPr>
+      <w:r>
+        <w:rPr>
+          <w:rFonts w:ascii="Arial" w:eastAsia="Times New Roman" w:hAnsi="Arial" w:cs="Arial"/>
+          <w:color w:val="3D3B49"/>
+          <w:sz w:val="27"/>
+          <w:szCs w:val="27"/>
+        </w:rPr>
+        <w:t>Elliptic Curve Cryptography Explained</w:t>
+      </w:r>
+    </w:p>
+    <w:p>
+      <w:pPr>
+        <w:shd w:val="clear" w:color="auto" w:fill="FFFFFF"/>
+        <w:spacing w:before="180" w:after="300" w:line="396" w:lineRule="atLeast"/>
+        <w:textAlignment w:val="baseline"/>
+        <w:rPr>
+          <w:rFonts w:ascii="Times New Roman" w:eastAsia="Times New Roman" w:hAnsi="Times New Roman" w:cs="Times New Roman"/>
+          <w:color w:val="333333"/>
+          <w:sz w:val="30"/>
+          <w:szCs w:val="30"/>
+        </w:rPr>
+      </w:pPr>
+      <w:r>
+        <w:rPr>
+          <w:rFonts w:ascii="Times New Roman" w:eastAsia="Times New Roman" w:hAnsi="Times New Roman" w:cs="Times New Roman"/>
+          <w:color w:val="333333"/>
+          <w:sz w:val="30"/>
+          <w:szCs w:val="30"/>
+        </w:rPr>
+        <w:t>Elliptic curve cryptography is a type of asymmetric or public-key cryptography based on the discrete logarithm problem as expressed by addition and multiplication on the points of an elliptic curve.</w:t>
+      </w:r>
+    </w:p>
+    <w:p/>
+    <w:p/>
+    <w:p/>
+    <w:p/>
+    <w:p/>
+    <w:p>
+      <w:r>
+        <w:t xml:space="preserve">The elliptic curve cryptography (ECC) </w:t>
+      </w:r>
+      <w:r>
+        <w:rPr>
+          <w:rStyle w:val="Strong"/>
+        </w:rPr>
+        <w:t>does not directly provide encryption</w:t>
+      </w:r>
+      <w:r>
+        <w:t xml:space="preserve"> method. Instead, we can design a </w:t>
+      </w:r>
+      <w:r>
+        <w:rPr>
+          <w:rStyle w:val="Strong"/>
+        </w:rPr>
+        <w:t>hybrid encryption scheme</w:t>
+      </w:r>
+      <w:r>
+        <w:t xml:space="preserve"> by using the </w:t>
+      </w:r>
+      <w:r>
+        <w:rPr>
+          <w:rStyle w:val="Strong"/>
+        </w:rPr>
+        <w:t>ECDH</w:t>
+      </w:r>
+      <w:r>
+        <w:t xml:space="preserve"> (Elliptic Curve Diffie–Hellman) key exchange scheme to derive a </w:t>
+      </w:r>
+      <w:r>
+        <w:rPr>
+          <w:rStyle w:val="Strong"/>
+        </w:rPr>
+        <w:t>shared secret key</w:t>
+      </w:r>
+      <w:r>
+        <w:t xml:space="preserve"> for symmetric data encryption and decryption.</w:t>
+      </w:r>
+    </w:p>
+    <w:p/>
+    <w:p/>
+    <w:p/>
+    <w:p>
+      <w:pPr>
+        <w:numPr>
+          <w:ilvl w:val="0"/>
+          <w:numId w:val="4"/>
+        </w:numPr>
+        <w:spacing w:before="100" w:beforeAutospacing="1" w:after="100" w:afterAutospacing="1"/>
+        <w:rPr>
+          <w:rFonts w:ascii="Times New Roman" w:eastAsia="Times New Roman" w:hAnsi="Times New Roman" w:cs="Times New Roman"/>
+        </w:rPr>
+      </w:pPr>
+      <w:proofErr w:type="spellStart"/>
+      <w:r>
+        <w:rPr>
+          <w:rFonts w:ascii="Times New Roman" w:eastAsia="Times New Roman" w:hAnsi="Times New Roman" w:cs="Times New Roman"/>
+          <w:b/>
+          <w:bCs/>
+        </w:rPr>
+        <w:t>calculateEncryptionKey</w:t>
+      </w:r>
+      <w:proofErr w:type="spellEnd"/>
+      <w:r>
+        <w:rPr>
+          <w:rFonts w:ascii="Times New Roman" w:eastAsia="Times New Roman" w:hAnsi="Times New Roman" w:cs="Times New Roman"/>
+        </w:rPr>
+        <w:t>(</w:t>
+      </w:r>
+      <w:proofErr w:type="spellStart"/>
+      <w:r>
+        <w:rPr>
+          <w:rFonts w:ascii="Times New Roman" w:eastAsia="Times New Roman" w:hAnsi="Times New Roman" w:cs="Times New Roman"/>
+        </w:rPr>
+        <w:t>pubKey</w:t>
+      </w:r>
+      <w:proofErr w:type="spellEnd"/>
+      <w:r>
+        <w:rPr>
+          <w:rFonts w:ascii="Times New Roman" w:eastAsia="Times New Roman" w:hAnsi="Times New Roman" w:cs="Times New Roman"/>
+        </w:rPr>
+        <w:t>) --&gt; (</w:t>
+      </w:r>
+      <w:proofErr w:type="spellStart"/>
+      <w:r>
+        <w:rPr>
+          <w:rFonts w:ascii="Times New Roman" w:eastAsia="Times New Roman" w:hAnsi="Times New Roman" w:cs="Times New Roman"/>
+        </w:rPr>
+        <w:t>sharedECCKey</w:t>
+      </w:r>
+      <w:proofErr w:type="spellEnd"/>
+      <w:r>
+        <w:rPr>
+          <w:rFonts w:ascii="Times New Roman" w:eastAsia="Times New Roman" w:hAnsi="Times New Roman" w:cs="Times New Roman"/>
+        </w:rPr>
+        <w:t xml:space="preserve">, </w:t>
+      </w:r>
+      <w:proofErr w:type="spellStart"/>
+      <w:r>
+        <w:rPr>
+          <w:rFonts w:ascii="Times New Roman" w:eastAsia="Times New Roman" w:hAnsi="Times New Roman" w:cs="Times New Roman"/>
+        </w:rPr>
+        <w:t>ciphertextPubKey</w:t>
+      </w:r>
+      <w:proofErr w:type="spellEnd"/>
+      <w:r>
+        <w:rPr>
+          <w:rFonts w:ascii="Times New Roman" w:eastAsia="Times New Roman" w:hAnsi="Times New Roman" w:cs="Times New Roman"/>
+        </w:rPr>
+        <w:t>)</w:t>
+      </w:r>
+    </w:p>
+    <w:p>
+      <w:pPr>
+        <w:numPr>
+          <w:ilvl w:val="1"/>
+          <w:numId w:val="4"/>
+        </w:numPr>
+        <w:spacing w:before="100" w:beforeAutospacing="1" w:after="100" w:afterAutospacing="1"/>
+        <w:rPr>
+          <w:rFonts w:ascii="Times New Roman" w:eastAsia="Times New Roman" w:hAnsi="Times New Roman" w:cs="Times New Roman"/>
+        </w:rPr>
+      </w:pPr>
+      <w:r>
+        <w:rPr>
+          <w:rFonts w:ascii="Times New Roman" w:eastAsia="Times New Roman" w:hAnsi="Times New Roman" w:cs="Times New Roman"/>
+        </w:rPr>
+        <w:t>1.</w:t>
+      </w:r>
+    </w:p>
+    <w:p>
+      <w:pPr>
+        <w:spacing w:before="100" w:beforeAutospacing="1" w:after="100" w:afterAutospacing="1"/>
+        <w:ind w:left="1440"/>
+        <w:rPr>
+          <w:rFonts w:ascii="Times New Roman" w:eastAsia="Times New Roman" w:hAnsi="Times New Roman" w:cs="Times New Roman"/>
+        </w:rPr>
+      </w:pPr>
+      <w:r>
+        <w:rPr>
+          <w:rFonts w:ascii="Times New Roman" w:eastAsia="Times New Roman" w:hAnsi="Times New Roman" w:cs="Times New Roman"/>
+        </w:rPr>
+        <w:t xml:space="preserve">Generate </w:t>
+      </w:r>
+      <w:proofErr w:type="spellStart"/>
+      <w:r>
+        <w:rPr>
+          <w:rFonts w:ascii="Times New Roman" w:eastAsia="Times New Roman" w:hAnsi="Times New Roman" w:cs="Times New Roman"/>
+          <w:b/>
+          <w:bCs/>
+        </w:rPr>
+        <w:t>ciphertextPrivKey</w:t>
+      </w:r>
+      <w:proofErr w:type="spellEnd"/>
+      <w:r>
+        <w:rPr>
+          <w:rFonts w:ascii="Times New Roman" w:eastAsia="Times New Roman" w:hAnsi="Times New Roman" w:cs="Times New Roman"/>
+        </w:rPr>
+        <w:t xml:space="preserve"> = </w:t>
+      </w:r>
+      <w:r>
+        <w:rPr>
+          <w:rFonts w:ascii="Times New Roman" w:eastAsia="Times New Roman" w:hAnsi="Times New Roman" w:cs="Times New Roman"/>
+          <w:i/>
+          <w:iCs/>
+        </w:rPr>
+        <w:t xml:space="preserve">new </w:t>
+      </w:r>
+      <w:r>
+        <w:rPr>
+          <w:rFonts w:ascii="Times New Roman" w:eastAsia="Times New Roman" w:hAnsi="Times New Roman" w:cs="Times New Roman"/>
+          <w:b/>
+          <w:bCs/>
+          <w:i/>
+          <w:iCs/>
+        </w:rPr>
+        <w:t>random</w:t>
+      </w:r>
+      <w:r>
+        <w:rPr>
+          <w:rFonts w:ascii="Times New Roman" w:eastAsia="Times New Roman" w:hAnsi="Times New Roman" w:cs="Times New Roman"/>
+          <w:i/>
+          <w:iCs/>
+        </w:rPr>
+        <w:t xml:space="preserve"> private key</w:t>
+      </w:r>
+      <w:r>
+        <w:rPr>
+          <w:rFonts w:ascii="Times New Roman" w:eastAsia="Times New Roman" w:hAnsi="Times New Roman" w:cs="Times New Roman"/>
+        </w:rPr>
+        <w:t>.</w:t>
+      </w:r>
+    </w:p>
+    <w:p>
+      <w:pPr>
+        <w:numPr>
+          <w:ilvl w:val="1"/>
+          <w:numId w:val="4"/>
+        </w:numPr>
+        <w:spacing w:before="100" w:beforeAutospacing="1" w:after="100" w:afterAutospacing="1"/>
+        <w:rPr>
+          <w:rFonts w:ascii="Times New Roman" w:eastAsia="Times New Roman" w:hAnsi="Times New Roman" w:cs="Times New Roman"/>
+        </w:rPr>
+      </w:pPr>
+      <w:r>
+        <w:rPr>
+          <w:rFonts w:ascii="Times New Roman" w:eastAsia="Times New Roman" w:hAnsi="Times New Roman" w:cs="Times New Roman"/>
+        </w:rPr>
+        <w:t>2.</w:t>
+      </w:r>
+    </w:p>
+    <w:p>
+      <w:pPr>
+        <w:spacing w:before="100" w:beforeAutospacing="1" w:after="100" w:afterAutospacing="1"/>
+        <w:ind w:left="1440"/>
+        <w:rPr>
+          <w:rFonts w:ascii="Times New Roman" w:eastAsia="Times New Roman" w:hAnsi="Times New Roman" w:cs="Times New Roman"/>
+        </w:rPr>
+      </w:pPr>
+      <w:r>
+        <w:rPr>
+          <w:rFonts w:ascii="Times New Roman" w:eastAsia="Times New Roman" w:hAnsi="Times New Roman" w:cs="Times New Roman"/>
+        </w:rPr>
+        <w:t xml:space="preserve">Calculate </w:t>
+      </w:r>
+      <w:proofErr w:type="spellStart"/>
+      <w:r>
+        <w:rPr>
+          <w:rFonts w:ascii="Times New Roman" w:eastAsia="Times New Roman" w:hAnsi="Times New Roman" w:cs="Times New Roman"/>
+          <w:b/>
+          <w:bCs/>
+        </w:rPr>
+        <w:t>ciphertextPubKey</w:t>
+      </w:r>
+      <w:proofErr w:type="spellEnd"/>
+      <w:r>
+        <w:rPr>
+          <w:rFonts w:ascii="Times New Roman" w:eastAsia="Times New Roman" w:hAnsi="Times New Roman" w:cs="Times New Roman"/>
+        </w:rPr>
+        <w:t xml:space="preserve"> = </w:t>
+      </w:r>
+      <w:proofErr w:type="spellStart"/>
+      <w:r>
+        <w:rPr>
+          <w:rFonts w:ascii="Times New Roman" w:eastAsia="Times New Roman" w:hAnsi="Times New Roman" w:cs="Times New Roman"/>
+        </w:rPr>
+        <w:t>ciphertextPrivKey</w:t>
+      </w:r>
+      <w:proofErr w:type="spellEnd"/>
+      <w:r>
+        <w:rPr>
+          <w:rFonts w:ascii="Times New Roman" w:eastAsia="Times New Roman" w:hAnsi="Times New Roman" w:cs="Times New Roman"/>
+        </w:rPr>
+        <w:t xml:space="preserve"> * G.</w:t>
+      </w:r>
+    </w:p>
+    <w:p>
+      <w:pPr>
+        <w:numPr>
+          <w:ilvl w:val="1"/>
+          <w:numId w:val="4"/>
+        </w:numPr>
+        <w:spacing w:before="100" w:beforeAutospacing="1" w:after="100" w:afterAutospacing="1"/>
+        <w:rPr>
+          <w:rFonts w:ascii="Times New Roman" w:eastAsia="Times New Roman" w:hAnsi="Times New Roman" w:cs="Times New Roman"/>
+        </w:rPr>
+      </w:pPr>
+      <w:r>
+        <w:rPr>
+          <w:rFonts w:ascii="Times New Roman" w:eastAsia="Times New Roman" w:hAnsi="Times New Roman" w:cs="Times New Roman"/>
+        </w:rPr>
+        <w:t>3.</w:t>
+      </w:r>
+    </w:p>
+    <w:p>
+      <w:pPr>
+        <w:spacing w:before="100" w:beforeAutospacing="1" w:after="100" w:afterAutospacing="1"/>
+        <w:ind w:left="1440"/>
+        <w:rPr>
+          <w:rFonts w:ascii="Times New Roman" w:eastAsia="Times New Roman" w:hAnsi="Times New Roman" w:cs="Times New Roman"/>
+        </w:rPr>
+      </w:pPr>
+      <w:r>
+        <w:rPr>
+          <w:rFonts w:ascii="Times New Roman" w:eastAsia="Times New Roman" w:hAnsi="Times New Roman" w:cs="Times New Roman"/>
+        </w:rPr>
+        <w:t xml:space="preserve">Calculate the ECDH shared secret: </w:t>
+      </w:r>
+      <w:proofErr w:type="spellStart"/>
+      <w:r>
+        <w:rPr>
+          <w:rFonts w:ascii="Times New Roman" w:eastAsia="Times New Roman" w:hAnsi="Times New Roman" w:cs="Times New Roman"/>
+          <w:b/>
+          <w:bCs/>
+        </w:rPr>
+        <w:t>sharedECCKey</w:t>
+      </w:r>
+      <w:proofErr w:type="spellEnd"/>
+      <w:r>
+        <w:rPr>
+          <w:rFonts w:ascii="Times New Roman" w:eastAsia="Times New Roman" w:hAnsi="Times New Roman" w:cs="Times New Roman"/>
+        </w:rPr>
+        <w:t xml:space="preserve"> = </w:t>
+      </w:r>
+      <w:proofErr w:type="spellStart"/>
+      <w:r>
+        <w:rPr>
+          <w:rFonts w:ascii="Times New Roman" w:eastAsia="Times New Roman" w:hAnsi="Times New Roman" w:cs="Times New Roman"/>
+        </w:rPr>
+        <w:t>pubKey</w:t>
+      </w:r>
+      <w:proofErr w:type="spellEnd"/>
+      <w:r>
+        <w:rPr>
+          <w:rFonts w:ascii="Times New Roman" w:eastAsia="Times New Roman" w:hAnsi="Times New Roman" w:cs="Times New Roman"/>
+        </w:rPr>
+        <w:t xml:space="preserve"> * </w:t>
+      </w:r>
+      <w:proofErr w:type="spellStart"/>
+      <w:r>
+        <w:rPr>
+          <w:rFonts w:ascii="Times New Roman" w:eastAsia="Times New Roman" w:hAnsi="Times New Roman" w:cs="Times New Roman"/>
+        </w:rPr>
+        <w:t>ciphertextPrivKey</w:t>
+      </w:r>
+      <w:proofErr w:type="spellEnd"/>
+      <w:r>
+        <w:rPr>
+          <w:rFonts w:ascii="Times New Roman" w:eastAsia="Times New Roman" w:hAnsi="Times New Roman" w:cs="Times New Roman"/>
+        </w:rPr>
+        <w:t>.</w:t>
+      </w:r>
+    </w:p>
+    <w:p>
+      <w:pPr>
+        <w:numPr>
+          <w:ilvl w:val="1"/>
+          <w:numId w:val="4"/>
+        </w:numPr>
+        <w:spacing w:before="100" w:beforeAutospacing="1" w:after="100" w:afterAutospacing="1"/>
+        <w:rPr>
+          <w:rFonts w:ascii="Times New Roman" w:eastAsia="Times New Roman" w:hAnsi="Times New Roman" w:cs="Times New Roman"/>
+        </w:rPr>
+      </w:pPr>
+      <w:r>
+        <w:rPr>
+          <w:rFonts w:ascii="Times New Roman" w:eastAsia="Times New Roman" w:hAnsi="Times New Roman" w:cs="Times New Roman"/>
+        </w:rPr>
+        <w:lastRenderedPageBreak/>
+        <w:t>4.</w:t>
+      </w:r>
+    </w:p>
+    <w:p>
+      <w:pPr>
+        <w:spacing w:before="100" w:beforeAutospacing="1" w:after="100" w:afterAutospacing="1"/>
+        <w:ind w:left="1440"/>
+        <w:rPr>
+          <w:rFonts w:ascii="Times New Roman" w:eastAsia="Times New Roman" w:hAnsi="Times New Roman" w:cs="Times New Roman"/>
+        </w:rPr>
+      </w:pPr>
+      <w:r>
+        <w:rPr>
+          <w:rFonts w:ascii="Times New Roman" w:eastAsia="Times New Roman" w:hAnsi="Times New Roman" w:cs="Times New Roman"/>
+        </w:rPr>
+        <w:t xml:space="preserve">Return both the </w:t>
+      </w:r>
+      <w:proofErr w:type="spellStart"/>
+      <w:r>
+        <w:rPr>
+          <w:rFonts w:ascii="Times New Roman" w:eastAsia="Times New Roman" w:hAnsi="Times New Roman" w:cs="Times New Roman"/>
+          <w:b/>
+          <w:bCs/>
+        </w:rPr>
+        <w:t>sharedECCKey</w:t>
+      </w:r>
+      <w:proofErr w:type="spellEnd"/>
+      <w:r>
+        <w:rPr>
+          <w:rFonts w:ascii="Times New Roman" w:eastAsia="Times New Roman" w:hAnsi="Times New Roman" w:cs="Times New Roman"/>
+        </w:rPr>
+        <w:t xml:space="preserve"> + </w:t>
+      </w:r>
+      <w:proofErr w:type="spellStart"/>
+      <w:r>
+        <w:rPr>
+          <w:rFonts w:ascii="Times New Roman" w:eastAsia="Times New Roman" w:hAnsi="Times New Roman" w:cs="Times New Roman"/>
+          <w:b/>
+          <w:bCs/>
+        </w:rPr>
+        <w:t>ciphertextPubKey</w:t>
+      </w:r>
+      <w:proofErr w:type="spellEnd"/>
+      <w:r>
+        <w:rPr>
+          <w:rFonts w:ascii="Times New Roman" w:eastAsia="Times New Roman" w:hAnsi="Times New Roman" w:cs="Times New Roman"/>
+        </w:rPr>
+        <w:t xml:space="preserve">. Use the </w:t>
+      </w:r>
+      <w:proofErr w:type="spellStart"/>
+      <w:r>
+        <w:rPr>
+          <w:rFonts w:ascii="Times New Roman" w:eastAsia="Times New Roman" w:hAnsi="Times New Roman" w:cs="Times New Roman"/>
+          <w:b/>
+          <w:bCs/>
+        </w:rPr>
+        <w:t>sharedECCKey</w:t>
+      </w:r>
+      <w:proofErr w:type="spellEnd"/>
+      <w:r>
+        <w:rPr>
+          <w:rFonts w:ascii="Times New Roman" w:eastAsia="Times New Roman" w:hAnsi="Times New Roman" w:cs="Times New Roman"/>
+        </w:rPr>
+        <w:t xml:space="preserve"> for symmetric encryption. Use the randomly generated </w:t>
+      </w:r>
+      <w:proofErr w:type="spellStart"/>
+      <w:r>
+        <w:rPr>
+          <w:rFonts w:ascii="Times New Roman" w:eastAsia="Times New Roman" w:hAnsi="Times New Roman" w:cs="Times New Roman"/>
+          <w:b/>
+          <w:bCs/>
+        </w:rPr>
+        <w:t>ciphertextPubKey</w:t>
+      </w:r>
+      <w:proofErr w:type="spellEnd"/>
+      <w:r>
+        <w:rPr>
+          <w:rFonts w:ascii="Times New Roman" w:eastAsia="Times New Roman" w:hAnsi="Times New Roman" w:cs="Times New Roman"/>
+        </w:rPr>
+        <w:t xml:space="preserve"> to calculate the decryption key later.</w:t>
+      </w:r>
+    </w:p>
+    <w:p>
+      <w:pPr>
+        <w:numPr>
+          <w:ilvl w:val="0"/>
+          <w:numId w:val="4"/>
+        </w:numPr>
+        <w:spacing w:before="100" w:beforeAutospacing="1" w:after="100" w:afterAutospacing="1"/>
+        <w:rPr>
+          <w:rFonts w:ascii="Times New Roman" w:eastAsia="Times New Roman" w:hAnsi="Times New Roman" w:cs="Times New Roman"/>
+        </w:rPr>
+      </w:pPr>
+      <w:proofErr w:type="spellStart"/>
+      <w:proofErr w:type="gramStart"/>
+      <w:r>
+        <w:rPr>
+          <w:rFonts w:ascii="Times New Roman" w:eastAsia="Times New Roman" w:hAnsi="Times New Roman" w:cs="Times New Roman"/>
+          <w:b/>
+          <w:bCs/>
+        </w:rPr>
+        <w:t>calculateDecryptionKey</w:t>
+      </w:r>
+      <w:proofErr w:type="spellEnd"/>
+      <w:r>
+        <w:rPr>
+          <w:rFonts w:ascii="Times New Roman" w:eastAsia="Times New Roman" w:hAnsi="Times New Roman" w:cs="Times New Roman"/>
+        </w:rPr>
+        <w:t>(</w:t>
+      </w:r>
+      <w:proofErr w:type="spellStart"/>
+      <w:proofErr w:type="gramEnd"/>
+      <w:r>
+        <w:rPr>
+          <w:rFonts w:ascii="Times New Roman" w:eastAsia="Times New Roman" w:hAnsi="Times New Roman" w:cs="Times New Roman"/>
+        </w:rPr>
+        <w:t>privKey</w:t>
+      </w:r>
+      <w:proofErr w:type="spellEnd"/>
+      <w:r>
+        <w:rPr>
+          <w:rFonts w:ascii="Times New Roman" w:eastAsia="Times New Roman" w:hAnsi="Times New Roman" w:cs="Times New Roman"/>
+        </w:rPr>
+        <w:t xml:space="preserve">, </w:t>
+      </w:r>
+      <w:proofErr w:type="spellStart"/>
+      <w:r>
+        <w:rPr>
+          <w:rFonts w:ascii="Times New Roman" w:eastAsia="Times New Roman" w:hAnsi="Times New Roman" w:cs="Times New Roman"/>
+        </w:rPr>
+        <w:t>ciphertextPubKey</w:t>
+      </w:r>
+      <w:proofErr w:type="spellEnd"/>
+      <w:r>
+        <w:rPr>
+          <w:rFonts w:ascii="Times New Roman" w:eastAsia="Times New Roman" w:hAnsi="Times New Roman" w:cs="Times New Roman"/>
+        </w:rPr>
+        <w:t xml:space="preserve">) --&gt; </w:t>
+      </w:r>
+      <w:proofErr w:type="spellStart"/>
+      <w:r>
+        <w:rPr>
+          <w:rFonts w:ascii="Times New Roman" w:eastAsia="Times New Roman" w:hAnsi="Times New Roman" w:cs="Times New Roman"/>
+        </w:rPr>
+        <w:t>sharedECCKey</w:t>
+      </w:r>
+      <w:proofErr w:type="spellEnd"/>
+    </w:p>
+    <w:p>
+      <w:pPr>
+        <w:numPr>
+          <w:ilvl w:val="1"/>
+          <w:numId w:val="4"/>
+        </w:numPr>
+        <w:spacing w:before="100" w:beforeAutospacing="1" w:after="100" w:afterAutospacing="1"/>
+        <w:rPr>
+          <w:rFonts w:ascii="Times New Roman" w:eastAsia="Times New Roman" w:hAnsi="Times New Roman" w:cs="Times New Roman"/>
+        </w:rPr>
+      </w:pPr>
+      <w:r>
+        <w:rPr>
+          <w:rFonts w:ascii="Times New Roman" w:eastAsia="Times New Roman" w:hAnsi="Times New Roman" w:cs="Times New Roman"/>
+        </w:rPr>
+        <w:t>1.</w:t>
+      </w:r>
+    </w:p>
+    <w:p>
+      <w:pPr>
+        <w:spacing w:before="100" w:beforeAutospacing="1" w:after="100" w:afterAutospacing="1"/>
+        <w:ind w:left="1440"/>
+        <w:rPr>
+          <w:rFonts w:ascii="Times New Roman" w:eastAsia="Times New Roman" w:hAnsi="Times New Roman" w:cs="Times New Roman"/>
+        </w:rPr>
+      </w:pPr>
+      <w:r>
+        <w:rPr>
+          <w:rFonts w:ascii="Times New Roman" w:eastAsia="Times New Roman" w:hAnsi="Times New Roman" w:cs="Times New Roman"/>
+        </w:rPr>
+        <w:t xml:space="preserve">Calculate the </w:t>
+      </w:r>
+      <w:proofErr w:type="spellStart"/>
+      <w:r>
+        <w:rPr>
+          <w:rFonts w:ascii="Times New Roman" w:eastAsia="Times New Roman" w:hAnsi="Times New Roman" w:cs="Times New Roman"/>
+        </w:rPr>
+        <w:t>the</w:t>
+      </w:r>
+      <w:proofErr w:type="spellEnd"/>
+      <w:r>
+        <w:rPr>
+          <w:rFonts w:ascii="Times New Roman" w:eastAsia="Times New Roman" w:hAnsi="Times New Roman" w:cs="Times New Roman"/>
+        </w:rPr>
+        <w:t xml:space="preserve"> ECDH shared secret: </w:t>
+      </w:r>
+      <w:proofErr w:type="spellStart"/>
+      <w:r>
+        <w:rPr>
+          <w:rFonts w:ascii="Times New Roman" w:eastAsia="Times New Roman" w:hAnsi="Times New Roman" w:cs="Times New Roman"/>
+          <w:b/>
+          <w:bCs/>
+        </w:rPr>
+        <w:t>sharedECCKey</w:t>
+      </w:r>
+      <w:proofErr w:type="spellEnd"/>
+      <w:r>
+        <w:rPr>
+          <w:rFonts w:ascii="Times New Roman" w:eastAsia="Times New Roman" w:hAnsi="Times New Roman" w:cs="Times New Roman"/>
+        </w:rPr>
+        <w:t xml:space="preserve"> = </w:t>
+      </w:r>
+      <w:proofErr w:type="spellStart"/>
+      <w:r>
+        <w:rPr>
+          <w:rFonts w:ascii="Times New Roman" w:eastAsia="Times New Roman" w:hAnsi="Times New Roman" w:cs="Times New Roman"/>
+        </w:rPr>
+        <w:t>ciphertextPubKey</w:t>
+      </w:r>
+      <w:proofErr w:type="spellEnd"/>
+      <w:r>
+        <w:rPr>
+          <w:rFonts w:ascii="Times New Roman" w:eastAsia="Times New Roman" w:hAnsi="Times New Roman" w:cs="Times New Roman"/>
+        </w:rPr>
+        <w:t xml:space="preserve"> * </w:t>
+      </w:r>
+      <w:proofErr w:type="spellStart"/>
+      <w:r>
+        <w:rPr>
+          <w:rFonts w:ascii="Times New Roman" w:eastAsia="Times New Roman" w:hAnsi="Times New Roman" w:cs="Times New Roman"/>
+        </w:rPr>
+        <w:t>privKey</w:t>
+      </w:r>
+      <w:proofErr w:type="spellEnd"/>
+      <w:r>
+        <w:rPr>
+          <w:rFonts w:ascii="Times New Roman" w:eastAsia="Times New Roman" w:hAnsi="Times New Roman" w:cs="Times New Roman"/>
+        </w:rPr>
+        <w:t>.</w:t>
+      </w:r>
+    </w:p>
+    <w:p>
+      <w:pPr>
+        <w:numPr>
+          <w:ilvl w:val="1"/>
+          <w:numId w:val="4"/>
+        </w:numPr>
+        <w:spacing w:before="100" w:beforeAutospacing="1" w:after="100" w:afterAutospacing="1"/>
+        <w:rPr>
+          <w:rFonts w:ascii="Times New Roman" w:eastAsia="Times New Roman" w:hAnsi="Times New Roman" w:cs="Times New Roman"/>
+        </w:rPr>
+      </w:pPr>
+      <w:r>
+        <w:rPr>
+          <w:rFonts w:ascii="Times New Roman" w:eastAsia="Times New Roman" w:hAnsi="Times New Roman" w:cs="Times New Roman"/>
+        </w:rPr>
+        <w:t>2.</w:t>
+      </w:r>
+    </w:p>
+    <w:p>
+      <w:pPr>
+        <w:spacing w:before="100" w:beforeAutospacing="1" w:after="100" w:afterAutospacing="1"/>
+        <w:ind w:left="1440"/>
+        <w:rPr>
+          <w:rFonts w:ascii="Times New Roman" w:eastAsia="Times New Roman" w:hAnsi="Times New Roman" w:cs="Times New Roman"/>
+        </w:rPr>
+      </w:pPr>
+      <w:r>
+        <w:rPr>
+          <w:rFonts w:ascii="Times New Roman" w:eastAsia="Times New Roman" w:hAnsi="Times New Roman" w:cs="Times New Roman"/>
+        </w:rPr>
+        <w:t xml:space="preserve">Return the </w:t>
+      </w:r>
+      <w:proofErr w:type="spellStart"/>
+      <w:r>
+        <w:rPr>
+          <w:rFonts w:ascii="Times New Roman" w:eastAsia="Times New Roman" w:hAnsi="Times New Roman" w:cs="Times New Roman"/>
+          <w:b/>
+          <w:bCs/>
+        </w:rPr>
+        <w:t>sharedECCKey</w:t>
+      </w:r>
+      <w:proofErr w:type="spellEnd"/>
+      <w:r>
+        <w:rPr>
+          <w:rFonts w:ascii="Times New Roman" w:eastAsia="Times New Roman" w:hAnsi="Times New Roman" w:cs="Times New Roman"/>
+        </w:rPr>
+        <w:t xml:space="preserve"> and use it for the decryption.</w:t>
+      </w:r>
+    </w:p>
+    <w:p>
+      <w:pPr>
+        <w:rPr>
+          <w:rFonts w:ascii="Times New Roman" w:eastAsia="Times New Roman" w:hAnsi="Times New Roman" w:cs="Times New Roman"/>
+        </w:rPr>
+      </w:pPr>
+      <w:r>
+        <w:rPr>
+          <w:rFonts w:ascii="Times New Roman" w:eastAsia="Times New Roman" w:hAnsi="Times New Roman" w:cs="Times New Roman"/>
+        </w:rPr>
+        <w:t xml:space="preserve">The above calculations use the same math, like the </w:t>
+      </w:r>
+      <w:r>
+        <w:rPr>
+          <w:rFonts w:ascii="Times New Roman" w:eastAsia="Times New Roman" w:hAnsi="Times New Roman" w:cs="Times New Roman"/>
+          <w:b/>
+          <w:bCs/>
+        </w:rPr>
+        <w:t>ECDH</w:t>
+      </w:r>
+      <w:r>
+        <w:rPr>
+          <w:rFonts w:ascii="Times New Roman" w:eastAsia="Times New Roman" w:hAnsi="Times New Roman" w:cs="Times New Roman"/>
+        </w:rPr>
+        <w:t xml:space="preserve"> algorithm (see the </w:t>
+      </w:r>
+      <w:hyperlink r:id="rId6" w:history="1">
+        <w:r>
+          <w:rPr>
+            <w:rFonts w:ascii="Times New Roman" w:eastAsia="Times New Roman" w:hAnsi="Times New Roman" w:cs="Times New Roman"/>
+            <w:color w:val="0000FF"/>
+            <w:u w:val="single"/>
+          </w:rPr>
+          <w:t>previous section</w:t>
+        </w:r>
+      </w:hyperlink>
+      <w:r>
+        <w:rPr>
+          <w:rFonts w:ascii="Times New Roman" w:eastAsia="Times New Roman" w:hAnsi="Times New Roman" w:cs="Times New Roman"/>
+        </w:rPr>
+        <w:t>). Recall that EC points have the following property:</w:t>
+      </w:r>
+    </w:p>
+    <w:p>
+      <w:pPr>
+        <w:numPr>
+          <w:ilvl w:val="0"/>
+          <w:numId w:val="5"/>
+        </w:numPr>
+        <w:spacing w:before="100" w:beforeAutospacing="1" w:after="100" w:afterAutospacing="1"/>
+        <w:rPr>
+          <w:rFonts w:ascii="Times New Roman" w:eastAsia="Times New Roman" w:hAnsi="Times New Roman" w:cs="Times New Roman"/>
+        </w:rPr>
+      </w:pPr>
+      <w:r>
+        <w:rPr>
+          <w:rFonts w:ascii="Times New Roman" w:eastAsia="Times New Roman" w:hAnsi="Times New Roman" w:cs="Times New Roman"/>
+        </w:rPr>
+        <w:t>(</w:t>
+      </w:r>
+      <w:r>
+        <w:rPr>
+          <w:rFonts w:ascii="Times New Roman" w:eastAsia="Times New Roman" w:hAnsi="Times New Roman" w:cs="Times New Roman"/>
+          <w:b/>
+          <w:bCs/>
+          <w:i/>
+          <w:iCs/>
+        </w:rPr>
+        <w:t>a</w:t>
+      </w:r>
+      <w:r>
+        <w:rPr>
+          <w:rFonts w:ascii="Times New Roman" w:eastAsia="Times New Roman" w:hAnsi="Times New Roman" w:cs="Times New Roman"/>
+        </w:rPr>
+        <w:t xml:space="preserve"> * </w:t>
+      </w:r>
+      <w:r>
+        <w:rPr>
+          <w:rFonts w:ascii="Times New Roman" w:eastAsia="Times New Roman" w:hAnsi="Times New Roman" w:cs="Times New Roman"/>
+          <w:b/>
+          <w:bCs/>
+        </w:rPr>
+        <w:t>G</w:t>
+      </w:r>
+      <w:r>
+        <w:rPr>
+          <w:rFonts w:ascii="Times New Roman" w:eastAsia="Times New Roman" w:hAnsi="Times New Roman" w:cs="Times New Roman"/>
+        </w:rPr>
+        <w:t xml:space="preserve">) * </w:t>
+      </w:r>
+      <w:r>
+        <w:rPr>
+          <w:rFonts w:ascii="Times New Roman" w:eastAsia="Times New Roman" w:hAnsi="Times New Roman" w:cs="Times New Roman"/>
+          <w:b/>
+          <w:bCs/>
+          <w:i/>
+          <w:iCs/>
+        </w:rPr>
+        <w:t>b</w:t>
+      </w:r>
+      <w:r>
+        <w:rPr>
+          <w:rFonts w:ascii="Times New Roman" w:eastAsia="Times New Roman" w:hAnsi="Times New Roman" w:cs="Times New Roman"/>
+        </w:rPr>
+        <w:t xml:space="preserve"> = (</w:t>
+      </w:r>
+      <w:r>
+        <w:rPr>
+          <w:rFonts w:ascii="Times New Roman" w:eastAsia="Times New Roman" w:hAnsi="Times New Roman" w:cs="Times New Roman"/>
+          <w:b/>
+          <w:bCs/>
+          <w:i/>
+          <w:iCs/>
+        </w:rPr>
+        <w:t>b</w:t>
+      </w:r>
+      <w:r>
+        <w:rPr>
+          <w:rFonts w:ascii="Times New Roman" w:eastAsia="Times New Roman" w:hAnsi="Times New Roman" w:cs="Times New Roman"/>
+        </w:rPr>
+        <w:t xml:space="preserve"> * </w:t>
+      </w:r>
+      <w:r>
+        <w:rPr>
+          <w:rFonts w:ascii="Times New Roman" w:eastAsia="Times New Roman" w:hAnsi="Times New Roman" w:cs="Times New Roman"/>
+          <w:b/>
+          <w:bCs/>
+        </w:rPr>
+        <w:t>G</w:t>
+      </w:r>
+      <w:r>
+        <w:rPr>
+          <w:rFonts w:ascii="Times New Roman" w:eastAsia="Times New Roman" w:hAnsi="Times New Roman" w:cs="Times New Roman"/>
+        </w:rPr>
+        <w:t xml:space="preserve">) * </w:t>
+      </w:r>
+      <w:r>
+        <w:rPr>
+          <w:rFonts w:ascii="Times New Roman" w:eastAsia="Times New Roman" w:hAnsi="Times New Roman" w:cs="Times New Roman"/>
+          <w:b/>
+          <w:bCs/>
+          <w:i/>
+          <w:iCs/>
+        </w:rPr>
+        <w:t>a</w:t>
+      </w:r>
+    </w:p>
+    <w:p>
+      <w:pPr>
+        <w:rPr>
+          <w:rFonts w:ascii="Times New Roman" w:eastAsia="Times New Roman" w:hAnsi="Times New Roman" w:cs="Times New Roman"/>
+        </w:rPr>
+      </w:pPr>
+      <w:r>
+        <w:rPr>
+          <w:rFonts w:ascii="Times New Roman" w:eastAsia="Times New Roman" w:hAnsi="Times New Roman" w:cs="Times New Roman"/>
+        </w:rPr>
+        <w:t xml:space="preserve">Now, assume that </w:t>
+      </w:r>
+      <w:r>
+        <w:rPr>
+          <w:rFonts w:ascii="Times New Roman" w:eastAsia="Times New Roman" w:hAnsi="Times New Roman" w:cs="Times New Roman"/>
+          <w:b/>
+          <w:bCs/>
+          <w:i/>
+          <w:iCs/>
+        </w:rPr>
+        <w:t>a</w:t>
+      </w:r>
+      <w:r>
+        <w:rPr>
+          <w:rFonts w:ascii="Times New Roman" w:eastAsia="Times New Roman" w:hAnsi="Times New Roman" w:cs="Times New Roman"/>
+        </w:rPr>
+        <w:t xml:space="preserve"> = </w:t>
+      </w:r>
+      <w:proofErr w:type="spellStart"/>
+      <w:r>
+        <w:rPr>
+          <w:rFonts w:ascii="Times New Roman" w:eastAsia="Times New Roman" w:hAnsi="Times New Roman" w:cs="Times New Roman"/>
+        </w:rPr>
+        <w:t>privKey</w:t>
+      </w:r>
+      <w:proofErr w:type="spellEnd"/>
+      <w:r>
+        <w:rPr>
+          <w:rFonts w:ascii="Times New Roman" w:eastAsia="Times New Roman" w:hAnsi="Times New Roman" w:cs="Times New Roman"/>
+        </w:rPr>
+        <w:t xml:space="preserve">, </w:t>
+      </w:r>
+      <w:r>
+        <w:rPr>
+          <w:rFonts w:ascii="Times New Roman" w:eastAsia="Times New Roman" w:hAnsi="Times New Roman" w:cs="Times New Roman"/>
+          <w:b/>
+          <w:bCs/>
+          <w:i/>
+          <w:iCs/>
+        </w:rPr>
+        <w:t>a</w:t>
+      </w:r>
+      <w:r>
+        <w:rPr>
+          <w:rFonts w:ascii="Times New Roman" w:eastAsia="Times New Roman" w:hAnsi="Times New Roman" w:cs="Times New Roman"/>
+        </w:rPr>
+        <w:t xml:space="preserve"> * </w:t>
+      </w:r>
+      <w:r>
+        <w:rPr>
+          <w:rFonts w:ascii="Times New Roman" w:eastAsia="Times New Roman" w:hAnsi="Times New Roman" w:cs="Times New Roman"/>
+          <w:b/>
+          <w:bCs/>
+        </w:rPr>
+        <w:t>G</w:t>
+      </w:r>
+      <w:r>
+        <w:rPr>
+          <w:rFonts w:ascii="Times New Roman" w:eastAsia="Times New Roman" w:hAnsi="Times New Roman" w:cs="Times New Roman"/>
+        </w:rPr>
+        <w:t xml:space="preserve"> = </w:t>
+      </w:r>
+      <w:proofErr w:type="spellStart"/>
+      <w:r>
+        <w:rPr>
+          <w:rFonts w:ascii="Times New Roman" w:eastAsia="Times New Roman" w:hAnsi="Times New Roman" w:cs="Times New Roman"/>
+        </w:rPr>
+        <w:t>pubKey</w:t>
+      </w:r>
+      <w:proofErr w:type="spellEnd"/>
+      <w:r>
+        <w:rPr>
+          <w:rFonts w:ascii="Times New Roman" w:eastAsia="Times New Roman" w:hAnsi="Times New Roman" w:cs="Times New Roman"/>
+        </w:rPr>
+        <w:t xml:space="preserve">, </w:t>
+      </w:r>
+      <w:r>
+        <w:rPr>
+          <w:rFonts w:ascii="Times New Roman" w:eastAsia="Times New Roman" w:hAnsi="Times New Roman" w:cs="Times New Roman"/>
+          <w:b/>
+          <w:bCs/>
+          <w:i/>
+          <w:iCs/>
+        </w:rPr>
+        <w:t>b</w:t>
+      </w:r>
+      <w:r>
+        <w:rPr>
+          <w:rFonts w:ascii="Times New Roman" w:eastAsia="Times New Roman" w:hAnsi="Times New Roman" w:cs="Times New Roman"/>
+        </w:rPr>
+        <w:t xml:space="preserve"> = </w:t>
+      </w:r>
+      <w:proofErr w:type="spellStart"/>
+      <w:r>
+        <w:rPr>
+          <w:rFonts w:ascii="Times New Roman" w:eastAsia="Times New Roman" w:hAnsi="Times New Roman" w:cs="Times New Roman"/>
+        </w:rPr>
+        <w:t>ciphertextPrivKey</w:t>
+      </w:r>
+      <w:proofErr w:type="spellEnd"/>
+      <w:r>
+        <w:rPr>
+          <w:rFonts w:ascii="Times New Roman" w:eastAsia="Times New Roman" w:hAnsi="Times New Roman" w:cs="Times New Roman"/>
+        </w:rPr>
+        <w:t xml:space="preserve">, </w:t>
+      </w:r>
+      <w:r>
+        <w:rPr>
+          <w:rFonts w:ascii="Times New Roman" w:eastAsia="Times New Roman" w:hAnsi="Times New Roman" w:cs="Times New Roman"/>
+          <w:b/>
+          <w:bCs/>
+          <w:i/>
+          <w:iCs/>
+        </w:rPr>
+        <w:t>b</w:t>
+      </w:r>
+      <w:r>
+        <w:rPr>
+          <w:rFonts w:ascii="Times New Roman" w:eastAsia="Times New Roman" w:hAnsi="Times New Roman" w:cs="Times New Roman"/>
+        </w:rPr>
+        <w:t xml:space="preserve"> * </w:t>
+      </w:r>
+      <w:r>
+        <w:rPr>
+          <w:rFonts w:ascii="Times New Roman" w:eastAsia="Times New Roman" w:hAnsi="Times New Roman" w:cs="Times New Roman"/>
+          <w:b/>
+          <w:bCs/>
+        </w:rPr>
+        <w:t>G</w:t>
+      </w:r>
+      <w:r>
+        <w:rPr>
+          <w:rFonts w:ascii="Times New Roman" w:eastAsia="Times New Roman" w:hAnsi="Times New Roman" w:cs="Times New Roman"/>
+        </w:rPr>
+        <w:t xml:space="preserve"> = </w:t>
+      </w:r>
+      <w:proofErr w:type="spellStart"/>
+      <w:r>
+        <w:rPr>
+          <w:rFonts w:ascii="Times New Roman" w:eastAsia="Times New Roman" w:hAnsi="Times New Roman" w:cs="Times New Roman"/>
+        </w:rPr>
+        <w:t>ciphertextPubKey</w:t>
+      </w:r>
+      <w:proofErr w:type="spellEnd"/>
+      <w:r>
+        <w:rPr>
+          <w:rFonts w:ascii="Times New Roman" w:eastAsia="Times New Roman" w:hAnsi="Times New Roman" w:cs="Times New Roman"/>
+        </w:rPr>
+        <w:t>.</w:t>
+      </w:r>
+    </w:p>
+    <w:p>
+      <w:pPr>
+        <w:rPr>
+          <w:rFonts w:ascii="Times New Roman" w:eastAsia="Times New Roman" w:hAnsi="Times New Roman" w:cs="Times New Roman"/>
+        </w:rPr>
+      </w:pPr>
+      <w:r>
+        <w:rPr>
+          <w:rFonts w:ascii="Times New Roman" w:eastAsia="Times New Roman" w:hAnsi="Times New Roman" w:cs="Times New Roman"/>
+        </w:rPr>
+        <w:t>The above equation takes the following form:</w:t>
+      </w:r>
+    </w:p>
+    <w:p>
+      <w:pPr>
+        <w:numPr>
+          <w:ilvl w:val="0"/>
+          <w:numId w:val="6"/>
+        </w:numPr>
+        <w:spacing w:before="100" w:beforeAutospacing="1" w:after="100" w:afterAutospacing="1"/>
+        <w:rPr>
+          <w:rFonts w:ascii="Times New Roman" w:eastAsia="Times New Roman" w:hAnsi="Times New Roman" w:cs="Times New Roman"/>
+        </w:rPr>
+      </w:pPr>
+      <w:proofErr w:type="spellStart"/>
+      <w:r>
+        <w:rPr>
+          <w:rFonts w:ascii="Times New Roman" w:eastAsia="Times New Roman" w:hAnsi="Times New Roman" w:cs="Times New Roman"/>
+        </w:rPr>
+        <w:t>pubKey</w:t>
+      </w:r>
+      <w:proofErr w:type="spellEnd"/>
+      <w:r>
+        <w:rPr>
+          <w:rFonts w:ascii="Times New Roman" w:eastAsia="Times New Roman" w:hAnsi="Times New Roman" w:cs="Times New Roman"/>
+        </w:rPr>
+        <w:t xml:space="preserve"> * </w:t>
+      </w:r>
+      <w:proofErr w:type="spellStart"/>
+      <w:r>
+        <w:rPr>
+          <w:rFonts w:ascii="Times New Roman" w:eastAsia="Times New Roman" w:hAnsi="Times New Roman" w:cs="Times New Roman"/>
+        </w:rPr>
+        <w:t>ciphertextPrivKey</w:t>
+      </w:r>
+      <w:proofErr w:type="spellEnd"/>
+      <w:r>
+        <w:rPr>
+          <w:rFonts w:ascii="Times New Roman" w:eastAsia="Times New Roman" w:hAnsi="Times New Roman" w:cs="Times New Roman"/>
+        </w:rPr>
+        <w:t xml:space="preserve"> = </w:t>
+      </w:r>
+      <w:proofErr w:type="spellStart"/>
+      <w:r>
+        <w:rPr>
+          <w:rFonts w:ascii="Times New Roman" w:eastAsia="Times New Roman" w:hAnsi="Times New Roman" w:cs="Times New Roman"/>
+        </w:rPr>
+        <w:t>ciphertextPubKey</w:t>
+      </w:r>
+      <w:proofErr w:type="spellEnd"/>
+      <w:r>
+        <w:rPr>
+          <w:rFonts w:ascii="Times New Roman" w:eastAsia="Times New Roman" w:hAnsi="Times New Roman" w:cs="Times New Roman"/>
+        </w:rPr>
+        <w:t xml:space="preserve"> * </w:t>
+      </w:r>
+      <w:proofErr w:type="spellStart"/>
+      <w:r>
+        <w:rPr>
+          <w:rFonts w:ascii="Times New Roman" w:eastAsia="Times New Roman" w:hAnsi="Times New Roman" w:cs="Times New Roman"/>
+        </w:rPr>
+        <w:t>privKey</w:t>
+      </w:r>
+      <w:proofErr w:type="spellEnd"/>
+      <w:r>
+        <w:rPr>
+          <w:rFonts w:ascii="Times New Roman" w:eastAsia="Times New Roman" w:hAnsi="Times New Roman" w:cs="Times New Roman"/>
+        </w:rPr>
+        <w:t xml:space="preserve"> = </w:t>
+      </w:r>
+      <w:proofErr w:type="spellStart"/>
+      <w:r>
+        <w:rPr>
+          <w:rFonts w:ascii="Times New Roman" w:eastAsia="Times New Roman" w:hAnsi="Times New Roman" w:cs="Times New Roman"/>
+          <w:b/>
+          <w:bCs/>
+        </w:rPr>
+        <w:t>sharedECCKey</w:t>
+      </w:r>
+      <w:proofErr w:type="spellEnd"/>
+    </w:p>
+    <w:p>
+      <w:pPr>
+        <w:rPr>
+          <w:rFonts w:ascii="Times New Roman" w:eastAsia="Times New Roman" w:hAnsi="Times New Roman" w:cs="Times New Roman"/>
+        </w:rPr>
+      </w:pPr>
+      <w:r>
+        <w:rPr>
+          <w:rFonts w:ascii="Times New Roman" w:eastAsia="Times New Roman" w:hAnsi="Times New Roman" w:cs="Times New Roman"/>
+        </w:rPr>
+        <w:t xml:space="preserve">This is what exactly the above two functions calculate, directly following the </w:t>
+      </w:r>
+      <w:r>
+        <w:rPr>
+          <w:rFonts w:ascii="Times New Roman" w:eastAsia="Times New Roman" w:hAnsi="Times New Roman" w:cs="Times New Roman"/>
+          <w:b/>
+          <w:bCs/>
+        </w:rPr>
+        <w:t>ECDH key agreement</w:t>
+      </w:r>
+      <w:r>
+        <w:rPr>
+          <w:rFonts w:ascii="Times New Roman" w:eastAsia="Times New Roman" w:hAnsi="Times New Roman" w:cs="Times New Roman"/>
+        </w:rPr>
+        <w:t xml:space="preserve"> scheme. In the hybrid encryption schemes the encapsulated </w:t>
+      </w:r>
+      <w:proofErr w:type="spellStart"/>
+      <w:r>
+        <w:rPr>
+          <w:rFonts w:ascii="Times New Roman" w:eastAsia="Times New Roman" w:hAnsi="Times New Roman" w:cs="Times New Roman"/>
+          <w:b/>
+          <w:bCs/>
+        </w:rPr>
+        <w:t>ciphertextPubKey</w:t>
+      </w:r>
+      <w:proofErr w:type="spellEnd"/>
+      <w:r>
+        <w:rPr>
+          <w:rFonts w:ascii="Times New Roman" w:eastAsia="Times New Roman" w:hAnsi="Times New Roman" w:cs="Times New Roman"/>
+        </w:rPr>
+        <w:t xml:space="preserve"> is also known as "</w:t>
+      </w:r>
+      <w:r>
+        <w:rPr>
+          <w:rFonts w:ascii="Times New Roman" w:eastAsia="Times New Roman" w:hAnsi="Times New Roman" w:cs="Times New Roman"/>
+          <w:b/>
+          <w:bCs/>
+        </w:rPr>
+        <w:t>ephemeral key</w:t>
+      </w:r>
+      <w:r>
+        <w:rPr>
+          <w:rFonts w:ascii="Times New Roman" w:eastAsia="Times New Roman" w:hAnsi="Times New Roman" w:cs="Times New Roman"/>
+        </w:rPr>
+        <w:t>", because it is used temporary, to derive the symmetric encryption key, using the ECDH key agreement scheme.</w:t>
+      </w:r>
+    </w:p>
+    <w:p/>
+    <w:p/>
+    <w:p>
+      <w:pPr>
+        <w:rPr>
+          <w:rFonts w:ascii="Times New Roman" w:eastAsia="Times New Roman" w:hAnsi="Times New Roman" w:cs="Times New Roman"/>
+        </w:rPr>
+      </w:pPr>
+      <w:r>
+        <w:rPr>
+          <w:rFonts w:ascii="Times New Roman" w:eastAsia="Times New Roman" w:hAnsi="Times New Roman" w:cs="Times New Roman"/>
+        </w:rPr>
+        <w:t xml:space="preserve">the </w:t>
+      </w:r>
+      <w:r>
+        <w:rPr>
+          <w:rFonts w:ascii="Times New Roman" w:eastAsia="Times New Roman" w:hAnsi="Times New Roman" w:cs="Times New Roman"/>
+          <w:b/>
+          <w:bCs/>
+        </w:rPr>
+        <w:t>encryption key</w:t>
+      </w:r>
+      <w:r>
+        <w:rPr>
+          <w:rFonts w:ascii="Times New Roman" w:eastAsia="Times New Roman" w:hAnsi="Times New Roman" w:cs="Times New Roman"/>
+        </w:rPr>
+        <w:t xml:space="preserve"> (derived from the public key) and the </w:t>
+      </w:r>
+      <w:r>
+        <w:rPr>
+          <w:rFonts w:ascii="Times New Roman" w:eastAsia="Times New Roman" w:hAnsi="Times New Roman" w:cs="Times New Roman"/>
+          <w:b/>
+          <w:bCs/>
+        </w:rPr>
+        <w:t>decryption key</w:t>
+      </w:r>
+      <w:r>
+        <w:rPr>
+          <w:rFonts w:ascii="Times New Roman" w:eastAsia="Times New Roman" w:hAnsi="Times New Roman" w:cs="Times New Roman"/>
+        </w:rPr>
+        <w:t xml:space="preserve"> (derived from the corresponding private key) </w:t>
+      </w:r>
+      <w:r>
+        <w:rPr>
+          <w:rFonts w:ascii="Times New Roman" w:eastAsia="Times New Roman" w:hAnsi="Times New Roman" w:cs="Times New Roman"/>
+          <w:b/>
+          <w:bCs/>
+        </w:rPr>
+        <w:t>are the same</w:t>
+      </w:r>
+      <w:r>
+        <w:rPr>
+          <w:rFonts w:ascii="Times New Roman" w:eastAsia="Times New Roman" w:hAnsi="Times New Roman" w:cs="Times New Roman"/>
+        </w:rPr>
+        <w:t xml:space="preserve">. This is due to the above discussed property of the ECC: </w:t>
+      </w:r>
+      <w:proofErr w:type="spellStart"/>
+      <w:r>
+        <w:rPr>
+          <w:rFonts w:ascii="Courier New" w:eastAsia="Times New Roman" w:hAnsi="Courier New" w:cs="Courier New"/>
+          <w:sz w:val="20"/>
+          <w:szCs w:val="20"/>
+        </w:rPr>
+        <w:t>pubKey</w:t>
+      </w:r>
+      <w:proofErr w:type="spellEnd"/>
+      <w:r>
+        <w:rPr>
+          <w:rFonts w:ascii="Courier New" w:eastAsia="Times New Roman" w:hAnsi="Courier New" w:cs="Courier New"/>
+          <w:sz w:val="20"/>
+          <w:szCs w:val="20"/>
+        </w:rPr>
+        <w:t xml:space="preserve"> * </w:t>
+      </w:r>
+      <w:proofErr w:type="spellStart"/>
+      <w:r>
+        <w:rPr>
+          <w:rFonts w:ascii="Courier New" w:eastAsia="Times New Roman" w:hAnsi="Courier New" w:cs="Courier New"/>
+          <w:sz w:val="20"/>
+          <w:szCs w:val="20"/>
+        </w:rPr>
+        <w:t>ciphertextPrivKey</w:t>
+      </w:r>
+      <w:proofErr w:type="spellEnd"/>
+      <w:r>
+        <w:rPr>
+          <w:rFonts w:ascii="Courier New" w:eastAsia="Times New Roman" w:hAnsi="Courier New" w:cs="Courier New"/>
+          <w:sz w:val="20"/>
+          <w:szCs w:val="20"/>
+        </w:rPr>
+        <w:t xml:space="preserve"> = </w:t>
+      </w:r>
+      <w:proofErr w:type="spellStart"/>
+      <w:r>
+        <w:rPr>
+          <w:rFonts w:ascii="Courier New" w:eastAsia="Times New Roman" w:hAnsi="Courier New" w:cs="Courier New"/>
+          <w:sz w:val="20"/>
+          <w:szCs w:val="20"/>
+        </w:rPr>
+        <w:t>ciphertextPubKey</w:t>
+      </w:r>
+      <w:proofErr w:type="spellEnd"/>
+      <w:r>
+        <w:rPr>
+          <w:rFonts w:ascii="Courier New" w:eastAsia="Times New Roman" w:hAnsi="Courier New" w:cs="Courier New"/>
+          <w:sz w:val="20"/>
+          <w:szCs w:val="20"/>
+        </w:rPr>
+        <w:t xml:space="preserve"> * </w:t>
+      </w:r>
+      <w:proofErr w:type="spellStart"/>
+      <w:r>
+        <w:rPr>
+          <w:rFonts w:ascii="Courier New" w:eastAsia="Times New Roman" w:hAnsi="Courier New" w:cs="Courier New"/>
+          <w:sz w:val="20"/>
+          <w:szCs w:val="20"/>
+        </w:rPr>
+        <w:t>privKey</w:t>
+      </w:r>
+      <w:proofErr w:type="spellEnd"/>
+      <w:r>
+        <w:rPr>
+          <w:rFonts w:ascii="Times New Roman" w:eastAsia="Times New Roman" w:hAnsi="Times New Roman" w:cs="Times New Roman"/>
+        </w:rPr>
+        <w:t xml:space="preserve">. These keys will be used for data encryption and decryption in an integrated encryption scheme. The above output will be different if you run the code (due to the randomness used to generate </w:t>
+      </w:r>
+      <w:proofErr w:type="spellStart"/>
+      <w:r>
+        <w:rPr>
+          <w:rFonts w:ascii="Courier New" w:eastAsia="Times New Roman" w:hAnsi="Courier New" w:cs="Courier New"/>
+          <w:sz w:val="20"/>
+          <w:szCs w:val="20"/>
+        </w:rPr>
+        <w:t>ciphertextPrivKey</w:t>
+      </w:r>
+      <w:proofErr w:type="spellEnd"/>
+      <w:r>
+        <w:rPr>
+          <w:rFonts w:ascii="Times New Roman" w:eastAsia="Times New Roman" w:hAnsi="Times New Roman" w:cs="Times New Roman"/>
+        </w:rPr>
+        <w:t>, but the encryption and decryption keys will always be the same (the ECDH shared secret).</w:t>
+      </w:r>
+    </w:p>
+    <w:p>
+      <w:pPr>
+        <w:rPr>
+          <w:rFonts w:ascii="Times New Roman" w:eastAsia="Times New Roman" w:hAnsi="Times New Roman" w:cs="Times New Roman"/>
+        </w:rPr>
+      </w:pPr>
+      <w:r>
+        <w:rPr>
+          <w:rFonts w:ascii="Times New Roman" w:eastAsia="Times New Roman" w:hAnsi="Times New Roman" w:cs="Times New Roman"/>
+        </w:rPr>
+        <w:t xml:space="preserve">The above demonstrated mechanism for generating a shared ephemeral secret key, based on a ECC key pair, is an example of </w:t>
+      </w:r>
+      <w:r>
+        <w:rPr>
+          <w:rFonts w:ascii="Times New Roman" w:eastAsia="Times New Roman" w:hAnsi="Times New Roman" w:cs="Times New Roman"/>
+          <w:b/>
+          <w:bCs/>
+        </w:rPr>
+        <w:t>KEM</w:t>
+      </w:r>
+      <w:r>
+        <w:rPr>
+          <w:rFonts w:ascii="Times New Roman" w:eastAsia="Times New Roman" w:hAnsi="Times New Roman" w:cs="Times New Roman"/>
+        </w:rPr>
+        <w:t xml:space="preserve"> (key encapsulation mechanism), based on the ECC and ECDH.</w:t>
+      </w:r>
+    </w:p>
+    <w:p/>
+    <w:p/>
+    <w:p/>
+    <w:p>
+      <w:proofErr w:type="spellStart"/>
+      <w:r>
+        <w:lastRenderedPageBreak/>
+        <w:t>Src</w:t>
+      </w:r>
+      <w:proofErr w:type="spellEnd"/>
+      <w:r>
+        <w:t xml:space="preserve"> =</w:t>
+      </w:r>
+      <w:r>
+        <w:t>https://cryptobook.nakov.com/asymmetric-key-ciphers/ecc-encryption-decryption</w:t>
+      </w:r>
+    </w:p>
     <w:sectPr>
       <w:pgSz w:w="12240" w:h="15840"/>
       <w:pgMar w:top="1440" w:right="1440" w:bottom="1440" w:left="1440" w:header="720" w:footer="720" w:gutter="0"/>
@@ -782,6 +2144,449 @@
       </w:pPr>
     </w:lvl>
   </w:abstractNum>
+  <w:abstractNum w:abstractNumId="3" w15:restartNumberingAfterBreak="0">
+    <w:nsid w:val="26623451"/>
+    <w:multiLevelType w:val="multilevel"/>
+    <w:tmpl w:val="AA62FABA"/>
+    <w:lvl w:ilvl="0">
+      <w:start w:val="1"/>
+      <w:numFmt w:val="bullet"/>
+      <w:lvlText w:val=""/>
+      <w:lvlJc w:val="left"/>
+      <w:pPr>
+        <w:tabs>
+          <w:tab w:val="num" w:pos="720"/>
+        </w:tabs>
+        <w:ind w:left="720" w:hanging="360"/>
+      </w:pPr>
+      <w:rPr>
+        <w:rFonts w:ascii="Symbol" w:hAnsi="Symbol" w:hint="default"/>
+        <w:sz w:val="20"/>
+      </w:rPr>
+    </w:lvl>
+    <w:lvl w:ilvl="1" w:tentative="1">
+      <w:start w:val="1"/>
+      <w:numFmt w:val="bullet"/>
+      <w:lvlText w:val="o"/>
+      <w:lvlJc w:val="left"/>
+      <w:pPr>
+        <w:tabs>
+          <w:tab w:val="num" w:pos="1440"/>
+        </w:tabs>
+        <w:ind w:left="1440" w:hanging="360"/>
+      </w:pPr>
+      <w:rPr>
+        <w:rFonts w:ascii="Courier New" w:hAnsi="Courier New" w:hint="default"/>
+        <w:sz w:val="20"/>
+      </w:rPr>
+    </w:lvl>
+    <w:lvl w:ilvl="2" w:tentative="1">
+      <w:start w:val="1"/>
+      <w:numFmt w:val="bullet"/>
+      <w:lvlText w:val=""/>
+      <w:lvlJc w:val="left"/>
+      <w:pPr>
+        <w:tabs>
+          <w:tab w:val="num" w:pos="2160"/>
+        </w:tabs>
+        <w:ind w:left="2160" w:hanging="360"/>
+      </w:pPr>
+      <w:rPr>
+        <w:rFonts w:ascii="Wingdings" w:hAnsi="Wingdings" w:hint="default"/>
+        <w:sz w:val="20"/>
+      </w:rPr>
+    </w:lvl>
+    <w:lvl w:ilvl="3" w:tentative="1">
+      <w:start w:val="1"/>
+      <w:numFmt w:val="bullet"/>
+      <w:lvlText w:val=""/>
+      <w:lvlJc w:val="left"/>
+      <w:pPr>
+        <w:tabs>
+          <w:tab w:val="num" w:pos="2880"/>
+        </w:tabs>
+        <w:ind w:left="2880" w:hanging="360"/>
+      </w:pPr>
+      <w:rPr>
+        <w:rFonts w:ascii="Wingdings" w:hAnsi="Wingdings" w:hint="default"/>
+        <w:sz w:val="20"/>
+      </w:rPr>
+    </w:lvl>
+    <w:lvl w:ilvl="4" w:tentative="1">
+      <w:start w:val="1"/>
+      <w:numFmt w:val="bullet"/>
+      <w:lvlText w:val=""/>
+      <w:lvlJc w:val="left"/>
+      <w:pPr>
+        <w:tabs>
+          <w:tab w:val="num" w:pos="3600"/>
+        </w:tabs>
+        <w:ind w:left="3600" w:hanging="360"/>
+      </w:pPr>
+      <w:rPr>
+        <w:rFonts w:ascii="Wingdings" w:hAnsi="Wingdings" w:hint="default"/>
+        <w:sz w:val="20"/>
+      </w:rPr>
+    </w:lvl>
+    <w:lvl w:ilvl="5" w:tentative="1">
+      <w:start w:val="1"/>
+      <w:numFmt w:val="bullet"/>
+      <w:lvlText w:val=""/>
+      <w:lvlJc w:val="left"/>
+      <w:pPr>
+        <w:tabs>
+          <w:tab w:val="num" w:pos="4320"/>
+        </w:tabs>
+        <w:ind w:left="4320" w:hanging="360"/>
+      </w:pPr>
+      <w:rPr>
+        <w:rFonts w:ascii="Wingdings" w:hAnsi="Wingdings" w:hint="default"/>
+        <w:sz w:val="20"/>
+      </w:rPr>
+    </w:lvl>
+    <w:lvl w:ilvl="6" w:tentative="1">
+      <w:start w:val="1"/>
+      <w:numFmt w:val="bullet"/>
+      <w:lvlText w:val=""/>
+      <w:lvlJc w:val="left"/>
+      <w:pPr>
+        <w:tabs>
+          <w:tab w:val="num" w:pos="5040"/>
+        </w:tabs>
+        <w:ind w:left="5040" w:hanging="360"/>
+      </w:pPr>
+      <w:rPr>
+        <w:rFonts w:ascii="Wingdings" w:hAnsi="Wingdings" w:hint="default"/>
+        <w:sz w:val="20"/>
+      </w:rPr>
+    </w:lvl>
+    <w:lvl w:ilvl="7" w:tentative="1">
+      <w:start w:val="1"/>
+      <w:numFmt w:val="bullet"/>
+      <w:lvlText w:val=""/>
+      <w:lvlJc w:val="left"/>
+      <w:pPr>
+        <w:tabs>
+          <w:tab w:val="num" w:pos="5760"/>
+        </w:tabs>
+        <w:ind w:left="5760" w:hanging="360"/>
+      </w:pPr>
+      <w:rPr>
+        <w:rFonts w:ascii="Wingdings" w:hAnsi="Wingdings" w:hint="default"/>
+        <w:sz w:val="20"/>
+      </w:rPr>
+    </w:lvl>
+    <w:lvl w:ilvl="8" w:tentative="1">
+      <w:start w:val="1"/>
+      <w:numFmt w:val="bullet"/>
+      <w:lvlText w:val=""/>
+      <w:lvlJc w:val="left"/>
+      <w:pPr>
+        <w:tabs>
+          <w:tab w:val="num" w:pos="6480"/>
+        </w:tabs>
+        <w:ind w:left="6480" w:hanging="360"/>
+      </w:pPr>
+      <w:rPr>
+        <w:rFonts w:ascii="Wingdings" w:hAnsi="Wingdings" w:hint="default"/>
+        <w:sz w:val="20"/>
+      </w:rPr>
+    </w:lvl>
+  </w:abstractNum>
+  <w:abstractNum w:abstractNumId="4" w15:restartNumberingAfterBreak="0">
+    <w:nsid w:val="4FB93886"/>
+    <w:multiLevelType w:val="multilevel"/>
+    <w:tmpl w:val="6DE41F30"/>
+    <w:lvl w:ilvl="0">
+      <w:start w:val="1"/>
+      <w:numFmt w:val="bullet"/>
+      <w:lvlText w:val=""/>
+      <w:lvlJc w:val="left"/>
+      <w:pPr>
+        <w:tabs>
+          <w:tab w:val="num" w:pos="720"/>
+        </w:tabs>
+        <w:ind w:left="720" w:hanging="360"/>
+      </w:pPr>
+      <w:rPr>
+        <w:rFonts w:ascii="Symbol" w:hAnsi="Symbol" w:hint="default"/>
+        <w:sz w:val="20"/>
+      </w:rPr>
+    </w:lvl>
+    <w:lvl w:ilvl="1">
+      <w:start w:val="1"/>
+      <w:numFmt w:val="decimal"/>
+      <w:lvlText w:val="%2."/>
+      <w:lvlJc w:val="left"/>
+      <w:pPr>
+        <w:tabs>
+          <w:tab w:val="num" w:pos="1440"/>
+        </w:tabs>
+        <w:ind w:left="1440" w:hanging="360"/>
+      </w:pPr>
+    </w:lvl>
+    <w:lvl w:ilvl="2" w:tentative="1">
+      <w:start w:val="1"/>
+      <w:numFmt w:val="bullet"/>
+      <w:lvlText w:val=""/>
+      <w:lvlJc w:val="left"/>
+      <w:pPr>
+        <w:tabs>
+          <w:tab w:val="num" w:pos="2160"/>
+        </w:tabs>
+        <w:ind w:left="2160" w:hanging="360"/>
+      </w:pPr>
+      <w:rPr>
+        <w:rFonts w:ascii="Wingdings" w:hAnsi="Wingdings" w:hint="default"/>
+        <w:sz w:val="20"/>
+      </w:rPr>
+    </w:lvl>
+    <w:lvl w:ilvl="3" w:tentative="1">
+      <w:start w:val="1"/>
+      <w:numFmt w:val="bullet"/>
+      <w:lvlText w:val=""/>
+      <w:lvlJc w:val="left"/>
+      <w:pPr>
+        <w:tabs>
+          <w:tab w:val="num" w:pos="2880"/>
+        </w:tabs>
+        <w:ind w:left="2880" w:hanging="360"/>
+      </w:pPr>
+      <w:rPr>
+        <w:rFonts w:ascii="Wingdings" w:hAnsi="Wingdings" w:hint="default"/>
+        <w:sz w:val="20"/>
+      </w:rPr>
+    </w:lvl>
+    <w:lvl w:ilvl="4" w:tentative="1">
+      <w:start w:val="1"/>
+      <w:numFmt w:val="bullet"/>
+      <w:lvlText w:val=""/>
+      <w:lvlJc w:val="left"/>
+      <w:pPr>
+        <w:tabs>
+          <w:tab w:val="num" w:pos="3600"/>
+        </w:tabs>
+        <w:ind w:left="3600" w:hanging="360"/>
+      </w:pPr>
+      <w:rPr>
+        <w:rFonts w:ascii="Wingdings" w:hAnsi="Wingdings" w:hint="default"/>
+        <w:sz w:val="20"/>
+      </w:rPr>
+    </w:lvl>
+    <w:lvl w:ilvl="5" w:tentative="1">
+      <w:start w:val="1"/>
+      <w:numFmt w:val="bullet"/>
+      <w:lvlText w:val=""/>
+      <w:lvlJc w:val="left"/>
+      <w:pPr>
+        <w:tabs>
+          <w:tab w:val="num" w:pos="4320"/>
+        </w:tabs>
+        <w:ind w:left="4320" w:hanging="360"/>
+      </w:pPr>
+      <w:rPr>
+        <w:rFonts w:ascii="Wingdings" w:hAnsi="Wingdings" w:hint="default"/>
+        <w:sz w:val="20"/>
+      </w:rPr>
+    </w:lvl>
+    <w:lvl w:ilvl="6" w:tentative="1">
+      <w:start w:val="1"/>
+      <w:numFmt w:val="bullet"/>
+      <w:lvlText w:val=""/>
+      <w:lvlJc w:val="left"/>
+      <w:pPr>
+        <w:tabs>
+          <w:tab w:val="num" w:pos="5040"/>
+        </w:tabs>
+        <w:ind w:left="5040" w:hanging="360"/>
+      </w:pPr>
+      <w:rPr>
+        <w:rFonts w:ascii="Wingdings" w:hAnsi="Wingdings" w:hint="default"/>
+        <w:sz w:val="20"/>
+      </w:rPr>
+    </w:lvl>
+    <w:lvl w:ilvl="7" w:tentative="1">
+      <w:start w:val="1"/>
+      <w:numFmt w:val="bullet"/>
+      <w:lvlText w:val=""/>
+      <w:lvlJc w:val="left"/>
+      <w:pPr>
+        <w:tabs>
+          <w:tab w:val="num" w:pos="5760"/>
+        </w:tabs>
+        <w:ind w:left="5760" w:hanging="360"/>
+      </w:pPr>
+      <w:rPr>
+        <w:rFonts w:ascii="Wingdings" w:hAnsi="Wingdings" w:hint="default"/>
+        <w:sz w:val="20"/>
+      </w:rPr>
+    </w:lvl>
+    <w:lvl w:ilvl="8" w:tentative="1">
+      <w:start w:val="1"/>
+      <w:numFmt w:val="bullet"/>
+      <w:lvlText w:val=""/>
+      <w:lvlJc w:val="left"/>
+      <w:pPr>
+        <w:tabs>
+          <w:tab w:val="num" w:pos="6480"/>
+        </w:tabs>
+        <w:ind w:left="6480" w:hanging="360"/>
+      </w:pPr>
+      <w:rPr>
+        <w:rFonts w:ascii="Wingdings" w:hAnsi="Wingdings" w:hint="default"/>
+        <w:sz w:val="20"/>
+      </w:rPr>
+    </w:lvl>
+  </w:abstractNum>
+  <w:abstractNum w:abstractNumId="5" w15:restartNumberingAfterBreak="0">
+    <w:nsid w:val="7F3A29A3"/>
+    <w:multiLevelType w:val="multilevel"/>
+    <w:tmpl w:val="F4F632E2"/>
+    <w:lvl w:ilvl="0">
+      <w:start w:val="1"/>
+      <w:numFmt w:val="bullet"/>
+      <w:lvlText w:val=""/>
+      <w:lvlJc w:val="left"/>
+      <w:pPr>
+        <w:tabs>
+          <w:tab w:val="num" w:pos="720"/>
+        </w:tabs>
+        <w:ind w:left="720" w:hanging="360"/>
+      </w:pPr>
+      <w:rPr>
+        <w:rFonts w:ascii="Symbol" w:hAnsi="Symbol" w:hint="default"/>
+        <w:sz w:val="20"/>
+      </w:rPr>
+    </w:lvl>
+    <w:lvl w:ilvl="1" w:tentative="1">
+      <w:start w:val="1"/>
+      <w:numFmt w:val="bullet"/>
+      <w:lvlText w:val="o"/>
+      <w:lvlJc w:val="left"/>
+      <w:pPr>
+        <w:tabs>
+          <w:tab w:val="num" w:pos="1440"/>
+        </w:tabs>
+        <w:ind w:left="1440" w:hanging="360"/>
+      </w:pPr>
+      <w:rPr>
+        <w:rFonts w:ascii="Courier New" w:hAnsi="Courier New" w:hint="default"/>
+        <w:sz w:val="20"/>
+      </w:rPr>
+    </w:lvl>
+    <w:lvl w:ilvl="2" w:tentative="1">
+      <w:start w:val="1"/>
+      <w:numFmt w:val="bullet"/>
+      <w:lvlText w:val=""/>
+      <w:lvlJc w:val="left"/>
+      <w:pPr>
+        <w:tabs>
+          <w:tab w:val="num" w:pos="2160"/>
+        </w:tabs>
+        <w:ind w:left="2160" w:hanging="360"/>
+      </w:pPr>
+      <w:rPr>
+        <w:rFonts w:ascii="Wingdings" w:hAnsi="Wingdings" w:hint="default"/>
+        <w:sz w:val="20"/>
+      </w:rPr>
+    </w:lvl>
+    <w:lvl w:ilvl="3" w:tentative="1">
+      <w:start w:val="1"/>
+      <w:numFmt w:val="bullet"/>
+      <w:lvlText w:val=""/>
+      <w:lvlJc w:val="left"/>
+      <w:pPr>
+        <w:tabs>
+          <w:tab w:val="num" w:pos="2880"/>
+        </w:tabs>
+        <w:ind w:left="2880" w:hanging="360"/>
+      </w:pPr>
+      <w:rPr>
+        <w:rFonts w:ascii="Wingdings" w:hAnsi="Wingdings" w:hint="default"/>
+        <w:sz w:val="20"/>
+      </w:rPr>
+    </w:lvl>
+    <w:lvl w:ilvl="4" w:tentative="1">
+      <w:start w:val="1"/>
+      <w:numFmt w:val="bullet"/>
+      <w:lvlText w:val=""/>
+      <w:lvlJc w:val="left"/>
+      <w:pPr>
+        <w:tabs>
+          <w:tab w:val="num" w:pos="3600"/>
+        </w:tabs>
+        <w:ind w:left="3600" w:hanging="360"/>
+      </w:pPr>
+      <w:rPr>
+        <w:rFonts w:ascii="Wingdings" w:hAnsi="Wingdings" w:hint="default"/>
+        <w:sz w:val="20"/>
+      </w:rPr>
+    </w:lvl>
+    <w:lvl w:ilvl="5" w:tentative="1">
+      <w:start w:val="1"/>
+      <w:numFmt w:val="bullet"/>
+      <w:lvlText w:val=""/>
+      <w:lvlJc w:val="left"/>
+      <w:pPr>
+        <w:tabs>
+          <w:tab w:val="num" w:pos="4320"/>
+        </w:tabs>
+        <w:ind w:left="4320" w:hanging="360"/>
+      </w:pPr>
+      <w:rPr>
+        <w:rFonts w:ascii="Wingdings" w:hAnsi="Wingdings" w:hint="default"/>
+        <w:sz w:val="20"/>
+      </w:rPr>
+    </w:lvl>
+    <w:lvl w:ilvl="6" w:tentative="1">
+      <w:start w:val="1"/>
+      <w:numFmt w:val="bullet"/>
+      <w:lvlText w:val=""/>
+      <w:lvlJc w:val="left"/>
+      <w:pPr>
+        <w:tabs>
+          <w:tab w:val="num" w:pos="5040"/>
+        </w:tabs>
+        <w:ind w:left="5040" w:hanging="360"/>
+      </w:pPr>
+      <w:rPr>
+        <w:rFonts w:ascii="Wingdings" w:hAnsi="Wingdings" w:hint="default"/>
+        <w:sz w:val="20"/>
+      </w:rPr>
+    </w:lvl>
+    <w:lvl w:ilvl="7" w:tentative="1">
+      <w:start w:val="1"/>
+      <w:numFmt w:val="bullet"/>
+      <w:lvlText w:val=""/>
+      <w:lvlJc w:val="left"/>
+      <w:pPr>
+        <w:tabs>
+          <w:tab w:val="num" w:pos="5760"/>
+        </w:tabs>
+        <w:ind w:left="5760" w:hanging="360"/>
+      </w:pPr>
+      <w:rPr>
+        <w:rFonts w:ascii="Wingdings" w:hAnsi="Wingdings" w:hint="default"/>
+        <w:sz w:val="20"/>
+      </w:rPr>
+    </w:lvl>
+    <w:lvl w:ilvl="8" w:tentative="1">
+      <w:start w:val="1"/>
+      <w:numFmt w:val="bullet"/>
+      <w:lvlText w:val=""/>
+      <w:lvlJc w:val="left"/>
+      <w:pPr>
+        <w:tabs>
+          <w:tab w:val="num" w:pos="6480"/>
+        </w:tabs>
+        <w:ind w:left="6480" w:hanging="360"/>
+      </w:pPr>
+      <w:rPr>
+        <w:rFonts w:ascii="Wingdings" w:hAnsi="Wingdings" w:hint="default"/>
+        <w:sz w:val="20"/>
+      </w:rPr>
+    </w:lvl>
+  </w:abstractNum>
   <w:num w:numId="1" w16cid:durableId="1146626530">
     <w:abstractNumId w:val="2"/>
   </w:num>
@@ -790,6 +2595,15 @@
   </w:num>
   <w:num w:numId="3" w16cid:durableId="300769531">
     <w:abstractNumId w:val="0"/>
+  </w:num>
+  <w:num w:numId="4" w16cid:durableId="1729761684">
+    <w:abstractNumId w:val="4"/>
+  </w:num>
+  <w:num w:numId="5" w16cid:durableId="384530929">
+    <w:abstractNumId w:val="3"/>
+  </w:num>
+  <w:num w:numId="6" w16cid:durableId="1914076724">
+    <w:abstractNumId w:val="5"/>
   </w:num>
 </w:numbering>
 </file>
@@ -1189,6 +3003,25 @@
     <w:name w:val="Normal"/>
     <w:qFormat/>
   </w:style>
+  <w:style w:type="paragraph" w:styleId="Heading3">
+    <w:name w:val="heading 3"/>
+    <w:basedOn w:val="Normal"/>
+    <w:link w:val="Heading3Char"/>
+    <w:uiPriority w:val="9"/>
+    <w:qFormat/>
+    <w:rsid w:val="00AF6068"/>
+    <w:pPr>
+      <w:spacing w:before="100" w:beforeAutospacing="1" w:after="100" w:afterAutospacing="1"/>
+      <w:outlineLvl w:val="2"/>
+    </w:pPr>
+    <w:rPr>
+      <w:rFonts w:ascii="Times New Roman" w:eastAsia="Times New Roman" w:hAnsi="Times New Roman" w:cs="Times New Roman"/>
+      <w:b/>
+      <w:bCs/>
+      <w:sz w:val="27"/>
+      <w:szCs w:val="27"/>
+    </w:rPr>
+  </w:style>
   <w:style w:type="character" w:default="1" w:styleId="DefaultParagraphFont">
     <w:name w:val="Default Paragraph Font"/>
     <w:uiPriority w:val="1"/>
@@ -1226,6 +3059,90 @@
       <w:ind w:left="720"/>
       <w:contextualSpacing/>
     </w:pPr>
+  </w:style>
+  <w:style w:type="character" w:customStyle="1" w:styleId="Heading3Char">
+    <w:name w:val="Heading 3 Char"/>
+    <w:basedOn w:val="DefaultParagraphFont"/>
+    <w:link w:val="Heading3"/>
+    <w:uiPriority w:val="9"/>
+    <w:rsid w:val="00AF6068"/>
+    <w:rPr>
+      <w:rFonts w:ascii="Times New Roman" w:eastAsia="Times New Roman" w:hAnsi="Times New Roman" w:cs="Times New Roman"/>
+      <w:b/>
+      <w:bCs/>
+      <w:sz w:val="27"/>
+      <w:szCs w:val="27"/>
+    </w:rPr>
+  </w:style>
+  <w:style w:type="paragraph" w:styleId="NormalWeb">
+    <w:name w:val="Normal (Web)"/>
+    <w:basedOn w:val="Normal"/>
+    <w:uiPriority w:val="99"/>
+    <w:semiHidden/>
+    <w:unhideWhenUsed/>
+    <w:rsid w:val="00AF6068"/>
+    <w:pPr>
+      <w:spacing w:before="100" w:beforeAutospacing="1" w:after="100" w:afterAutospacing="1"/>
+    </w:pPr>
+    <w:rPr>
+      <w:rFonts w:ascii="Times New Roman" w:eastAsia="Times New Roman" w:hAnsi="Times New Roman" w:cs="Times New Roman"/>
+    </w:rPr>
+  </w:style>
+  <w:style w:type="character" w:styleId="Strong">
+    <w:name w:val="Strong"/>
+    <w:basedOn w:val="DefaultParagraphFont"/>
+    <w:uiPriority w:val="22"/>
+    <w:qFormat/>
+    <w:rsid w:val="00A55A66"/>
+    <w:rPr>
+      <w:b/>
+      <w:bCs/>
+    </w:rPr>
+  </w:style>
+  <w:style w:type="paragraph" w:customStyle="1" w:styleId="css-4rbku5">
+    <w:name w:val="css-4rbku5"/>
+    <w:basedOn w:val="Normal"/>
+    <w:rsid w:val="00A55A66"/>
+    <w:pPr>
+      <w:spacing w:before="100" w:beforeAutospacing="1" w:after="100" w:afterAutospacing="1"/>
+    </w:pPr>
+    <w:rPr>
+      <w:rFonts w:ascii="Times New Roman" w:eastAsia="Times New Roman" w:hAnsi="Times New Roman" w:cs="Times New Roman"/>
+    </w:rPr>
+  </w:style>
+  <w:style w:type="character" w:customStyle="1" w:styleId="r-1awozwy">
+    <w:name w:val="r-1awozwy"/>
+    <w:basedOn w:val="DefaultParagraphFont"/>
+    <w:rsid w:val="00A55A66"/>
+  </w:style>
+  <w:style w:type="character" w:styleId="Emphasis">
+    <w:name w:val="Emphasis"/>
+    <w:basedOn w:val="DefaultParagraphFont"/>
+    <w:uiPriority w:val="20"/>
+    <w:qFormat/>
+    <w:rsid w:val="00A55A66"/>
+    <w:rPr>
+      <w:i/>
+      <w:iCs/>
+    </w:rPr>
+  </w:style>
+  <w:style w:type="character" w:customStyle="1" w:styleId="r-crgep1">
+    <w:name w:val="r-crgep1"/>
+    <w:basedOn w:val="DefaultParagraphFont"/>
+    <w:rsid w:val="00A55A66"/>
+  </w:style>
+  <w:style w:type="character" w:styleId="HTMLCode">
+    <w:name w:val="HTML Code"/>
+    <w:basedOn w:val="DefaultParagraphFont"/>
+    <w:uiPriority w:val="99"/>
+    <w:semiHidden/>
+    <w:unhideWhenUsed/>
+    <w:rsid w:val="00A55A66"/>
+    <w:rPr>
+      <w:rFonts w:ascii="Courier New" w:eastAsia="Times New Roman" w:hAnsi="Courier New" w:cs="Courier New"/>
+      <w:sz w:val="20"/>
+      <w:szCs w:val="20"/>
+    </w:rPr>
   </w:style>
 </w:styles>
 </file>

</xml_diff>

<commit_message>
req is ready adx
</commit_message>
<xml_diff>
--- a/blockchain_chat_app.docx
+++ b/blockchain_chat_app.docx
@@ -4,6 +4,20 @@
   <w:body>
     <w:p>
       <w:pPr>
+        <w:pStyle w:val="Heading1"/>
+        <w:rPr>
+          <w:bCs/>
+        </w:rPr>
+      </w:pPr>
+      <w:r>
+        <w:t xml:space="preserve">CHAPTER 2: </w:t>
+      </w:r>
+      <w:r>
+        <w:t>Introduction</w:t>
+      </w:r>
+    </w:p>
+    <w:p>
+      <w:pPr>
         <w:rPr>
           <w:b/>
           <w:bCs/>
@@ -11,35 +25,20 @@
           <w:szCs w:val="32"/>
         </w:rPr>
       </w:pPr>
-      <w:r>
-        <w:rPr>
-          <w:b/>
-          <w:bCs/>
-          <w:sz w:val="32"/>
-          <w:szCs w:val="32"/>
-        </w:rPr>
-        <w:t>Introduction</w:t>
-      </w:r>
-      <w:r>
-        <w:rPr>
-          <w:b/>
-          <w:bCs/>
-          <w:sz w:val="32"/>
-          <w:szCs w:val="32"/>
-        </w:rPr>
-        <w:t>:</w:t>
-      </w:r>
-    </w:p>
-    <w:p>
-      <w:pPr>
-        <w:rPr>
-          <w:b/>
-          <w:bCs/>
-          <w:sz w:val="32"/>
-          <w:szCs w:val="32"/>
-        </w:rPr>
-      </w:pPr>
-    </w:p>
+    </w:p>
+    <w:p>
+      <w:pPr>
+        <w:pStyle w:val="Heading2"/>
+        <w:numPr>
+          <w:ilvl w:val="1"/>
+          <w:numId w:val="8"/>
+        </w:numPr>
+      </w:pPr>
+      <w:r>
+        <w:t>Overview</w:t>
+      </w:r>
+    </w:p>
+    <w:p/>
     <w:p>
       <w:pPr>
         <w:rPr>
@@ -292,7 +291,7 @@
                     <pic:cNvPicPr/>
                   </pic:nvPicPr>
                   <pic:blipFill>
-                    <a:blip r:embed="rId5" cstate="print">
+                    <a:blip r:embed="rId7" cstate="print">
                       <a:extLst>
                         <a:ext uri="{28A0092B-C50C-407E-A947-70E740481C1C}">
                           <a14:useLocalDpi xmlns:a14="http://schemas.microsoft.com/office/drawing/2010/main" val="0"/>
@@ -367,6 +366,7 @@
     <w:p/>
     <w:p>
       <w:r>
+        <w:lastRenderedPageBreak/>
         <w:t xml:space="preserve">The benefits of blockchain-based communications and data storage technology are numerous: a. the stored data can be encrypted making it impervious to theft </w:t>
       </w:r>
     </w:p>
@@ -385,7 +385,6 @@
     </w:p>
     <w:p>
       <w:r>
-        <w:lastRenderedPageBreak/>
         <w:t>e. transactions and communications can be subject to incorruptible rules enforced by the blockchain itself</w:t>
       </w:r>
     </w:p>
@@ -476,20 +475,4290 @@
     <w:p/>
     <w:p/>
     <w:p/>
-    <w:p/>
-    <w:p/>
-    <w:p/>
-    <w:p/>
-    <w:p/>
-    <w:p/>
-    <w:p/>
-    <w:p/>
-    <w:p/>
-    <w:p/>
-    <w:p/>
-    <w:p/>
-    <w:p/>
-    <w:p/>
+    <w:p>
+      <w:pPr>
+        <w:pStyle w:val="Heading1"/>
+      </w:pPr>
+      <w:r>
+        <w:t>CHAPTER 2: LITERATURE REVIEW</w:t>
+      </w:r>
+    </w:p>
+    <w:p/>
+    <w:p>
+      <w:pPr>
+        <w:pStyle w:val="Heading2"/>
+      </w:pPr>
+      <w:r>
+        <w:t>2.1</w:t>
+      </w:r>
+      <w:r>
+        <w:t xml:space="preserve"> </w:t>
+      </w:r>
+      <w:r>
+        <w:t>Introduction</w:t>
+      </w:r>
+    </w:p>
+    <w:p/>
+    <w:p>
+      <w:r>
+        <w:t xml:space="preserve">Messaging apps now have more global users than traditional social networks—which mean they will play an increasingly important role in the distribution of digital information in the </w:t>
+      </w:r>
+      <w:r>
+        <w:t>future. Today</w:t>
+      </w:r>
+      <w:r>
+        <w:t xml:space="preserve">, it’s common place for offices to use a messaging app for internal communication in order to coordinate meetings, share pitch decks, and plan happy hours. And with the latest </w:t>
+      </w:r>
+      <w:r>
+        <w:lastRenderedPageBreak/>
+        <w:t xml:space="preserve">bot technology, chat apps are becoming a hub for employees to do work in their apps without leaving the chat console. For many people, chat apps are a given part of their workday. </w:t>
+      </w:r>
+    </w:p>
+    <w:p/>
+    <w:p/>
+    <w:p/>
+    <w:p>
+      <w:pPr>
+        <w:pStyle w:val="Heading2"/>
+      </w:pPr>
+      <w:r>
+        <w:t>2.2</w:t>
+      </w:r>
+      <w:r>
+        <w:t xml:space="preserve"> </w:t>
+      </w:r>
+      <w:r>
+        <w:t>Historical Overview</w:t>
+      </w:r>
+    </w:p>
+    <w:p/>
+    <w:p>
+      <w:pPr>
+        <w:pStyle w:val="Heading3"/>
+      </w:pPr>
+      <w:r>
+        <w:t>2.2.1 INSTANT MESSAGING: CHILD OF THE 90’S</w:t>
+      </w:r>
+    </w:p>
+    <w:p/>
+    <w:p>
+      <w:r>
+        <w:t>Chat apps (and their subsets, chat rooms) bring to remembrance images of the 1990s, with its dial-up internet and classic sitcoms, however, commercial chat apps date back to the 1980s. CompuServe released CB Simulator in 1980, and 1985 brought the launch of Commodore’s Quantum Link (also known as Q-Link). An online service, it allowed multiuser chat, email, file sharing, and games.</w:t>
+      </w:r>
+    </w:p>
+    <w:p/>
+    <w:p>
+      <w:r>
+        <w:t xml:space="preserve"> If Q-Link sounds familiar, that’s because it is: in 1991, the company changed its name to America Online (AOL). But AOL wouldn’t launch its signature product, AOL Instant Messenger (AIM), until 1997. In the meantime, the Vodafone GSM network enabled the first SMS in 1992. And in 1996, ICQ launched as the first widely-adopted instant messaging platform.</w:t>
+      </w:r>
+    </w:p>
+    <w:p/>
+    <w:p/>
+    <w:p/>
+    <w:p>
+      <w:r>
+        <w:rPr>
+          <w:noProof/>
+        </w:rPr>
+        <w:lastRenderedPageBreak/>
+        <w:drawing>
+          <wp:inline distT="0" distB="0" distL="0" distR="0" wp14:anchorId="0DD5F153" wp14:editId="29663C52">
+            <wp:extent cx="6598508" cy="4386580"/>
+            <wp:effectExtent l="0" t="0" r="5715" b="0"/>
+            <wp:docPr id="1" name="Picture 1"/>
+            <wp:cNvGraphicFramePr>
+              <a:graphicFrameLocks xmlns:a="http://schemas.openxmlformats.org/drawingml/2006/main" noChangeAspect="1"/>
+            </wp:cNvGraphicFramePr>
+            <a:graphic xmlns:a="http://schemas.openxmlformats.org/drawingml/2006/main">
+              <a:graphicData uri="http://schemas.openxmlformats.org/drawingml/2006/picture">
+                <pic:pic xmlns:pic="http://schemas.openxmlformats.org/drawingml/2006/picture">
+                  <pic:nvPicPr>
+                    <pic:cNvPr id="1" name="Picture 1"/>
+                    <pic:cNvPicPr/>
+                  </pic:nvPicPr>
+                  <pic:blipFill>
+                    <a:blip r:embed="rId8">
+                      <a:extLst>
+                        <a:ext uri="{28A0092B-C50C-407E-A947-70E740481C1C}">
+                          <a14:useLocalDpi xmlns:a14="http://schemas.microsoft.com/office/drawing/2010/main" val="0"/>
+                        </a:ext>
+                      </a:extLst>
+                    </a:blip>
+                    <a:stretch>
+                      <a:fillRect/>
+                    </a:stretch>
+                  </pic:blipFill>
+                  <pic:spPr>
+                    <a:xfrm>
+                      <a:off x="0" y="0"/>
+                      <a:ext cx="6624127" cy="4403611"/>
+                    </a:xfrm>
+                    <a:prstGeom prst="rect">
+                      <a:avLst/>
+                    </a:prstGeom>
+                  </pic:spPr>
+                </pic:pic>
+              </a:graphicData>
+            </a:graphic>
+          </wp:inline>
+        </w:drawing>
+      </w:r>
+    </w:p>
+    <w:p>
+      <w:r>
+        <w:t xml:space="preserve">                                 </w:t>
+      </w:r>
+      <w:r>
+        <w:t>Figure 2.1: Commercial chat apps in 90’s</w:t>
+      </w:r>
+    </w:p>
+    <w:p>
+      <w:pPr>
+        <w:pStyle w:val="Heading3"/>
+      </w:pPr>
+      <w:r>
+        <w:t>2.2.2. COMMERCIAL CHAT APPS IN THE 10s</w:t>
+      </w:r>
+    </w:p>
+    <w:p>
+      <w:pPr>
+        <w:pStyle w:val="Heading3"/>
+      </w:pPr>
+      <w:r>
+        <w:lastRenderedPageBreak/>
+        <w:t xml:space="preserve">      </w:t>
+      </w:r>
+      <w:r>
+        <w:rPr>
+          <w:noProof/>
+        </w:rPr>
+        <w:drawing>
+          <wp:inline distT="0" distB="0" distL="0" distR="0" wp14:anchorId="14F68ACA" wp14:editId="415A1DEF">
+            <wp:extent cx="5943600" cy="4275455"/>
+            <wp:effectExtent l="0" t="0" r="0" b="4445"/>
+            <wp:docPr id="3" name="Picture 3"/>
+            <wp:cNvGraphicFramePr>
+              <a:graphicFrameLocks xmlns:a="http://schemas.openxmlformats.org/drawingml/2006/main" noChangeAspect="1"/>
+            </wp:cNvGraphicFramePr>
+            <a:graphic xmlns:a="http://schemas.openxmlformats.org/drawingml/2006/main">
+              <a:graphicData uri="http://schemas.openxmlformats.org/drawingml/2006/picture">
+                <pic:pic xmlns:pic="http://schemas.openxmlformats.org/drawingml/2006/picture">
+                  <pic:nvPicPr>
+                    <pic:cNvPr id="3" name="Picture 3"/>
+                    <pic:cNvPicPr/>
+                  </pic:nvPicPr>
+                  <pic:blipFill>
+                    <a:blip r:embed="rId9">
+                      <a:extLst>
+                        <a:ext uri="{28A0092B-C50C-407E-A947-70E740481C1C}">
+                          <a14:useLocalDpi xmlns:a14="http://schemas.microsoft.com/office/drawing/2010/main" val="0"/>
+                        </a:ext>
+                      </a:extLst>
+                    </a:blip>
+                    <a:stretch>
+                      <a:fillRect/>
+                    </a:stretch>
+                  </pic:blipFill>
+                  <pic:spPr>
+                    <a:xfrm>
+                      <a:off x="0" y="0"/>
+                      <a:ext cx="5943600" cy="4275455"/>
+                    </a:xfrm>
+                    <a:prstGeom prst="rect">
+                      <a:avLst/>
+                    </a:prstGeom>
+                  </pic:spPr>
+                </pic:pic>
+              </a:graphicData>
+            </a:graphic>
+          </wp:inline>
+        </w:drawing>
+      </w:r>
+    </w:p>
+    <w:p>
+      <w:r>
+        <w:t xml:space="preserve">                                                   </w:t>
+      </w:r>
+      <w:r>
+        <w:t>Figure 2.2: Commercial chat apps in 10’s</w:t>
+      </w:r>
+    </w:p>
+    <w:p/>
+    <w:p/>
+    <w:p>
+      <w:r>
+        <w:t>With the inception of smart phones, chat apps continued to thrive; in 2013, chat apps finally surpassed SMS in message volume. By 2015, WhatsApp alone hosted 30 billion messages per day; SMS logged only 20 billion. And in the summer of 2016, Facebook Messenger hit one billion users.</w:t>
+      </w:r>
+    </w:p>
+    <w:p/>
+    <w:p/>
+    <w:p/>
+    <w:p/>
+    <w:p/>
+    <w:p/>
+    <w:p/>
+    <w:p/>
+    <w:p/>
+    <w:p/>
+    <w:p/>
+    <w:p/>
+    <w:p/>
+    <w:p/>
+    <w:p/>
+    <w:p/>
+    <w:p/>
+    <w:p/>
+    <w:p/>
+    <w:p/>
+    <w:p>
+      <w:pPr>
+        <w:pStyle w:val="Heading3"/>
+      </w:pPr>
+      <w:r>
+        <w:t>2.2.3. THE SLOW GROWTH OF ENTERPRISE CHAT APPS</w:t>
+      </w:r>
+    </w:p>
+    <w:p>
+      <w:pPr>
+        <w:pStyle w:val="Heading3"/>
+        <w:rPr>
+          <w:rFonts w:asciiTheme="minorHAnsi" w:hAnsiTheme="minorHAnsi" w:cstheme="minorHAnsi"/>
+          <w:b w:val="0"/>
+          <w:bCs w:val="0"/>
+        </w:rPr>
+      </w:pPr>
+      <w:r>
+        <w:rPr>
+          <w:rFonts w:asciiTheme="minorHAnsi" w:hAnsiTheme="minorHAnsi" w:cstheme="minorHAnsi"/>
+          <w:b w:val="0"/>
+          <w:bCs w:val="0"/>
+        </w:rPr>
+        <w:t>Despite developing around the same time, the history of enterprise chat apps is markedly different than the story of their consumer-facing counterparts. The very first enterprise chat apps do not enjoy the same place in our collective memory as AIM and ICQ.</w:t>
+      </w:r>
+    </w:p>
+    <w:p>
+      <w:pPr>
+        <w:pStyle w:val="Heading3"/>
+        <w:rPr>
+          <w:rFonts w:asciiTheme="minorHAnsi" w:hAnsiTheme="minorHAnsi" w:cstheme="minorHAnsi"/>
+          <w:b w:val="0"/>
+          <w:bCs w:val="0"/>
+        </w:rPr>
+      </w:pPr>
+      <w:r>
+        <w:rPr>
+          <w:rFonts w:asciiTheme="minorHAnsi" w:hAnsiTheme="minorHAnsi" w:cstheme="minorHAnsi"/>
+          <w:b w:val="0"/>
+          <w:bCs w:val="0"/>
+        </w:rPr>
+        <w:t xml:space="preserve"> Early contender Yammer launched in 2008; Microsoft acquired the platform in 2012. </w:t>
+      </w:r>
+      <w:r>
+        <w:rPr>
+          <w:rFonts w:asciiTheme="minorHAnsi" w:hAnsiTheme="minorHAnsi" w:cstheme="minorHAnsi"/>
+          <w:b w:val="0"/>
+          <w:bCs w:val="0"/>
+        </w:rPr>
+        <w:t>Clear space</w:t>
+      </w:r>
+      <w:r>
+        <w:rPr>
+          <w:rFonts w:asciiTheme="minorHAnsi" w:hAnsiTheme="minorHAnsi" w:cstheme="minorHAnsi"/>
+          <w:b w:val="0"/>
+          <w:bCs w:val="0"/>
+        </w:rPr>
+        <w:t xml:space="preserve"> began in 2006, rebranding several times until its rebirth as Jive six years later. Other enterprise chat programs, usually integrated with other social features like blogs and wikis, blipped in and out of existence. </w:t>
+      </w:r>
+    </w:p>
+    <w:p>
+      <w:pPr>
+        <w:pStyle w:val="Heading3"/>
+        <w:rPr>
+          <w:rFonts w:asciiTheme="minorHAnsi" w:hAnsiTheme="minorHAnsi" w:cstheme="minorHAnsi"/>
+          <w:b w:val="0"/>
+          <w:bCs w:val="0"/>
+        </w:rPr>
+      </w:pPr>
+      <w:r>
+        <w:rPr>
+          <w:rFonts w:asciiTheme="minorHAnsi" w:hAnsiTheme="minorHAnsi" w:cstheme="minorHAnsi"/>
+          <w:b w:val="0"/>
+          <w:bCs w:val="0"/>
+        </w:rPr>
+        <w:t xml:space="preserve">None of this initial crop of enterprise apps proved a runaway success, and many theories exist as to why later programs have overshadowed them. One thing is certain: these programs predated the rise of smart phones, and mobility certainly fomented the creation of </w:t>
+      </w:r>
+      <w:r>
+        <w:rPr>
+          <w:rFonts w:asciiTheme="minorHAnsi" w:hAnsiTheme="minorHAnsi" w:cstheme="minorHAnsi"/>
+          <w:b w:val="0"/>
+          <w:bCs w:val="0"/>
+        </w:rPr>
+        <w:t>second-generation</w:t>
+      </w:r>
+      <w:r>
+        <w:rPr>
+          <w:rFonts w:asciiTheme="minorHAnsi" w:hAnsiTheme="minorHAnsi" w:cstheme="minorHAnsi"/>
+          <w:b w:val="0"/>
+          <w:bCs w:val="0"/>
+        </w:rPr>
+        <w:t xml:space="preserve"> commercial apps like WhatsApp and Snapchat.</w:t>
+      </w:r>
+    </w:p>
+    <w:p>
+      <w:pPr>
+        <w:pStyle w:val="Heading3"/>
+      </w:pPr>
+    </w:p>
+    <w:p>
+      <w:pPr>
+        <w:pStyle w:val="Heading3"/>
+      </w:pPr>
+      <w:r>
+        <w:t>2.2.5 INDUSTRY CHALLENGES</w:t>
+      </w:r>
+    </w:p>
+    <w:p>
+      <w:pPr>
+        <w:pStyle w:val="Heading3"/>
+        <w:rPr>
+          <w:rFonts w:asciiTheme="minorHAnsi" w:hAnsiTheme="minorHAnsi" w:cstheme="minorHAnsi"/>
+          <w:b w:val="0"/>
+          <w:bCs w:val="0"/>
+        </w:rPr>
+      </w:pPr>
+      <w:r>
+        <w:rPr>
+          <w:rFonts w:asciiTheme="minorHAnsi" w:hAnsiTheme="minorHAnsi" w:cstheme="minorHAnsi"/>
+          <w:b w:val="0"/>
+          <w:bCs w:val="0"/>
+        </w:rPr>
+        <w:t xml:space="preserve">1. FRAGMENTATION: The social media landscape is entering a period of </w:t>
+      </w:r>
+      <w:r>
+        <w:rPr>
+          <w:rFonts w:asciiTheme="minorHAnsi" w:hAnsiTheme="minorHAnsi" w:cstheme="minorHAnsi"/>
+          <w:b w:val="0"/>
+          <w:bCs w:val="0"/>
+        </w:rPr>
+        <w:t>hyper fragmentation</w:t>
+      </w:r>
+      <w:r>
+        <w:rPr>
+          <w:rFonts w:asciiTheme="minorHAnsi" w:hAnsiTheme="minorHAnsi" w:cstheme="minorHAnsi"/>
+          <w:b w:val="0"/>
+          <w:bCs w:val="0"/>
+        </w:rPr>
+        <w:t xml:space="preserve"> that may be a challenge to publishers: Facebook, Twitter, and Instagram continue to loom large, but social media managers can now launch official channels on roughly 10 chat apps with over 50 million monthly, active users each.</w:t>
+      </w:r>
+    </w:p>
+    <w:p>
+      <w:pPr>
+        <w:pStyle w:val="Heading3"/>
+        <w:rPr>
+          <w:rFonts w:asciiTheme="minorHAnsi" w:hAnsiTheme="minorHAnsi" w:cstheme="minorHAnsi"/>
+          <w:b w:val="0"/>
+          <w:bCs w:val="0"/>
+        </w:rPr>
+      </w:pPr>
+      <w:r>
+        <w:rPr>
+          <w:rFonts w:asciiTheme="minorHAnsi" w:hAnsiTheme="minorHAnsi" w:cstheme="minorHAnsi"/>
+          <w:b w:val="0"/>
+          <w:bCs w:val="0"/>
+        </w:rPr>
+        <w:t xml:space="preserve"> 2. ANALYTICS: For organizations accustomed to robust, real-time data, the lack of good analytics tools for messaging apps remains a major deterrent to adoption. The challenge is twofold: Strong analytics dashboards take time to build, and many messengers are </w:t>
+      </w:r>
+      <w:r>
+        <w:rPr>
+          <w:rFonts w:asciiTheme="minorHAnsi" w:hAnsiTheme="minorHAnsi" w:cstheme="minorHAnsi"/>
+          <w:b w:val="0"/>
+          <w:bCs w:val="0"/>
+        </w:rPr>
+        <w:t>privacy centric</w:t>
+      </w:r>
+      <w:r>
+        <w:rPr>
+          <w:rFonts w:asciiTheme="minorHAnsi" w:hAnsiTheme="minorHAnsi" w:cstheme="minorHAnsi"/>
+          <w:b w:val="0"/>
+          <w:bCs w:val="0"/>
+        </w:rPr>
+        <w:t xml:space="preserve"> by nature.</w:t>
+      </w:r>
+    </w:p>
+    <w:p>
+      <w:pPr>
+        <w:pStyle w:val="Heading3"/>
+      </w:pPr>
+    </w:p>
+    <w:p>
+      <w:pPr>
+        <w:pStyle w:val="Heading3"/>
+      </w:pPr>
+    </w:p>
+    <w:p>
+      <w:pPr>
+        <w:pStyle w:val="Heading3"/>
+      </w:pPr>
+      <w:r>
+        <w:t xml:space="preserve">2.2.6 INDUSTRY OPPORTUNITIES </w:t>
+      </w:r>
+    </w:p>
+    <w:p>
+      <w:pPr>
+        <w:pStyle w:val="Heading3"/>
+        <w:rPr>
+          <w:rFonts w:asciiTheme="minorHAnsi" w:hAnsiTheme="minorHAnsi" w:cstheme="minorHAnsi"/>
+          <w:b w:val="0"/>
+          <w:bCs w:val="0"/>
+        </w:rPr>
+      </w:pPr>
+      <w:r>
+        <w:rPr>
+          <w:rFonts w:asciiTheme="minorHAnsi" w:hAnsiTheme="minorHAnsi" w:cstheme="minorHAnsi"/>
+          <w:b w:val="0"/>
+          <w:bCs w:val="0"/>
+        </w:rPr>
+        <w:lastRenderedPageBreak/>
+        <w:t>1. HIGHER ENGAGEMENT: Since many chat apps provide publishers with push notifications or chatbot experiences (programmable robots that converse with users), they can deliver significantly higher engagement rates.</w:t>
+      </w:r>
+    </w:p>
+    <w:p>
+      <w:pPr>
+        <w:pStyle w:val="Heading3"/>
+        <w:rPr>
+          <w:rFonts w:asciiTheme="minorHAnsi" w:hAnsiTheme="minorHAnsi" w:cstheme="minorHAnsi"/>
+          <w:b w:val="0"/>
+          <w:bCs w:val="0"/>
+        </w:rPr>
+      </w:pPr>
+      <w:r>
+        <w:rPr>
+          <w:rFonts w:asciiTheme="minorHAnsi" w:hAnsiTheme="minorHAnsi" w:cstheme="minorHAnsi"/>
+          <w:b w:val="0"/>
+          <w:bCs w:val="0"/>
+        </w:rPr>
+        <w:t xml:space="preserve"> 2. AUDIENCE DEVELOPMENT: With billions of active users across multiple major chat apps, there is the opportunity in building large audiences fairly quickly on several platforms. </w:t>
+      </w:r>
+    </w:p>
+    <w:p>
+      <w:pPr>
+        <w:pStyle w:val="Heading3"/>
+        <w:rPr>
+          <w:rFonts w:asciiTheme="minorHAnsi" w:hAnsiTheme="minorHAnsi" w:cstheme="minorHAnsi"/>
+          <w:b w:val="0"/>
+          <w:bCs w:val="0"/>
+        </w:rPr>
+      </w:pPr>
+      <w:r>
+        <w:rPr>
+          <w:rFonts w:asciiTheme="minorHAnsi" w:hAnsiTheme="minorHAnsi" w:cstheme="minorHAnsi"/>
+          <w:b w:val="0"/>
+          <w:bCs w:val="0"/>
+        </w:rPr>
+        <w:t>3. A CHANCE TO CONNECT WITH USERS IN A NEW WAY: Messaging apps offer a host of features not unavailable on social networks or other platforms. Programmers can creatively leverage these tools to socialize in new ways.</w:t>
+      </w:r>
+    </w:p>
+    <w:p>
+      <w:pPr>
+        <w:pStyle w:val="Heading3"/>
+      </w:pPr>
+    </w:p>
+    <w:p>
+      <w:pPr>
+        <w:pStyle w:val="Heading3"/>
+      </w:pPr>
+    </w:p>
+    <w:p>
+      <w:pPr>
+        <w:pStyle w:val="Heading2"/>
+      </w:pPr>
+      <w:r>
+        <w:t>2.3 Related Work</w:t>
+      </w:r>
+    </w:p>
+    <w:p/>
+    <w:p>
+      <w:pPr>
+        <w:pStyle w:val="Heading3"/>
+      </w:pPr>
+      <w:r>
+        <w:t>2.3.1 WHAT THE FUTURE HOLDS</w:t>
+      </w:r>
+    </w:p>
+    <w:p>
+      <w:r>
+        <w:t xml:space="preserve"> Predictions are always prone to inevitable ridicule and failure, but there are some that are worth making.</w:t>
+      </w:r>
+    </w:p>
+    <w:p/>
+    <w:p>
+      <w:r>
+        <w:t xml:space="preserve"> </w:t>
+      </w:r>
+      <w:r>
+        <w:t>As government snooping, personal privacy, and security become issues for many people</w:t>
+      </w:r>
+    </w:p>
+    <w:p>
+      <w:r>
+        <w:t>globally, those living in countries where these are particular concerns will increasingly</w:t>
+      </w:r>
+    </w:p>
+    <w:p>
+      <w:r>
+        <w:t>look for platforms that enable them to both communicate securely and receive accurate</w:t>
+      </w:r>
+    </w:p>
+    <w:p>
+      <w:r>
+        <w:t>information, unfiltered by government censors.</w:t>
+      </w:r>
+      <w:r>
+        <w:t xml:space="preserve"> </w:t>
+      </w:r>
+    </w:p>
+    <w:p>
+      <w:r>
+        <w:t>This is the era to launch Dchat as it focuses on audience in whole the world</w:t>
+      </w:r>
+    </w:p>
+    <w:p/>
+    <w:p>
+      <w:pPr>
+        <w:pStyle w:val="Heading2"/>
+      </w:pPr>
+      <w:r>
+        <w:t>2.4 Summary</w:t>
+      </w:r>
+    </w:p>
+    <w:p>
+      <w:pPr>
+        <w:pStyle w:val="Heading1"/>
+        <w:rPr>
+          <w:rFonts w:asciiTheme="minorHAnsi" w:hAnsiTheme="minorHAnsi" w:cstheme="minorHAnsi"/>
+          <w:b w:val="0"/>
+          <w:bCs/>
+          <w:sz w:val="24"/>
+          <w:szCs w:val="24"/>
+        </w:rPr>
+      </w:pPr>
+      <w:r>
+        <w:rPr>
+          <w:rFonts w:asciiTheme="minorHAnsi" w:hAnsiTheme="minorHAnsi" w:cstheme="minorHAnsi"/>
+          <w:b w:val="0"/>
+          <w:bCs/>
+          <w:sz w:val="24"/>
+          <w:szCs w:val="24"/>
+        </w:rPr>
+        <w:t>Dchat</w:t>
+      </w:r>
+      <w:r>
+        <w:rPr>
+          <w:rFonts w:asciiTheme="minorHAnsi" w:hAnsiTheme="minorHAnsi" w:cstheme="minorHAnsi"/>
+          <w:b w:val="0"/>
+          <w:bCs/>
+          <w:sz w:val="24"/>
+          <w:szCs w:val="24"/>
+        </w:rPr>
+        <w:t xml:space="preserve"> is </w:t>
+      </w:r>
+      <w:r>
+        <w:rPr>
+          <w:rFonts w:asciiTheme="minorHAnsi" w:hAnsiTheme="minorHAnsi" w:cstheme="minorHAnsi"/>
+          <w:b w:val="0"/>
+          <w:bCs/>
+          <w:sz w:val="24"/>
+          <w:szCs w:val="24"/>
+        </w:rPr>
+        <w:t xml:space="preserve">decentralize app </w:t>
+      </w:r>
+      <w:r>
+        <w:rPr>
+          <w:rFonts w:asciiTheme="minorHAnsi" w:hAnsiTheme="minorHAnsi" w:cstheme="minorHAnsi"/>
+          <w:b w:val="0"/>
+          <w:bCs/>
+          <w:sz w:val="24"/>
+          <w:szCs w:val="24"/>
+        </w:rPr>
+        <w:t xml:space="preserve">that leverages on </w:t>
+      </w:r>
+      <w:r>
+        <w:rPr>
+          <w:rFonts w:asciiTheme="minorHAnsi" w:hAnsiTheme="minorHAnsi" w:cstheme="minorHAnsi"/>
+          <w:b w:val="0"/>
+          <w:bCs/>
+          <w:sz w:val="24"/>
+          <w:szCs w:val="24"/>
+        </w:rPr>
+        <w:t xml:space="preserve">blockchain </w:t>
+      </w:r>
+      <w:r>
+        <w:rPr>
+          <w:rFonts w:asciiTheme="minorHAnsi" w:hAnsiTheme="minorHAnsi" w:cstheme="minorHAnsi"/>
+          <w:b w:val="0"/>
+          <w:bCs/>
+          <w:sz w:val="24"/>
+          <w:szCs w:val="24"/>
+        </w:rPr>
+        <w:t xml:space="preserve">technology allowing its users communicate and share </w:t>
+      </w:r>
+      <w:r>
+        <w:rPr>
+          <w:rFonts w:asciiTheme="minorHAnsi" w:hAnsiTheme="minorHAnsi" w:cstheme="minorHAnsi"/>
+          <w:b w:val="0"/>
+          <w:bCs/>
+          <w:sz w:val="24"/>
+          <w:szCs w:val="24"/>
+        </w:rPr>
+        <w:t>text</w:t>
+      </w:r>
+      <w:r>
+        <w:rPr>
+          <w:rFonts w:asciiTheme="minorHAnsi" w:hAnsiTheme="minorHAnsi" w:cstheme="minorHAnsi"/>
+          <w:b w:val="0"/>
+          <w:bCs/>
+          <w:sz w:val="24"/>
+          <w:szCs w:val="24"/>
+        </w:rPr>
+        <w:t>. It offers a wonderful experience for keeping in touch with people you know</w:t>
+      </w:r>
+      <w:r>
+        <w:rPr>
+          <w:rFonts w:asciiTheme="minorHAnsi" w:hAnsiTheme="minorHAnsi" w:cstheme="minorHAnsi"/>
+          <w:b w:val="0"/>
+          <w:bCs/>
+          <w:sz w:val="24"/>
+          <w:szCs w:val="24"/>
+        </w:rPr>
+        <w:t xml:space="preserve"> in </w:t>
+      </w:r>
+      <w:r>
+        <w:rPr>
+          <w:rFonts w:asciiTheme="minorHAnsi" w:hAnsiTheme="minorHAnsi" w:cstheme="minorHAnsi"/>
+          <w:b w:val="0"/>
+          <w:bCs/>
+          <w:sz w:val="24"/>
+          <w:szCs w:val="24"/>
+        </w:rPr>
+        <w:t>decentralize</w:t>
+      </w:r>
+      <w:r>
+        <w:rPr>
+          <w:rFonts w:asciiTheme="minorHAnsi" w:hAnsiTheme="minorHAnsi" w:cstheme="minorHAnsi"/>
+          <w:b w:val="0"/>
+          <w:bCs/>
+          <w:sz w:val="24"/>
+          <w:szCs w:val="24"/>
+        </w:rPr>
+        <w:t>d way</w:t>
+      </w:r>
+      <w:r>
+        <w:rPr>
+          <w:rFonts w:asciiTheme="minorHAnsi" w:hAnsiTheme="minorHAnsi" w:cstheme="minorHAnsi"/>
+          <w:b w:val="0"/>
+          <w:bCs/>
+          <w:sz w:val="24"/>
+          <w:szCs w:val="24"/>
+        </w:rPr>
+        <w:t>.</w:t>
+      </w:r>
+    </w:p>
+    <w:p>
+      <w:pPr>
+        <w:pStyle w:val="Heading1"/>
+        <w:rPr>
+          <w:rFonts w:asciiTheme="minorHAnsi" w:hAnsiTheme="minorHAnsi" w:cstheme="minorHAnsi"/>
+          <w:b w:val="0"/>
+          <w:bCs/>
+          <w:sz w:val="24"/>
+          <w:szCs w:val="24"/>
+        </w:rPr>
+      </w:pPr>
+      <w:r>
+        <w:rPr>
+          <w:rFonts w:asciiTheme="minorHAnsi" w:hAnsiTheme="minorHAnsi" w:cstheme="minorHAnsi"/>
+          <w:b w:val="0"/>
+          <w:bCs/>
+          <w:sz w:val="24"/>
+          <w:szCs w:val="24"/>
+        </w:rPr>
+        <w:t xml:space="preserve"> </w:t>
+      </w:r>
+    </w:p>
+    <w:p>
+      <w:pPr>
+        <w:pStyle w:val="Heading1"/>
+      </w:pPr>
+      <w:r>
+        <w:rPr>
+          <w:rFonts w:asciiTheme="minorHAnsi" w:hAnsiTheme="minorHAnsi" w:cstheme="minorHAnsi"/>
+          <w:b w:val="0"/>
+          <w:bCs/>
+          <w:sz w:val="24"/>
+          <w:szCs w:val="24"/>
+        </w:rPr>
+        <w:t xml:space="preserve"> </w:t>
+      </w:r>
+      <w:r>
+        <w:rPr>
+          <w:sz w:val="28"/>
+          <w:szCs w:val="28"/>
+        </w:rPr>
+        <w:t>CHAPTER 3: REQUIREMENTS, ANALYSIS, AND DESIGN</w:t>
+      </w:r>
+    </w:p>
+    <w:p>
+      <w:pPr>
+        <w:pStyle w:val="Heading2"/>
+      </w:pPr>
+    </w:p>
+    <w:p>
+      <w:pPr>
+        <w:pStyle w:val="Heading2"/>
+      </w:pPr>
+    </w:p>
+    <w:p>
+      <w:pPr>
+        <w:pStyle w:val="Heading2"/>
+      </w:pPr>
+    </w:p>
+    <w:p>
+      <w:pPr>
+        <w:pStyle w:val="Heading2"/>
+      </w:pPr>
+      <w:r>
+        <w:t>3.1 Overview</w:t>
+      </w:r>
+    </w:p>
+    <w:p/>
+    <w:p>
+      <w:r>
+        <w:lastRenderedPageBreak/>
+        <w:t xml:space="preserve">Communication is a means for people to exchange messages. It has started since the beginning of human creation. Distant communication began as early as 1800 century with the introduction of televisions, telegraphs and then telephony. Interestingly enough, telephone communication stands out as the fastest growing technology, from fixed lines to mobile wireless, from voice call to data transfer. The emergence of computer network and telecommunication technologies bears the same objective that is to allow people to communicate. All this while, much efforts has been drawn towards consolidating the device into one and therefore indiscriminate the service. Chatting is a method of using technology to bring people and ideas together despite of the geographical barriers. The technology has been available for years, but the acceptance was quite recent. </w:t>
+      </w:r>
+      <w:r>
+        <w:t xml:space="preserve"> </w:t>
+      </w:r>
+      <w:r>
+        <w:t xml:space="preserve"> the user application runs on any PC on the network. To start chatting the user should </w:t>
+      </w:r>
+      <w:r>
+        <w:t xml:space="preserve">create wallet and enter the wallet address and private key to start </w:t>
+      </w:r>
+      <w:r>
+        <w:t>private chatting.</w:t>
+      </w:r>
+    </w:p>
+    <w:p/>
+    <w:p>
+      <w:pPr>
+        <w:pStyle w:val="Heading2"/>
+      </w:pPr>
+      <w:r>
+        <w:t>3.2 Requirements Specifications</w:t>
+      </w:r>
+    </w:p>
+    <w:p>
+      <w:pPr>
+        <w:pStyle w:val="Heading1"/>
+        <w:rPr>
+          <w:sz w:val="24"/>
+          <w:szCs w:val="24"/>
+        </w:rPr>
+      </w:pPr>
+      <w:r>
+        <w:rPr>
+          <w:sz w:val="24"/>
+          <w:szCs w:val="24"/>
+        </w:rPr>
+        <w:t xml:space="preserve">                                                 </w:t>
+      </w:r>
+      <w:r>
+        <w:rPr>
+          <w:sz w:val="24"/>
+          <w:szCs w:val="24"/>
+        </w:rPr>
+        <w:t>Table 3.1: Requirement Specification</w:t>
+      </w:r>
+    </w:p>
+    <w:p/>
+    <w:p/>
+    <w:tbl>
+      <w:tblPr>
+        <w:tblStyle w:val="TableGrid"/>
+        <w:tblW w:w="0" w:type="auto"/>
+        <w:tblLook w:val="04A0" w:firstRow="1" w:lastRow="0" w:firstColumn="1" w:lastColumn="0" w:noHBand="0" w:noVBand="1"/>
+      </w:tblPr>
+      <w:tblGrid>
+        <w:gridCol w:w="778"/>
+        <w:gridCol w:w="1481"/>
+        <w:gridCol w:w="1497"/>
+        <w:gridCol w:w="1963"/>
+        <w:gridCol w:w="1483"/>
+        <w:gridCol w:w="1115"/>
+        <w:gridCol w:w="1033"/>
+      </w:tblGrid>
+      <w:tr>
+        <w:tc>
+          <w:tcPr>
+            <w:tcW w:w="777" w:type="dxa"/>
+          </w:tcPr>
+          <w:p>
+            <w:r>
+              <w:t>RQ.ID</w:t>
+            </w:r>
+          </w:p>
+        </w:tc>
+        <w:tc>
+          <w:tcPr>
+            <w:tcW w:w="1496" w:type="dxa"/>
+          </w:tcPr>
+          <w:p>
+            <w:r>
+              <w:t>NAME</w:t>
+            </w:r>
+          </w:p>
+        </w:tc>
+        <w:tc>
+          <w:tcPr>
+            <w:tcW w:w="1622" w:type="dxa"/>
+          </w:tcPr>
+          <w:p>
+            <w:r>
+              <w:t>FUNCTIOANL</w:t>
+            </w:r>
+          </w:p>
+        </w:tc>
+        <w:tc>
+          <w:tcPr>
+            <w:tcW w:w="1963" w:type="dxa"/>
+          </w:tcPr>
+          <w:p>
+            <w:r>
+              <w:t>NONFUNCTIOANL</w:t>
+            </w:r>
+          </w:p>
+        </w:tc>
+        <w:tc>
+          <w:tcPr>
+            <w:tcW w:w="1409" w:type="dxa"/>
+          </w:tcPr>
+          <w:p>
+            <w:r>
+              <w:t>DESCRIPION</w:t>
+            </w:r>
+          </w:p>
+        </w:tc>
+        <w:tc>
+          <w:tcPr>
+            <w:tcW w:w="1141" w:type="dxa"/>
+          </w:tcPr>
+          <w:p>
+            <w:r>
+              <w:t>PRIORITY</w:t>
+            </w:r>
+          </w:p>
+        </w:tc>
+        <w:tc>
+          <w:tcPr>
+            <w:tcW w:w="942" w:type="dxa"/>
+          </w:tcPr>
+          <w:p>
+            <w:r>
+              <w:t>ACTOR</w:t>
+            </w:r>
+          </w:p>
+        </w:tc>
+      </w:tr>
+      <w:tr>
+        <w:tc>
+          <w:tcPr>
+            <w:tcW w:w="777" w:type="dxa"/>
+          </w:tcPr>
+          <w:p>
+            <w:pPr>
+              <w:jc w:val="center"/>
+            </w:pPr>
+            <w:r>
+              <w:t>1</w:t>
+            </w:r>
+          </w:p>
+        </w:tc>
+        <w:tc>
+          <w:tcPr>
+            <w:tcW w:w="1496" w:type="dxa"/>
+          </w:tcPr>
+          <w:p>
+            <w:r>
+              <w:rPr>
+                <w:sz w:val="20"/>
+                <w:szCs w:val="20"/>
+              </w:rPr>
+              <w:t>User registration</w:t>
+            </w:r>
+          </w:p>
+        </w:tc>
+        <w:tc>
+          <w:tcPr>
+            <w:tcW w:w="1622" w:type="dxa"/>
+          </w:tcPr>
+          <w:p>
+            <w:r>
+              <w:t>Yes</w:t>
+            </w:r>
+          </w:p>
+        </w:tc>
+        <w:tc>
+          <w:tcPr>
+            <w:tcW w:w="1963" w:type="dxa"/>
+          </w:tcPr>
+          <w:p/>
+        </w:tc>
+        <w:tc>
+          <w:tcPr>
+            <w:tcW w:w="1409" w:type="dxa"/>
+          </w:tcPr>
+          <w:p>
+            <w:r>
+              <w:t>Functionality for user to create account</w:t>
+            </w:r>
+          </w:p>
+        </w:tc>
+        <w:tc>
+          <w:tcPr>
+            <w:tcW w:w="1141" w:type="dxa"/>
+          </w:tcPr>
+          <w:p>
+            <w:r>
+              <w:t>high</w:t>
+            </w:r>
+          </w:p>
+        </w:tc>
+        <w:tc>
+          <w:tcPr>
+            <w:tcW w:w="942" w:type="dxa"/>
+          </w:tcPr>
+          <w:p>
+            <w:r>
+              <w:t>user</w:t>
+            </w:r>
+          </w:p>
+        </w:tc>
+      </w:tr>
+      <w:tr>
+        <w:tc>
+          <w:tcPr>
+            <w:tcW w:w="777" w:type="dxa"/>
+          </w:tcPr>
+          <w:p>
+            <w:pPr>
+              <w:jc w:val="center"/>
+            </w:pPr>
+            <w:r>
+              <w:t>2</w:t>
+            </w:r>
+          </w:p>
+        </w:tc>
+        <w:tc>
+          <w:tcPr>
+            <w:tcW w:w="1496" w:type="dxa"/>
+          </w:tcPr>
+          <w:p>
+            <w:r>
+              <w:t>Login</w:t>
+            </w:r>
+          </w:p>
+        </w:tc>
+        <w:tc>
+          <w:tcPr>
+            <w:tcW w:w="1622" w:type="dxa"/>
+          </w:tcPr>
+          <w:p>
+            <w:r>
+              <w:t>Yes</w:t>
+            </w:r>
+          </w:p>
+        </w:tc>
+        <w:tc>
+          <w:tcPr>
+            <w:tcW w:w="1963" w:type="dxa"/>
+          </w:tcPr>
+          <w:p>
+            <w:r>
+              <w:t xml:space="preserve"> </w:t>
+            </w:r>
+          </w:p>
+        </w:tc>
+        <w:tc>
+          <w:tcPr>
+            <w:tcW w:w="1409" w:type="dxa"/>
+          </w:tcPr>
+          <w:p>
+            <w:r>
+              <w:t>Functionality for user to get access</w:t>
+            </w:r>
+          </w:p>
+        </w:tc>
+        <w:tc>
+          <w:tcPr>
+            <w:tcW w:w="1141" w:type="dxa"/>
+          </w:tcPr>
+          <w:p>
+            <w:r>
+              <w:t>high</w:t>
+            </w:r>
+          </w:p>
+        </w:tc>
+        <w:tc>
+          <w:tcPr>
+            <w:tcW w:w="942" w:type="dxa"/>
+          </w:tcPr>
+          <w:p>
+            <w:r>
+              <w:t>user</w:t>
+            </w:r>
+          </w:p>
+        </w:tc>
+      </w:tr>
+      <w:tr>
+        <w:tc>
+          <w:tcPr>
+            <w:tcW w:w="777" w:type="dxa"/>
+          </w:tcPr>
+          <w:p>
+            <w:pPr>
+              <w:jc w:val="center"/>
+            </w:pPr>
+            <w:r>
+              <w:t>3</w:t>
+            </w:r>
+          </w:p>
+        </w:tc>
+        <w:tc>
+          <w:tcPr>
+            <w:tcW w:w="1496" w:type="dxa"/>
+          </w:tcPr>
+          <w:p>
+            <w:r>
+              <w:t xml:space="preserve"> </w:t>
+            </w:r>
+            <w:r>
+              <w:t>Add friend</w:t>
+            </w:r>
+          </w:p>
+        </w:tc>
+        <w:tc>
+          <w:tcPr>
+            <w:tcW w:w="1622" w:type="dxa"/>
+          </w:tcPr>
+          <w:p>
+            <w:r>
+              <w:t>yes</w:t>
+            </w:r>
+          </w:p>
+        </w:tc>
+        <w:tc>
+          <w:tcPr>
+            <w:tcW w:w="1963" w:type="dxa"/>
+          </w:tcPr>
+          <w:p/>
+        </w:tc>
+        <w:tc>
+          <w:tcPr>
+            <w:tcW w:w="1409" w:type="dxa"/>
+          </w:tcPr>
+          <w:p>
+            <w:r>
+              <w:t>Functionality to be friend with each other</w:t>
+            </w:r>
+          </w:p>
+        </w:tc>
+        <w:tc>
+          <w:tcPr>
+            <w:tcW w:w="1141" w:type="dxa"/>
+          </w:tcPr>
+          <w:p>
+            <w:r>
+              <w:t>Medium</w:t>
+            </w:r>
+          </w:p>
+        </w:tc>
+        <w:tc>
+          <w:tcPr>
+            <w:tcW w:w="942" w:type="dxa"/>
+          </w:tcPr>
+          <w:p>
+            <w:r>
+              <w:t>User</w:t>
+            </w:r>
+          </w:p>
+        </w:tc>
+      </w:tr>
+      <w:tr>
+        <w:tc>
+          <w:tcPr>
+            <w:tcW w:w="777" w:type="dxa"/>
+          </w:tcPr>
+          <w:p>
+            <w:pPr>
+              <w:jc w:val="center"/>
+            </w:pPr>
+            <w:r>
+              <w:t>4</w:t>
+            </w:r>
+          </w:p>
+        </w:tc>
+        <w:tc>
+          <w:tcPr>
+            <w:tcW w:w="1496" w:type="dxa"/>
+          </w:tcPr>
+          <w:p>
+            <w:r>
+              <w:t>Friend list</w:t>
+            </w:r>
+          </w:p>
+        </w:tc>
+        <w:tc>
+          <w:tcPr>
+            <w:tcW w:w="1622" w:type="dxa"/>
+          </w:tcPr>
+          <w:p>
+            <w:r>
+              <w:t>Yes</w:t>
+            </w:r>
+          </w:p>
+        </w:tc>
+        <w:tc>
+          <w:tcPr>
+            <w:tcW w:w="1963" w:type="dxa"/>
+          </w:tcPr>
+          <w:p/>
+        </w:tc>
+        <w:tc>
+          <w:tcPr>
+            <w:tcW w:w="1409" w:type="dxa"/>
+          </w:tcPr>
+          <w:p>
+            <w:r>
+              <w:t>Functionality to see list of friends</w:t>
+            </w:r>
+          </w:p>
+        </w:tc>
+        <w:tc>
+          <w:tcPr>
+            <w:tcW w:w="1141" w:type="dxa"/>
+          </w:tcPr>
+          <w:p>
+            <w:r>
+              <w:t>High</w:t>
+            </w:r>
+          </w:p>
+        </w:tc>
+        <w:tc>
+          <w:tcPr>
+            <w:tcW w:w="942" w:type="dxa"/>
+          </w:tcPr>
+          <w:p>
+            <w:r>
+              <w:t>User</w:t>
+            </w:r>
+          </w:p>
+        </w:tc>
+      </w:tr>
+      <w:tr>
+        <w:tc>
+          <w:tcPr>
+            <w:tcW w:w="777" w:type="dxa"/>
+          </w:tcPr>
+          <w:p>
+            <w:pPr>
+              <w:jc w:val="center"/>
+            </w:pPr>
+            <w:r>
+              <w:t>5</w:t>
+            </w:r>
+          </w:p>
+        </w:tc>
+        <w:tc>
+          <w:tcPr>
+            <w:tcW w:w="1496" w:type="dxa"/>
+          </w:tcPr>
+          <w:p>
+            <w:r>
+              <w:t>Send message</w:t>
+            </w:r>
+          </w:p>
+        </w:tc>
+        <w:tc>
+          <w:tcPr>
+            <w:tcW w:w="1622" w:type="dxa"/>
+          </w:tcPr>
+          <w:p>
+            <w:r>
+              <w:t>Yes</w:t>
+            </w:r>
+          </w:p>
+        </w:tc>
+        <w:tc>
+          <w:tcPr>
+            <w:tcW w:w="1963" w:type="dxa"/>
+          </w:tcPr>
+          <w:p/>
+        </w:tc>
+        <w:tc>
+          <w:tcPr>
+            <w:tcW w:w="1409" w:type="dxa"/>
+          </w:tcPr>
+          <w:p>
+            <w:r>
+              <w:t>To send message</w:t>
+            </w:r>
+          </w:p>
+        </w:tc>
+        <w:tc>
+          <w:tcPr>
+            <w:tcW w:w="1141" w:type="dxa"/>
+          </w:tcPr>
+          <w:p>
+            <w:r>
+              <w:t>High</w:t>
+            </w:r>
+          </w:p>
+        </w:tc>
+        <w:tc>
+          <w:tcPr>
+            <w:tcW w:w="942" w:type="dxa"/>
+          </w:tcPr>
+          <w:p>
+            <w:r>
+              <w:t>user</w:t>
+            </w:r>
+          </w:p>
+        </w:tc>
+      </w:tr>
+      <w:tr>
+        <w:tc>
+          <w:tcPr>
+            <w:tcW w:w="777" w:type="dxa"/>
+          </w:tcPr>
+          <w:p/>
+        </w:tc>
+        <w:tc>
+          <w:tcPr>
+            <w:tcW w:w="1496" w:type="dxa"/>
+          </w:tcPr>
+          <w:p>
+            <w:r>
+              <w:t>Privacy</w:t>
+            </w:r>
+          </w:p>
+        </w:tc>
+        <w:tc>
+          <w:tcPr>
+            <w:tcW w:w="1622" w:type="dxa"/>
+          </w:tcPr>
+          <w:p>
+            <w:r>
+              <w:t>yes</w:t>
+            </w:r>
+          </w:p>
+        </w:tc>
+        <w:tc>
+          <w:tcPr>
+            <w:tcW w:w="1963" w:type="dxa"/>
+          </w:tcPr>
+          <w:p/>
+        </w:tc>
+        <w:tc>
+          <w:tcPr>
+            <w:tcW w:w="1409" w:type="dxa"/>
+          </w:tcPr>
+          <w:p>
+            <w:r>
+              <w:t>User privacy</w:t>
+            </w:r>
+          </w:p>
+        </w:tc>
+        <w:tc>
+          <w:tcPr>
+            <w:tcW w:w="1141" w:type="dxa"/>
+          </w:tcPr>
+          <w:p>
+            <w:r>
+              <w:t>High</w:t>
+            </w:r>
+          </w:p>
+        </w:tc>
+        <w:tc>
+          <w:tcPr>
+            <w:tcW w:w="942" w:type="dxa"/>
+          </w:tcPr>
+          <w:p>
+            <w:r>
+              <w:t>network</w:t>
+            </w:r>
+          </w:p>
+        </w:tc>
+      </w:tr>
+      <w:tr>
+        <w:tc>
+          <w:tcPr>
+            <w:tcW w:w="777" w:type="dxa"/>
+          </w:tcPr>
+          <w:p/>
+        </w:tc>
+        <w:tc>
+          <w:tcPr>
+            <w:tcW w:w="1496" w:type="dxa"/>
+          </w:tcPr>
+          <w:p>
+            <w:r>
+              <w:t>Performance</w:t>
+            </w:r>
+          </w:p>
+        </w:tc>
+        <w:tc>
+          <w:tcPr>
+            <w:tcW w:w="1622" w:type="dxa"/>
+          </w:tcPr>
+          <w:p>
+            <w:r>
+              <w:t>yes</w:t>
+            </w:r>
+          </w:p>
+        </w:tc>
+        <w:tc>
+          <w:tcPr>
+            <w:tcW w:w="1963" w:type="dxa"/>
+          </w:tcPr>
+          <w:p/>
+        </w:tc>
+        <w:tc>
+          <w:tcPr>
+            <w:tcW w:w="1409" w:type="dxa"/>
+          </w:tcPr>
+          <w:p>
+            <w:r>
+              <w:t>Application performance must be better</w:t>
+            </w:r>
+          </w:p>
+        </w:tc>
+        <w:tc>
+          <w:tcPr>
+            <w:tcW w:w="1141" w:type="dxa"/>
+          </w:tcPr>
+          <w:p>
+            <w:r>
+              <w:t>High</w:t>
+            </w:r>
+          </w:p>
+        </w:tc>
+        <w:tc>
+          <w:tcPr>
+            <w:tcW w:w="942" w:type="dxa"/>
+          </w:tcPr>
+          <w:p>
+            <w:r>
+              <w:t>network</w:t>
+            </w:r>
+          </w:p>
+        </w:tc>
+      </w:tr>
+    </w:tbl>
+    <w:p/>
+    <w:p>
+      <w:pPr>
+        <w:pStyle w:val="Heading1"/>
+      </w:pPr>
+    </w:p>
+    <w:p>
+      <w:pPr>
+        <w:pStyle w:val="Heading2"/>
+      </w:pPr>
+      <w:r>
+        <w:t>3.3 Use case Diagram</w:t>
+      </w:r>
+    </w:p>
+    <w:p/>
+    <w:p/>
+    <w:tbl>
+      <w:tblPr>
+        <w:tblStyle w:val="TableGrid"/>
+        <w:tblW w:w="0" w:type="auto"/>
+        <w:tblLook w:val="04A0" w:firstRow="1" w:lastRow="0" w:firstColumn="1" w:lastColumn="0" w:noHBand="0" w:noVBand="1"/>
+      </w:tblPr>
+      <w:tblGrid>
+        <w:gridCol w:w="2337"/>
+        <w:gridCol w:w="2337"/>
+        <w:gridCol w:w="2338"/>
+        <w:gridCol w:w="2338"/>
+      </w:tblGrid>
+      <w:tr>
+        <w:tc>
+          <w:tcPr>
+            <w:tcW w:w="2337" w:type="dxa"/>
+          </w:tcPr>
+          <w:p>
+            <w:r>
+              <w:t>Level 0</w:t>
+            </w:r>
+          </w:p>
+        </w:tc>
+        <w:tc>
+          <w:tcPr>
+            <w:tcW w:w="2337" w:type="dxa"/>
+          </w:tcPr>
+          <w:p>
+            <w:r>
+              <w:t>Level 1</w:t>
+            </w:r>
+          </w:p>
+        </w:tc>
+        <w:tc>
+          <w:tcPr>
+            <w:tcW w:w="2338" w:type="dxa"/>
+          </w:tcPr>
+          <w:p>
+            <w:r>
+              <w:t>Level 2</w:t>
+            </w:r>
+          </w:p>
+        </w:tc>
+        <w:tc>
+          <w:tcPr>
+            <w:tcW w:w="2338" w:type="dxa"/>
+          </w:tcPr>
+          <w:p>
+            <w:r>
+              <w:t>actor</w:t>
+            </w:r>
+          </w:p>
+        </w:tc>
+      </w:tr>
+      <w:tr>
+        <w:tc>
+          <w:tcPr>
+            <w:tcW w:w="2337" w:type="dxa"/>
+          </w:tcPr>
+          <w:p>
+            <w:r>
+              <w:t>Chat application</w:t>
+            </w:r>
+          </w:p>
+        </w:tc>
+        <w:tc>
+          <w:tcPr>
+            <w:tcW w:w="2337" w:type="dxa"/>
+          </w:tcPr>
+          <w:p>
+            <w:r>
+              <w:t>Authentication</w:t>
+            </w:r>
+            <w:r>
+              <w:t xml:space="preserve"> </w:t>
+            </w:r>
+            <w:r>
+              <w:t>system</w:t>
+            </w:r>
+          </w:p>
+        </w:tc>
+        <w:tc>
+          <w:tcPr>
+            <w:tcW w:w="2338" w:type="dxa"/>
+          </w:tcPr>
+          <w:p>
+            <w:r>
+              <w:t>Register Login</w:t>
+            </w:r>
+          </w:p>
+        </w:tc>
+        <w:tc>
+          <w:tcPr>
+            <w:tcW w:w="2338" w:type="dxa"/>
+          </w:tcPr>
+          <w:p>
+            <w:r>
+              <w:t>user</w:t>
+            </w:r>
+          </w:p>
+        </w:tc>
+      </w:tr>
+      <w:tr>
+        <w:tc>
+          <w:tcPr>
+            <w:tcW w:w="2337" w:type="dxa"/>
+          </w:tcPr>
+          <w:p>
+            <w:r>
+              <w:t>Chat application</w:t>
+            </w:r>
+          </w:p>
+        </w:tc>
+        <w:tc>
+          <w:tcPr>
+            <w:tcW w:w="2337" w:type="dxa"/>
+          </w:tcPr>
+          <w:p>
+            <w:r>
+              <w:t>contact</w:t>
+            </w:r>
+            <w:r>
+              <w:t xml:space="preserve"> form </w:t>
+            </w:r>
+          </w:p>
+        </w:tc>
+        <w:tc>
+          <w:tcPr>
+            <w:tcW w:w="2338" w:type="dxa"/>
+          </w:tcPr>
+          <w:p>
+            <w:r>
+              <w:t>Friend list</w:t>
+            </w:r>
+            <w:r>
+              <w:t>,</w:t>
+            </w:r>
+            <w:r>
+              <w:t xml:space="preserve"> Add friend</w:t>
+            </w:r>
+          </w:p>
+        </w:tc>
+        <w:tc>
+          <w:tcPr>
+            <w:tcW w:w="2338" w:type="dxa"/>
+          </w:tcPr>
+          <w:p>
+            <w:r>
+              <w:t xml:space="preserve">  user</w:t>
+            </w:r>
+          </w:p>
+        </w:tc>
+      </w:tr>
+      <w:tr>
+        <w:tc>
+          <w:tcPr>
+            <w:tcW w:w="2337" w:type="dxa"/>
+          </w:tcPr>
+          <w:p>
+            <w:r>
+              <w:t>Chat application</w:t>
+            </w:r>
+          </w:p>
+        </w:tc>
+        <w:tc>
+          <w:tcPr>
+            <w:tcW w:w="2337" w:type="dxa"/>
+          </w:tcPr>
+          <w:p>
+            <w:r>
+              <w:t>Chat form</w:t>
+            </w:r>
+          </w:p>
+        </w:tc>
+        <w:tc>
+          <w:tcPr>
+            <w:tcW w:w="2338" w:type="dxa"/>
+          </w:tcPr>
+          <w:p>
+            <w:r>
+              <w:t>Send message</w:t>
+            </w:r>
+          </w:p>
+        </w:tc>
+        <w:tc>
+          <w:tcPr>
+            <w:tcW w:w="2338" w:type="dxa"/>
+          </w:tcPr>
+          <w:p>
+            <w:r>
+              <w:t>user</w:t>
+            </w:r>
+          </w:p>
+        </w:tc>
+      </w:tr>
+    </w:tbl>
+    <w:p/>
+    <w:p>
+      <w:pPr>
+        <w:pStyle w:val="Heading1"/>
+      </w:pPr>
+      <w:r>
+        <w:t xml:space="preserve"> </w:t>
+      </w:r>
+    </w:p>
+    <w:p>
+      <w:pPr>
+        <w:pStyle w:val="Heading3"/>
+      </w:pPr>
+      <w:r>
+        <w:rPr>
+          <w:noProof/>
+        </w:rPr>
+        <mc:AlternateContent>
+          <mc:Choice Requires="wps">
+            <w:drawing>
+              <wp:anchor distT="0" distB="0" distL="114300" distR="114300" simplePos="0" relativeHeight="251663360" behindDoc="0" locked="0" layoutInCell="1" allowOverlap="1" wp14:anchorId="4215F7E6" wp14:editId="6582C446">
+                <wp:simplePos x="0" y="0"/>
+                <wp:positionH relativeFrom="column">
+                  <wp:posOffset>1842868</wp:posOffset>
+                </wp:positionH>
+                <wp:positionV relativeFrom="paragraph">
+                  <wp:posOffset>440934</wp:posOffset>
+                </wp:positionV>
+                <wp:extent cx="1491175" cy="513471"/>
+                <wp:effectExtent l="0" t="0" r="7620" b="7620"/>
+                <wp:wrapNone/>
+                <wp:docPr id="6" name="Oval 6"/>
+                <wp:cNvGraphicFramePr/>
+                <a:graphic xmlns:a="http://schemas.openxmlformats.org/drawingml/2006/main">
+                  <a:graphicData uri="http://schemas.microsoft.com/office/word/2010/wordprocessingShape">
+                    <wps:wsp>
+                      <wps:cNvSpPr/>
+                      <wps:spPr>
+                        <a:xfrm>
+                          <a:off x="0" y="0"/>
+                          <a:ext cx="1491175" cy="513471"/>
+                        </a:xfrm>
+                        <a:prstGeom prst="ellipse">
+                          <a:avLst/>
+                        </a:prstGeom>
+                      </wps:spPr>
+                      <wps:style>
+                        <a:lnRef idx="2">
+                          <a:schemeClr val="accent6"/>
+                        </a:lnRef>
+                        <a:fillRef idx="1">
+                          <a:schemeClr val="lt1"/>
+                        </a:fillRef>
+                        <a:effectRef idx="0">
+                          <a:schemeClr val="accent6"/>
+                        </a:effectRef>
+                        <a:fontRef idx="minor">
+                          <a:schemeClr val="dk1"/>
+                        </a:fontRef>
+                      </wps:style>
+                      <wps:txbx>
+                        <w:txbxContent>
+                          <w:p>
+                            <w:pPr>
+                              <w:jc w:val="center"/>
+                            </w:pPr>
+                            <w:r>
+                              <w:t>registration</w:t>
+                            </w:r>
+                          </w:p>
+                        </w:txbxContent>
+                      </wps:txbx>
+                      <wps:bodyPr rot="0" spcFirstLastPara="0" vertOverflow="overflow" horzOverflow="overflow" vert="horz" wrap="square" lIns="91440" tIns="45720" rIns="91440" bIns="45720" numCol="1" spcCol="0" rtlCol="0" fromWordArt="0" anchor="ctr" anchorCtr="0" forceAA="0" compatLnSpc="1">
+                        <a:prstTxWarp prst="textNoShape">
+                          <a:avLst/>
+                        </a:prstTxWarp>
+                        <a:noAutofit/>
+                      </wps:bodyPr>
+                    </wps:wsp>
+                  </a:graphicData>
+                </a:graphic>
+                <wp14:sizeRelH relativeFrom="margin">
+                  <wp14:pctWidth>0</wp14:pctWidth>
+                </wp14:sizeRelH>
+              </wp:anchor>
+            </w:drawing>
+          </mc:Choice>
+          <mc:Fallback>
+            <w:pict>
+              <v:oval w14:anchorId="4215F7E6" id="Oval 6" o:spid="_x0000_s1026" style="position:absolute;margin-left:145.1pt;margin-top:34.7pt;width:117.4pt;height:40.45pt;z-index:251663360;visibility:visible;mso-wrap-style:square;mso-width-percent:0;mso-wrap-distance-left:9pt;mso-wrap-distance-top:0;mso-wrap-distance-right:9pt;mso-wrap-distance-bottom:0;mso-position-horizontal:absolute;mso-position-horizontal-relative:text;mso-position-vertical:absolute;mso-position-vertical-relative:text;mso-width-percent:0;mso-width-relative:margin;v-text-anchor:middle" o:gfxdata="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" fillcolor="white [3201]" strokecolor="#70ad47 [3209]" strokeweight="1pt">
+                <v:stroke joinstyle="miter"/>
+                <v:textbox>
+                  <w:txbxContent>
+                    <w:p>
+                      <w:pPr>
+                        <w:jc w:val="center"/>
+                      </w:pPr>
+                      <w:r>
+                        <w:t>registration</w:t>
+                      </w:r>
+                    </w:p>
+                  </w:txbxContent>
+                </v:textbox>
+              </v:oval>
+            </w:pict>
+          </mc:Fallback>
+        </mc:AlternateContent>
+      </w:r>
+      <w:r>
+        <w:t>3.3.2 Authentication Service</w:t>
+      </w:r>
+    </w:p>
+    <w:p>
+      <w:pPr>
+        <w:pStyle w:val="Heading3"/>
+      </w:pPr>
+      <w:r>
+        <w:rPr>
+          <w:noProof/>
+        </w:rPr>
+        <mc:AlternateContent>
+          <mc:Choice Requires="wps">
+            <w:drawing>
+              <wp:anchor distT="0" distB="0" distL="114300" distR="114300" simplePos="0" relativeHeight="251664384" behindDoc="0" locked="0" layoutInCell="1" allowOverlap="1" wp14:anchorId="57C742BA" wp14:editId="20A4EE69">
+                <wp:simplePos x="0" y="0"/>
+                <wp:positionH relativeFrom="column">
+                  <wp:posOffset>956457</wp:posOffset>
+                </wp:positionH>
+                <wp:positionV relativeFrom="paragraph">
+                  <wp:posOffset>173599</wp:posOffset>
+                </wp:positionV>
+                <wp:extent cx="886411" cy="238760"/>
+                <wp:effectExtent l="0" t="0" r="15875" b="15240"/>
+                <wp:wrapNone/>
+                <wp:docPr id="8" name="Straight Connector 8"/>
+                <wp:cNvGraphicFramePr/>
+                <a:graphic xmlns:a="http://schemas.openxmlformats.org/drawingml/2006/main">
+                  <a:graphicData uri="http://schemas.microsoft.com/office/word/2010/wordprocessingShape">
+                    <wps:wsp>
+                      <wps:cNvCnPr/>
+                      <wps:spPr>
+                        <a:xfrm flipV="1">
+                          <a:off x="0" y="0"/>
+                          <a:ext cx="886411" cy="238760"/>
+                        </a:xfrm>
+                        <a:prstGeom prst="line">
+                          <a:avLst/>
+                        </a:prstGeom>
+                      </wps:spPr>
+                      <wps:style>
+                        <a:lnRef idx="1">
+                          <a:schemeClr val="accent1"/>
+                        </a:lnRef>
+                        <a:fillRef idx="0">
+                          <a:schemeClr val="accent1"/>
+                        </a:fillRef>
+                        <a:effectRef idx="0">
+                          <a:schemeClr val="accent1"/>
+                        </a:effectRef>
+                        <a:fontRef idx="minor">
+                          <a:schemeClr val="tx1"/>
+                        </a:fontRef>
+                      </wps:style>
+                      <wps:bodyPr/>
+                    </wps:wsp>
+                  </a:graphicData>
+                </a:graphic>
+              </wp:anchor>
+            </w:drawing>
+          </mc:Choice>
+          <mc:Fallback>
+            <w:pict>
+              <v:line w14:anchorId="2A952193" id="Straight Connector 8" o:spid="_x0000_s1026" style="position:absolute;flip:y;z-index:251664384;visibility:visible;mso-wrap-style:square;mso-wrap-distance-left:9pt;mso-wrap-distance-top:0;mso-wrap-distance-right:9pt;mso-wrap-distance-bottom:0;mso-position-horizontal:absolute;mso-position-horizontal-relative:text;mso-position-vertical:absolute;mso-position-vertical-relative:text" from="75.3pt,13.65pt" to="145.1pt,32.45pt" o:gfxdata="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" strokecolor="#4472c4 [3204]" strokeweight=".5pt">
+                <v:stroke joinstyle="miter"/>
+              </v:line>
+            </w:pict>
+          </mc:Fallback>
+        </mc:AlternateContent>
+      </w:r>
+      <w:r>
+        <w:rPr>
+          <w:noProof/>
+        </w:rPr>
+        <mc:AlternateContent>
+          <mc:Choice Requires="wps">
+            <w:drawing>
+              <wp:anchor distT="0" distB="0" distL="114300" distR="114300" simplePos="0" relativeHeight="251659264" behindDoc="0" locked="0" layoutInCell="1" allowOverlap="1" wp14:anchorId="6EA8E5A9" wp14:editId="41DA63B3">
+                <wp:simplePos x="0" y="0"/>
+                <wp:positionH relativeFrom="column">
+                  <wp:posOffset>203933</wp:posOffset>
+                </wp:positionH>
+                <wp:positionV relativeFrom="paragraph">
+                  <wp:posOffset>215118</wp:posOffset>
+                </wp:positionV>
+                <wp:extent cx="752621" cy="513471"/>
+                <wp:effectExtent l="0" t="0" r="9525" b="7620"/>
+                <wp:wrapNone/>
+                <wp:docPr id="4" name="Oval 4"/>
+                <wp:cNvGraphicFramePr/>
+                <a:graphic xmlns:a="http://schemas.openxmlformats.org/drawingml/2006/main">
+                  <a:graphicData uri="http://schemas.microsoft.com/office/word/2010/wordprocessingShape">
+                    <wps:wsp>
+                      <wps:cNvSpPr/>
+                      <wps:spPr>
+                        <a:xfrm>
+                          <a:off x="0" y="0"/>
+                          <a:ext cx="752621" cy="513471"/>
+                        </a:xfrm>
+                        <a:prstGeom prst="ellipse">
+                          <a:avLst/>
+                        </a:prstGeom>
+                      </wps:spPr>
+                      <wps:style>
+                        <a:lnRef idx="2">
+                          <a:schemeClr val="accent6"/>
+                        </a:lnRef>
+                        <a:fillRef idx="1">
+                          <a:schemeClr val="lt1"/>
+                        </a:fillRef>
+                        <a:effectRef idx="0">
+                          <a:schemeClr val="accent6"/>
+                        </a:effectRef>
+                        <a:fontRef idx="minor">
+                          <a:schemeClr val="dk1"/>
+                        </a:fontRef>
+                      </wps:style>
+                      <wps:txbx>
+                        <w:txbxContent>
+                          <w:p>
+                            <w:pPr>
+                              <w:jc w:val="center"/>
+                            </w:pPr>
+                            <w:r>
+                              <w:t>user</w:t>
+                            </w:r>
+                          </w:p>
+                        </w:txbxContent>
+                      </wps:txbx>
+                      <wps:bodyPr rot="0" spcFirstLastPara="0" vertOverflow="overflow" horzOverflow="overflow" vert="horz" wrap="square" lIns="91440" tIns="45720" rIns="91440" bIns="45720" numCol="1" spcCol="0" rtlCol="0" fromWordArt="0" anchor="ctr" anchorCtr="0" forceAA="0" compatLnSpc="1">
+                        <a:prstTxWarp prst="textNoShape">
+                          <a:avLst/>
+                        </a:prstTxWarp>
+                        <a:noAutofit/>
+                      </wps:bodyPr>
+                    </wps:wsp>
+                  </a:graphicData>
+                </a:graphic>
+                <wp14:sizeRelH relativeFrom="margin">
+                  <wp14:pctWidth>0</wp14:pctWidth>
+                </wp14:sizeRelH>
+              </wp:anchor>
+            </w:drawing>
+          </mc:Choice>
+          <mc:Fallback>
+            <w:pict>
+              <v:oval w14:anchorId="6EA8E5A9" id="Oval 4" o:spid="_x0000_s1027" style="position:absolute;margin-left:16.05pt;margin-top:16.95pt;width:59.25pt;height:40.45pt;z-index:251659264;visibility:visible;mso-wrap-style:square;mso-width-percent:0;mso-wrap-distance-left:9pt;mso-wrap-distance-top:0;mso-wrap-distance-right:9pt;mso-wrap-distance-bottom:0;mso-position-horizontal:absolute;mso-position-horizontal-relative:text;mso-position-vertical:absolute;mso-position-vertical-relative:text;mso-width-percent:0;mso-width-relative:margin;v-text-anchor:middle" o:gfxdata="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" fillcolor="white [3201]" strokecolor="#70ad47 [3209]" strokeweight="1pt">
+                <v:stroke joinstyle="miter"/>
+                <v:textbox>
+                  <w:txbxContent>
+                    <w:p>
+                      <w:pPr>
+                        <w:jc w:val="center"/>
+                      </w:pPr>
+                      <w:r>
+                        <w:t>user</w:t>
+                      </w:r>
+                    </w:p>
+                  </w:txbxContent>
+                </v:textbox>
+              </v:oval>
+            </w:pict>
+          </mc:Fallback>
+        </mc:AlternateContent>
+      </w:r>
+    </w:p>
+    <w:p>
+      <w:pPr>
+        <w:pStyle w:val="Heading1"/>
+      </w:pPr>
+      <w:r>
+        <w:rPr>
+          <w:noProof/>
+        </w:rPr>
+        <mc:AlternateContent>
+          <mc:Choice Requires="wps">
+            <w:drawing>
+              <wp:anchor distT="0" distB="0" distL="114300" distR="114300" simplePos="0" relativeHeight="251665408" behindDoc="0" locked="0" layoutInCell="1" allowOverlap="1" wp14:anchorId="3827F41D" wp14:editId="7E4865C2">
+                <wp:simplePos x="0" y="0"/>
+                <wp:positionH relativeFrom="column">
+                  <wp:posOffset>956457</wp:posOffset>
+                </wp:positionH>
+                <wp:positionV relativeFrom="paragraph">
+                  <wp:posOffset>203640</wp:posOffset>
+                </wp:positionV>
+                <wp:extent cx="872001" cy="281353"/>
+                <wp:effectExtent l="0" t="0" r="17145" b="23495"/>
+                <wp:wrapNone/>
+                <wp:docPr id="9" name="Straight Connector 9"/>
+                <wp:cNvGraphicFramePr/>
+                <a:graphic xmlns:a="http://schemas.openxmlformats.org/drawingml/2006/main">
+                  <a:graphicData uri="http://schemas.microsoft.com/office/word/2010/wordprocessingShape">
+                    <wps:wsp>
+                      <wps:cNvCnPr/>
+                      <wps:spPr>
+                        <a:xfrm>
+                          <a:off x="0" y="0"/>
+                          <a:ext cx="872001" cy="281353"/>
+                        </a:xfrm>
+                        <a:prstGeom prst="line">
+                          <a:avLst/>
+                        </a:prstGeom>
+                      </wps:spPr>
+                      <wps:style>
+                        <a:lnRef idx="1">
+                          <a:schemeClr val="accent1"/>
+                        </a:lnRef>
+                        <a:fillRef idx="0">
+                          <a:schemeClr val="accent1"/>
+                        </a:fillRef>
+                        <a:effectRef idx="0">
+                          <a:schemeClr val="accent1"/>
+                        </a:effectRef>
+                        <a:fontRef idx="minor">
+                          <a:schemeClr val="tx1"/>
+                        </a:fontRef>
+                      </wps:style>
+                      <wps:bodyPr/>
+                    </wps:wsp>
+                  </a:graphicData>
+                </a:graphic>
+                <wp14:sizeRelH relativeFrom="margin">
+                  <wp14:pctWidth>0</wp14:pctWidth>
+                </wp14:sizeRelH>
+              </wp:anchor>
+            </w:drawing>
+          </mc:Choice>
+          <mc:Fallback>
+            <w:pict>
+              <v:line w14:anchorId="0D97313D" id="Straight Connector 9" o:spid="_x0000_s1026" style="position:absolute;z-index:251665408;visibility:visible;mso-wrap-style:square;mso-width-percent:0;mso-wrap-distance-left:9pt;mso-wrap-distance-top:0;mso-wrap-distance-right:9pt;mso-wrap-distance-bottom:0;mso-position-horizontal:absolute;mso-position-horizontal-relative:text;mso-position-vertical:absolute;mso-position-vertical-relative:text;mso-width-percent:0;mso-width-relative:margin" from="75.3pt,16.05pt" to="143.95pt,38.2pt" o:gfxdata="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" strokecolor="#4472c4 [3204]" strokeweight=".5pt">
+                <v:stroke joinstyle="miter"/>
+              </v:line>
+            </w:pict>
+          </mc:Fallback>
+        </mc:AlternateContent>
+      </w:r>
+    </w:p>
+    <w:p>
+      <w:pPr>
+        <w:pStyle w:val="Heading1"/>
+      </w:pPr>
+      <w:r>
+        <w:rPr>
+          <w:noProof/>
+        </w:rPr>
+        <mc:AlternateContent>
+          <mc:Choice Requires="wps">
+            <w:drawing>
+              <wp:anchor distT="0" distB="0" distL="114300" distR="114300" simplePos="0" relativeHeight="251661312" behindDoc="0" locked="0" layoutInCell="1" allowOverlap="1" wp14:anchorId="1579A4AC" wp14:editId="1382F68A">
+                <wp:simplePos x="0" y="0"/>
+                <wp:positionH relativeFrom="column">
+                  <wp:posOffset>1828361</wp:posOffset>
+                </wp:positionH>
+                <wp:positionV relativeFrom="paragraph">
+                  <wp:posOffset>12065</wp:posOffset>
+                </wp:positionV>
+                <wp:extent cx="1505146" cy="513471"/>
+                <wp:effectExtent l="0" t="0" r="19050" b="7620"/>
+                <wp:wrapNone/>
+                <wp:docPr id="5" name="Oval 5"/>
+                <wp:cNvGraphicFramePr/>
+                <a:graphic xmlns:a="http://schemas.openxmlformats.org/drawingml/2006/main">
+                  <a:graphicData uri="http://schemas.microsoft.com/office/word/2010/wordprocessingShape">
+                    <wps:wsp>
+                      <wps:cNvSpPr/>
+                      <wps:spPr>
+                        <a:xfrm>
+                          <a:off x="0" y="0"/>
+                          <a:ext cx="1505146" cy="513471"/>
+                        </a:xfrm>
+                        <a:prstGeom prst="ellipse">
+                          <a:avLst/>
+                        </a:prstGeom>
+                      </wps:spPr>
+                      <wps:style>
+                        <a:lnRef idx="2">
+                          <a:schemeClr val="accent6"/>
+                        </a:lnRef>
+                        <a:fillRef idx="1">
+                          <a:schemeClr val="lt1"/>
+                        </a:fillRef>
+                        <a:effectRef idx="0">
+                          <a:schemeClr val="accent6"/>
+                        </a:effectRef>
+                        <a:fontRef idx="minor">
+                          <a:schemeClr val="dk1"/>
+                        </a:fontRef>
+                      </wps:style>
+                      <wps:txbx>
+                        <w:txbxContent>
+                          <w:p>
+                            <w:pPr>
+                              <w:jc w:val="center"/>
+                            </w:pPr>
+                            <w:r>
+                              <w:t>login</w:t>
+                            </w:r>
+                          </w:p>
+                        </w:txbxContent>
+                      </wps:txbx>
+                      <wps:bodyPr rot="0" spcFirstLastPara="0" vertOverflow="overflow" horzOverflow="overflow" vert="horz" wrap="square" lIns="91440" tIns="45720" rIns="91440" bIns="45720" numCol="1" spcCol="0" rtlCol="0" fromWordArt="0" anchor="ctr" anchorCtr="0" forceAA="0" compatLnSpc="1">
+                        <a:prstTxWarp prst="textNoShape">
+                          <a:avLst/>
+                        </a:prstTxWarp>
+                        <a:noAutofit/>
+                      </wps:bodyPr>
+                    </wps:wsp>
+                  </a:graphicData>
+                </a:graphic>
+                <wp14:sizeRelH relativeFrom="margin">
+                  <wp14:pctWidth>0</wp14:pctWidth>
+                </wp14:sizeRelH>
+              </wp:anchor>
+            </w:drawing>
+          </mc:Choice>
+          <mc:Fallback>
+            <w:pict>
+              <v:oval w14:anchorId="1579A4AC" id="Oval 5" o:spid="_x0000_s1028" style="position:absolute;margin-left:143.95pt;margin-top:.95pt;width:118.5pt;height:40.45pt;z-index:251661312;visibility:visible;mso-wrap-style:square;mso-width-percent:0;mso-wrap-distance-left:9pt;mso-wrap-distance-top:0;mso-wrap-distance-right:9pt;mso-wrap-distance-bottom:0;mso-position-horizontal:absolute;mso-position-horizontal-relative:text;mso-position-vertical:absolute;mso-position-vertical-relative:text;mso-width-percent:0;mso-width-relative:margin;v-text-anchor:middle" o:gfxdata="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" fillcolor="white [3201]" strokecolor="#70ad47 [3209]" strokeweight="1pt">
+                <v:stroke joinstyle="miter"/>
+                <v:textbox>
+                  <w:txbxContent>
+                    <w:p>
+                      <w:pPr>
+                        <w:jc w:val="center"/>
+                      </w:pPr>
+                      <w:r>
+                        <w:t>login</w:t>
+                      </w:r>
+                    </w:p>
+                  </w:txbxContent>
+                </v:textbox>
+              </v:oval>
+            </w:pict>
+          </mc:Fallback>
+        </mc:AlternateContent>
+      </w:r>
+    </w:p>
+    <w:p>
+      <w:pPr>
+        <w:pStyle w:val="Heading1"/>
+        <w:rPr>
+          <w:sz w:val="24"/>
+          <w:szCs w:val="24"/>
+        </w:rPr>
+      </w:pPr>
+      <w:r>
+        <w:rPr>
+          <w:sz w:val="24"/>
+          <w:szCs w:val="24"/>
+        </w:rPr>
+        <w:t xml:space="preserve">   </w:t>
+      </w:r>
+    </w:p>
+    <w:p>
+      <w:pPr>
+        <w:pStyle w:val="Heading1"/>
+        <w:rPr>
+          <w:sz w:val="22"/>
+          <w:szCs w:val="22"/>
+        </w:rPr>
+      </w:pPr>
+      <w:r>
+        <w:rPr>
+          <w:sz w:val="22"/>
+          <w:szCs w:val="22"/>
+        </w:rPr>
+        <w:t xml:space="preserve">  </w:t>
+      </w:r>
+      <w:r>
+        <w:rPr>
+          <w:sz w:val="22"/>
+          <w:szCs w:val="22"/>
+        </w:rPr>
+        <w:t xml:space="preserve">                  </w:t>
+      </w:r>
+      <w:r>
+        <w:rPr>
+          <w:sz w:val="22"/>
+          <w:szCs w:val="22"/>
+        </w:rPr>
+        <w:t xml:space="preserve"> </w:t>
+      </w:r>
+      <w:r>
+        <w:rPr>
+          <w:sz w:val="22"/>
+          <w:szCs w:val="22"/>
+        </w:rPr>
+        <w:t>Figure 3.1: Use Case Diagram of Authentication Service</w:t>
+      </w:r>
+    </w:p>
+    <w:p>
+      <w:pPr>
+        <w:pStyle w:val="Heading1"/>
+      </w:pPr>
+    </w:p>
+    <w:p/>
+    <w:p>
+      <w:pPr>
+        <w:pStyle w:val="Heading3"/>
+      </w:pPr>
+    </w:p>
+    <w:p>
+      <w:pPr>
+        <w:pStyle w:val="Heading3"/>
+      </w:pPr>
+      <w:r>
+        <w:rPr>
+          <w:noProof/>
+        </w:rPr>
+        <mc:AlternateContent>
+          <mc:Choice Requires="wps">
+            <w:drawing>
+              <wp:anchor distT="0" distB="0" distL="114300" distR="114300" simplePos="0" relativeHeight="251668480" behindDoc="0" locked="0" layoutInCell="1" allowOverlap="1" wp14:anchorId="2B47D1C3" wp14:editId="1DAAF1D6">
+                <wp:simplePos x="0" y="0"/>
+                <wp:positionH relativeFrom="column">
+                  <wp:posOffset>3066757</wp:posOffset>
+                </wp:positionH>
+                <wp:positionV relativeFrom="paragraph">
+                  <wp:posOffset>232117</wp:posOffset>
+                </wp:positionV>
+                <wp:extent cx="1315329" cy="520505"/>
+                <wp:effectExtent l="0" t="0" r="18415" b="13335"/>
+                <wp:wrapNone/>
+                <wp:docPr id="11" name="Oval 11"/>
+                <wp:cNvGraphicFramePr/>
+                <a:graphic xmlns:a="http://schemas.openxmlformats.org/drawingml/2006/main">
+                  <a:graphicData uri="http://schemas.microsoft.com/office/word/2010/wordprocessingShape">
+                    <wps:wsp>
+                      <wps:cNvSpPr/>
+                      <wps:spPr>
+                        <a:xfrm>
+                          <a:off x="0" y="0"/>
+                          <a:ext cx="1315329" cy="520505"/>
+                        </a:xfrm>
+                        <a:prstGeom prst="ellipse">
+                          <a:avLst/>
+                        </a:prstGeom>
+                      </wps:spPr>
+                      <wps:style>
+                        <a:lnRef idx="2">
+                          <a:schemeClr val="accent6"/>
+                        </a:lnRef>
+                        <a:fillRef idx="1">
+                          <a:schemeClr val="lt1"/>
+                        </a:fillRef>
+                        <a:effectRef idx="0">
+                          <a:schemeClr val="accent6"/>
+                        </a:effectRef>
+                        <a:fontRef idx="minor">
+                          <a:schemeClr val="dk1"/>
+                        </a:fontRef>
+                      </wps:style>
+                      <wps:txbx>
+                        <w:txbxContent>
+                          <w:p>
+                            <w:pPr>
+                              <w:jc w:val="center"/>
+                            </w:pPr>
+                            <w:r>
+                              <w:t>Friend list</w:t>
+                            </w:r>
+                          </w:p>
+                        </w:txbxContent>
+                      </wps:txbx>
+                      <wps:bodyPr rot="0" spcFirstLastPara="0" vertOverflow="overflow" horzOverflow="overflow" vert="horz" wrap="square" lIns="91440" tIns="45720" rIns="91440" bIns="45720" numCol="1" spcCol="0" rtlCol="0" fromWordArt="0" anchor="ctr" anchorCtr="0" forceAA="0" compatLnSpc="1">
+                        <a:prstTxWarp prst="textNoShape">
+                          <a:avLst/>
+                        </a:prstTxWarp>
+                        <a:noAutofit/>
+                      </wps:bodyPr>
+                    </wps:wsp>
+                  </a:graphicData>
+                </a:graphic>
+                <wp14:sizeRelH relativeFrom="margin">
+                  <wp14:pctWidth>0</wp14:pctWidth>
+                </wp14:sizeRelH>
+              </wp:anchor>
+            </w:drawing>
+          </mc:Choice>
+          <mc:Fallback>
+            <w:pict>
+              <v:oval w14:anchorId="2B47D1C3" id="Oval 11" o:spid="_x0000_s1029" style="position:absolute;margin-left:241.5pt;margin-top:18.3pt;width:103.55pt;height:41pt;z-index:251668480;visibility:visible;mso-wrap-style:square;mso-width-percent:0;mso-wrap-distance-left:9pt;mso-wrap-distance-top:0;mso-wrap-distance-right:9pt;mso-wrap-distance-bottom:0;mso-position-horizontal:absolute;mso-position-horizontal-relative:text;mso-position-vertical:absolute;mso-position-vertical-relative:text;mso-width-percent:0;mso-width-relative:margin;v-text-anchor:middle" o:gfxdata="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" fillcolor="white [3201]" strokecolor="#70ad47 [3209]" strokeweight="1pt">
+                <v:stroke joinstyle="miter"/>
+                <v:textbox>
+                  <w:txbxContent>
+                    <w:p>
+                      <w:pPr>
+                        <w:jc w:val="center"/>
+                      </w:pPr>
+                      <w:r>
+                        <w:t>Friend list</w:t>
+                      </w:r>
+                    </w:p>
+                  </w:txbxContent>
+                </v:textbox>
+              </v:oval>
+            </w:pict>
+          </mc:Fallback>
+        </mc:AlternateContent>
+      </w:r>
+      <w:r>
+        <w:t>3.3.3 Contact Form</w:t>
+      </w:r>
+    </w:p>
+    <w:p>
+      <w:pPr>
+        <w:pStyle w:val="Heading1"/>
+      </w:pPr>
+      <w:r>
+        <w:rPr>
+          <w:noProof/>
+        </w:rPr>
+        <mc:AlternateContent>
+          <mc:Choice Requires="wps">
+            <w:drawing>
+              <wp:anchor distT="0" distB="0" distL="114300" distR="114300" simplePos="0" relativeHeight="251671552" behindDoc="0" locked="0" layoutInCell="1" allowOverlap="1" wp14:anchorId="6CF008A0" wp14:editId="46A9283E">
+                <wp:simplePos x="0" y="0"/>
+                <wp:positionH relativeFrom="column">
+                  <wp:posOffset>1716257</wp:posOffset>
+                </wp:positionH>
+                <wp:positionV relativeFrom="paragraph">
+                  <wp:posOffset>163683</wp:posOffset>
+                </wp:positionV>
+                <wp:extent cx="1350499" cy="414997"/>
+                <wp:effectExtent l="0" t="0" r="21590" b="17145"/>
+                <wp:wrapNone/>
+                <wp:docPr id="15" name="Straight Connector 15"/>
+                <wp:cNvGraphicFramePr/>
+                <a:graphic xmlns:a="http://schemas.openxmlformats.org/drawingml/2006/main">
+                  <a:graphicData uri="http://schemas.microsoft.com/office/word/2010/wordprocessingShape">
+                    <wps:wsp>
+                      <wps:cNvCnPr/>
+                      <wps:spPr>
+                        <a:xfrm flipV="1">
+                          <a:off x="0" y="0"/>
+                          <a:ext cx="1350499" cy="414997"/>
+                        </a:xfrm>
+                        <a:prstGeom prst="line">
+                          <a:avLst/>
+                        </a:prstGeom>
+                      </wps:spPr>
+                      <wps:style>
+                        <a:lnRef idx="1">
+                          <a:schemeClr val="accent1"/>
+                        </a:lnRef>
+                        <a:fillRef idx="0">
+                          <a:schemeClr val="accent1"/>
+                        </a:fillRef>
+                        <a:effectRef idx="0">
+                          <a:schemeClr val="accent1"/>
+                        </a:effectRef>
+                        <a:fontRef idx="minor">
+                          <a:schemeClr val="tx1"/>
+                        </a:fontRef>
+                      </wps:style>
+                      <wps:bodyPr/>
+                    </wps:wsp>
+                  </a:graphicData>
+                </a:graphic>
+              </wp:anchor>
+            </w:drawing>
+          </mc:Choice>
+          <mc:Fallback>
+            <w:pict>
+              <v:line w14:anchorId="09BE235A" id="Straight Connector 15" o:spid="_x0000_s1026" style="position:absolute;flip:y;z-index:251671552;visibility:visible;mso-wrap-style:square;mso-wrap-distance-left:9pt;mso-wrap-distance-top:0;mso-wrap-distance-right:9pt;mso-wrap-distance-bottom:0;mso-position-horizontal:absolute;mso-position-horizontal-relative:text;mso-position-vertical:absolute;mso-position-vertical-relative:text" from="135.15pt,12.9pt" to="241.5pt,45.6pt" o:gfxdata="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" strokecolor="#4472c4 [3204]" strokeweight=".5pt">
+                <v:stroke joinstyle="miter"/>
+              </v:line>
+            </w:pict>
+          </mc:Fallback>
+        </mc:AlternateContent>
+      </w:r>
+    </w:p>
+    <w:p>
+      <w:pPr>
+        <w:pStyle w:val="Heading1"/>
+      </w:pPr>
+      <w:r>
+        <w:rPr>
+          <w:noProof/>
+        </w:rPr>
+        <mc:AlternateContent>
+          <mc:Choice Requires="wps">
+            <w:drawing>
+              <wp:anchor distT="0" distB="0" distL="114300" distR="114300" simplePos="0" relativeHeight="251670528" behindDoc="0" locked="0" layoutInCell="1" allowOverlap="1" wp14:anchorId="7AD580DD" wp14:editId="29C090C0">
+                <wp:simplePos x="0" y="0"/>
+                <wp:positionH relativeFrom="column">
+                  <wp:posOffset>3066757</wp:posOffset>
+                </wp:positionH>
+                <wp:positionV relativeFrom="paragraph">
+                  <wp:posOffset>400050</wp:posOffset>
+                </wp:positionV>
+                <wp:extent cx="1315329" cy="520505"/>
+                <wp:effectExtent l="0" t="0" r="18415" b="13335"/>
+                <wp:wrapNone/>
+                <wp:docPr id="14" name="Oval 14"/>
+                <wp:cNvGraphicFramePr/>
+                <a:graphic xmlns:a="http://schemas.openxmlformats.org/drawingml/2006/main">
+                  <a:graphicData uri="http://schemas.microsoft.com/office/word/2010/wordprocessingShape">
+                    <wps:wsp>
+                      <wps:cNvSpPr/>
+                      <wps:spPr>
+                        <a:xfrm>
+                          <a:off x="0" y="0"/>
+                          <a:ext cx="1315329" cy="520505"/>
+                        </a:xfrm>
+                        <a:prstGeom prst="ellipse">
+                          <a:avLst/>
+                        </a:prstGeom>
+                      </wps:spPr>
+                      <wps:style>
+                        <a:lnRef idx="2">
+                          <a:schemeClr val="accent6"/>
+                        </a:lnRef>
+                        <a:fillRef idx="1">
+                          <a:schemeClr val="lt1"/>
+                        </a:fillRef>
+                        <a:effectRef idx="0">
+                          <a:schemeClr val="accent6"/>
+                        </a:effectRef>
+                        <a:fontRef idx="minor">
+                          <a:schemeClr val="dk1"/>
+                        </a:fontRef>
+                      </wps:style>
+                      <wps:txbx>
+                        <w:txbxContent>
+                          <w:p>
+                            <w:pPr>
+                              <w:jc w:val="center"/>
+                            </w:pPr>
+                            <w:r>
+                              <w:t xml:space="preserve"> Add friend</w:t>
+                            </w:r>
+                          </w:p>
+                        </w:txbxContent>
+                      </wps:txbx>
+                      <wps:bodyPr rot="0" spcFirstLastPara="0" vertOverflow="overflow" horzOverflow="overflow" vert="horz" wrap="square" lIns="91440" tIns="45720" rIns="91440" bIns="45720" numCol="1" spcCol="0" rtlCol="0" fromWordArt="0" anchor="ctr" anchorCtr="0" forceAA="0" compatLnSpc="1">
+                        <a:prstTxWarp prst="textNoShape">
+                          <a:avLst/>
+                        </a:prstTxWarp>
+                        <a:noAutofit/>
+                      </wps:bodyPr>
+                    </wps:wsp>
+                  </a:graphicData>
+                </a:graphic>
+                <wp14:sizeRelH relativeFrom="margin">
+                  <wp14:pctWidth>0</wp14:pctWidth>
+                </wp14:sizeRelH>
+              </wp:anchor>
+            </w:drawing>
+          </mc:Choice>
+          <mc:Fallback>
+            <w:pict>
+              <v:oval w14:anchorId="7AD580DD" id="Oval 14" o:spid="_x0000_s1030" style="position:absolute;margin-left:241.5pt;margin-top:31.5pt;width:103.55pt;height:41pt;z-index:251670528;visibility:visible;mso-wrap-style:square;mso-width-percent:0;mso-wrap-distance-left:9pt;mso-wrap-distance-top:0;mso-wrap-distance-right:9pt;mso-wrap-distance-bottom:0;mso-position-horizontal:absolute;mso-position-horizontal-relative:text;mso-position-vertical:absolute;mso-position-vertical-relative:text;mso-width-percent:0;mso-width-relative:margin;v-text-anchor:middle" o:gfxdata="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" fillcolor="white [3201]" strokecolor="#70ad47 [3209]" strokeweight="1pt">
+                <v:stroke joinstyle="miter"/>
+                <v:textbox>
+                  <w:txbxContent>
+                    <w:p>
+                      <w:pPr>
+                        <w:jc w:val="center"/>
+                      </w:pPr>
+                      <w:r>
+                        <w:t xml:space="preserve"> Add friend</w:t>
+                      </w:r>
+                    </w:p>
+                  </w:txbxContent>
+                </v:textbox>
+              </v:oval>
+            </w:pict>
+          </mc:Fallback>
+        </mc:AlternateContent>
+      </w:r>
+      <w:r>
+        <w:rPr>
+          <w:noProof/>
+        </w:rPr>
+        <mc:AlternateContent>
+          <mc:Choice Requires="wps">
+            <w:drawing>
+              <wp:anchor distT="0" distB="0" distL="114300" distR="114300" simplePos="0" relativeHeight="251667456" behindDoc="0" locked="0" layoutInCell="1" allowOverlap="1" wp14:anchorId="28F18563" wp14:editId="48E2E174">
+                <wp:simplePos x="0" y="0"/>
+                <wp:positionH relativeFrom="column">
+                  <wp:posOffset>1019907</wp:posOffset>
+                </wp:positionH>
+                <wp:positionV relativeFrom="paragraph">
+                  <wp:posOffset>203346</wp:posOffset>
+                </wp:positionV>
+                <wp:extent cx="752621" cy="513471"/>
+                <wp:effectExtent l="0" t="0" r="9525" b="7620"/>
+                <wp:wrapNone/>
+                <wp:docPr id="10" name="Oval 10"/>
+                <wp:cNvGraphicFramePr/>
+                <a:graphic xmlns:a="http://schemas.openxmlformats.org/drawingml/2006/main">
+                  <a:graphicData uri="http://schemas.microsoft.com/office/word/2010/wordprocessingShape">
+                    <wps:wsp>
+                      <wps:cNvSpPr/>
+                      <wps:spPr>
+                        <a:xfrm>
+                          <a:off x="0" y="0"/>
+                          <a:ext cx="752621" cy="513471"/>
+                        </a:xfrm>
+                        <a:prstGeom prst="ellipse">
+                          <a:avLst/>
+                        </a:prstGeom>
+                      </wps:spPr>
+                      <wps:style>
+                        <a:lnRef idx="2">
+                          <a:schemeClr val="accent6"/>
+                        </a:lnRef>
+                        <a:fillRef idx="1">
+                          <a:schemeClr val="lt1"/>
+                        </a:fillRef>
+                        <a:effectRef idx="0">
+                          <a:schemeClr val="accent6"/>
+                        </a:effectRef>
+                        <a:fontRef idx="minor">
+                          <a:schemeClr val="dk1"/>
+                        </a:fontRef>
+                      </wps:style>
+                      <wps:txbx>
+                        <w:txbxContent>
+                          <w:p>
+                            <w:pPr>
+                              <w:jc w:val="center"/>
+                            </w:pPr>
+                            <w:r>
+                              <w:t>user</w:t>
+                            </w:r>
+                          </w:p>
+                        </w:txbxContent>
+                      </wps:txbx>
+                      <wps:bodyPr rot="0" spcFirstLastPara="0" vertOverflow="overflow" horzOverflow="overflow" vert="horz" wrap="square" lIns="91440" tIns="45720" rIns="91440" bIns="45720" numCol="1" spcCol="0" rtlCol="0" fromWordArt="0" anchor="ctr" anchorCtr="0" forceAA="0" compatLnSpc="1">
+                        <a:prstTxWarp prst="textNoShape">
+                          <a:avLst/>
+                        </a:prstTxWarp>
+                        <a:noAutofit/>
+                      </wps:bodyPr>
+                    </wps:wsp>
+                  </a:graphicData>
+                </a:graphic>
+                <wp14:sizeRelH relativeFrom="margin">
+                  <wp14:pctWidth>0</wp14:pctWidth>
+                </wp14:sizeRelH>
+              </wp:anchor>
+            </w:drawing>
+          </mc:Choice>
+          <mc:Fallback>
+            <w:pict>
+              <v:oval w14:anchorId="28F18563" id="Oval 10" o:spid="_x0000_s1031" style="position:absolute;margin-left:80.3pt;margin-top:16pt;width:59.25pt;height:40.45pt;z-index:251667456;visibility:visible;mso-wrap-style:square;mso-width-percent:0;mso-wrap-distance-left:9pt;mso-wrap-distance-top:0;mso-wrap-distance-right:9pt;mso-wrap-distance-bottom:0;mso-position-horizontal:absolute;mso-position-horizontal-relative:text;mso-position-vertical:absolute;mso-position-vertical-relative:text;mso-width-percent:0;mso-width-relative:margin;v-text-anchor:middle" o:gfxdata="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" fillcolor="white [3201]" strokecolor="#70ad47 [3209]" strokeweight="1pt">
+                <v:stroke joinstyle="miter"/>
+                <v:textbox>
+                  <w:txbxContent>
+                    <w:p>
+                      <w:pPr>
+                        <w:jc w:val="center"/>
+                      </w:pPr>
+                      <w:r>
+                        <w:t>user</w:t>
+                      </w:r>
+                    </w:p>
+                  </w:txbxContent>
+                </v:textbox>
+              </v:oval>
+            </w:pict>
+          </mc:Fallback>
+        </mc:AlternateContent>
+      </w:r>
+    </w:p>
+    <w:p>
+      <w:pPr>
+        <w:pStyle w:val="Heading1"/>
+      </w:pPr>
+      <w:r>
+        <w:rPr>
+          <w:noProof/>
+        </w:rPr>
+        <mc:AlternateContent>
+          <mc:Choice Requires="wps">
+            <w:drawing>
+              <wp:anchor distT="0" distB="0" distL="114300" distR="114300" simplePos="0" relativeHeight="251672576" behindDoc="0" locked="0" layoutInCell="1" allowOverlap="1" wp14:anchorId="1126C311" wp14:editId="7F55B141">
+                <wp:simplePos x="0" y="0"/>
+                <wp:positionH relativeFrom="column">
+                  <wp:posOffset>1772383</wp:posOffset>
+                </wp:positionH>
+                <wp:positionV relativeFrom="paragraph">
+                  <wp:posOffset>113225</wp:posOffset>
+                </wp:positionV>
+                <wp:extent cx="1294374" cy="119576"/>
+                <wp:effectExtent l="0" t="0" r="13970" b="20320"/>
+                <wp:wrapNone/>
+                <wp:docPr id="16" name="Straight Connector 16"/>
+                <wp:cNvGraphicFramePr/>
+                <a:graphic xmlns:a="http://schemas.openxmlformats.org/drawingml/2006/main">
+                  <a:graphicData uri="http://schemas.microsoft.com/office/word/2010/wordprocessingShape">
+                    <wps:wsp>
+                      <wps:cNvCnPr/>
+                      <wps:spPr>
+                        <a:xfrm>
+                          <a:off x="0" y="0"/>
+                          <a:ext cx="1294374" cy="119576"/>
+                        </a:xfrm>
+                        <a:prstGeom prst="line">
+                          <a:avLst/>
+                        </a:prstGeom>
+                      </wps:spPr>
+                      <wps:style>
+                        <a:lnRef idx="1">
+                          <a:schemeClr val="accent1"/>
+                        </a:lnRef>
+                        <a:fillRef idx="0">
+                          <a:schemeClr val="accent1"/>
+                        </a:fillRef>
+                        <a:effectRef idx="0">
+                          <a:schemeClr val="accent1"/>
+                        </a:effectRef>
+                        <a:fontRef idx="minor">
+                          <a:schemeClr val="tx1"/>
+                        </a:fontRef>
+                      </wps:style>
+                      <wps:bodyPr/>
+                    </wps:wsp>
+                  </a:graphicData>
+                </a:graphic>
+              </wp:anchor>
+            </w:drawing>
+          </mc:Choice>
+          <mc:Fallback>
+            <w:pict>
+              <v:line w14:anchorId="331E6315" id="Straight Connector 16" o:spid="_x0000_s1026" style="position:absolute;z-index:251672576;visibility:visible;mso-wrap-style:square;mso-wrap-distance-left:9pt;mso-wrap-distance-top:0;mso-wrap-distance-right:9pt;mso-wrap-distance-bottom:0;mso-position-horizontal:absolute;mso-position-horizontal-relative:text;mso-position-vertical:absolute;mso-position-vertical-relative:text" from="139.55pt,8.9pt" to="241.45pt,18.3pt" o:gfxdata="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" strokecolor="#4472c4 [3204]" strokeweight=".5pt">
+                <v:stroke joinstyle="miter"/>
+              </v:line>
+            </w:pict>
+          </mc:Fallback>
+        </mc:AlternateContent>
+      </w:r>
+    </w:p>
+    <w:p/>
+    <w:p/>
+    <w:p/>
+    <w:p>
+      <w:pPr>
+        <w:rPr>
+          <w:sz w:val="22"/>
+          <w:szCs w:val="22"/>
+        </w:rPr>
+      </w:pPr>
+      <w:r>
+        <w:t xml:space="preserve">                                           </w:t>
+      </w:r>
+      <w:r>
+        <w:rPr>
+          <w:sz w:val="22"/>
+          <w:szCs w:val="22"/>
+        </w:rPr>
+        <w:t>Figure 3.2: Use Case Diagrams of Contact Forms</w:t>
+      </w:r>
+    </w:p>
+    <w:p/>
+    <w:p/>
+    <w:p/>
+    <w:p/>
+    <w:p>
+      <w:pPr>
+        <w:pStyle w:val="Heading3"/>
+      </w:pPr>
+      <w:r>
+        <w:t>3.3.4 Chat Form</w:t>
+      </w:r>
+    </w:p>
+    <w:p>
+      <w:r>
+        <w:rPr>
+          <w:noProof/>
+        </w:rPr>
+        <mc:AlternateContent>
+          <mc:Choice Requires="wps">
+            <w:drawing>
+              <wp:anchor distT="0" distB="0" distL="114300" distR="114300" simplePos="0" relativeHeight="251674624" behindDoc="0" locked="0" layoutInCell="1" allowOverlap="1" wp14:anchorId="4D61FB1F" wp14:editId="1B36455D">
+                <wp:simplePos x="0" y="0"/>
+                <wp:positionH relativeFrom="column">
+                  <wp:posOffset>1104314</wp:posOffset>
+                </wp:positionH>
+                <wp:positionV relativeFrom="paragraph">
+                  <wp:posOffset>122701</wp:posOffset>
+                </wp:positionV>
+                <wp:extent cx="752621" cy="513471"/>
+                <wp:effectExtent l="0" t="0" r="9525" b="7620"/>
+                <wp:wrapNone/>
+                <wp:docPr id="17" name="Oval 17"/>
+                <wp:cNvGraphicFramePr/>
+                <a:graphic xmlns:a="http://schemas.openxmlformats.org/drawingml/2006/main">
+                  <a:graphicData uri="http://schemas.microsoft.com/office/word/2010/wordprocessingShape">
+                    <wps:wsp>
+                      <wps:cNvSpPr/>
+                      <wps:spPr>
+                        <a:xfrm>
+                          <a:off x="0" y="0"/>
+                          <a:ext cx="752621" cy="513471"/>
+                        </a:xfrm>
+                        <a:prstGeom prst="ellipse">
+                          <a:avLst/>
+                        </a:prstGeom>
+                      </wps:spPr>
+                      <wps:style>
+                        <a:lnRef idx="2">
+                          <a:schemeClr val="accent6"/>
+                        </a:lnRef>
+                        <a:fillRef idx="1">
+                          <a:schemeClr val="lt1"/>
+                        </a:fillRef>
+                        <a:effectRef idx="0">
+                          <a:schemeClr val="accent6"/>
+                        </a:effectRef>
+                        <a:fontRef idx="minor">
+                          <a:schemeClr val="dk1"/>
+                        </a:fontRef>
+                      </wps:style>
+                      <wps:txbx>
+                        <w:txbxContent>
+                          <w:p>
+                            <w:pPr>
+                              <w:jc w:val="center"/>
+                            </w:pPr>
+                            <w:r>
+                              <w:t>user</w:t>
+                            </w:r>
+                          </w:p>
+                        </w:txbxContent>
+                      </wps:txbx>
+                      <wps:bodyPr rot="0" spcFirstLastPara="0" vertOverflow="overflow" horzOverflow="overflow" vert="horz" wrap="square" lIns="91440" tIns="45720" rIns="91440" bIns="45720" numCol="1" spcCol="0" rtlCol="0" fromWordArt="0" anchor="ctr" anchorCtr="0" forceAA="0" compatLnSpc="1">
+                        <a:prstTxWarp prst="textNoShape">
+                          <a:avLst/>
+                        </a:prstTxWarp>
+                        <a:noAutofit/>
+                      </wps:bodyPr>
+                    </wps:wsp>
+                  </a:graphicData>
+                </a:graphic>
+                <wp14:sizeRelH relativeFrom="margin">
+                  <wp14:pctWidth>0</wp14:pctWidth>
+                </wp14:sizeRelH>
+              </wp:anchor>
+            </w:drawing>
+          </mc:Choice>
+          <mc:Fallback>
+            <w:pict>
+              <v:oval w14:anchorId="4D61FB1F" id="Oval 17" o:spid="_x0000_s1032" style="position:absolute;margin-left:86.95pt;margin-top:9.65pt;width:59.25pt;height:40.45pt;z-index:251674624;visibility:visible;mso-wrap-style:square;mso-width-percent:0;mso-wrap-distance-left:9pt;mso-wrap-distance-top:0;mso-wrap-distance-right:9pt;mso-wrap-distance-bottom:0;mso-position-horizontal:absolute;mso-position-horizontal-relative:text;mso-position-vertical:absolute;mso-position-vertical-relative:text;mso-width-percent:0;mso-width-relative:margin;v-text-anchor:middle" o:gfxdata="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" fillcolor="white [3201]" strokecolor="#70ad47 [3209]" strokeweight="1pt">
+                <v:stroke joinstyle="miter"/>
+                <v:textbox>
+                  <w:txbxContent>
+                    <w:p>
+                      <w:pPr>
+                        <w:jc w:val="center"/>
+                      </w:pPr>
+                      <w:r>
+                        <w:t>user</w:t>
+                      </w:r>
+                    </w:p>
+                  </w:txbxContent>
+                </v:textbox>
+              </v:oval>
+            </w:pict>
+          </mc:Fallback>
+        </mc:AlternateContent>
+      </w:r>
+      <w:r>
+        <w:rPr>
+          <w:noProof/>
+        </w:rPr>
+        <mc:AlternateContent>
+          <mc:Choice Requires="wps">
+            <w:drawing>
+              <wp:anchor distT="0" distB="0" distL="114300" distR="114300" simplePos="0" relativeHeight="251678720" behindDoc="0" locked="0" layoutInCell="1" allowOverlap="1" wp14:anchorId="437D44A0" wp14:editId="6AB6BCD2">
+                <wp:simplePos x="0" y="0"/>
+                <wp:positionH relativeFrom="column">
+                  <wp:posOffset>2475523</wp:posOffset>
+                </wp:positionH>
+                <wp:positionV relativeFrom="paragraph">
+                  <wp:posOffset>117475</wp:posOffset>
+                </wp:positionV>
+                <wp:extent cx="1814732" cy="520505"/>
+                <wp:effectExtent l="0" t="0" r="14605" b="13335"/>
+                <wp:wrapNone/>
+                <wp:docPr id="19" name="Oval 19"/>
+                <wp:cNvGraphicFramePr/>
+                <a:graphic xmlns:a="http://schemas.openxmlformats.org/drawingml/2006/main">
+                  <a:graphicData uri="http://schemas.microsoft.com/office/word/2010/wordprocessingShape">
+                    <wps:wsp>
+                      <wps:cNvSpPr/>
+                      <wps:spPr>
+                        <a:xfrm>
+                          <a:off x="0" y="0"/>
+                          <a:ext cx="1814732" cy="520505"/>
+                        </a:xfrm>
+                        <a:prstGeom prst="ellipse">
+                          <a:avLst/>
+                        </a:prstGeom>
+                      </wps:spPr>
+                      <wps:style>
+                        <a:lnRef idx="2">
+                          <a:schemeClr val="accent6"/>
+                        </a:lnRef>
+                        <a:fillRef idx="1">
+                          <a:schemeClr val="lt1"/>
+                        </a:fillRef>
+                        <a:effectRef idx="0">
+                          <a:schemeClr val="accent6"/>
+                        </a:effectRef>
+                        <a:fontRef idx="minor">
+                          <a:schemeClr val="dk1"/>
+                        </a:fontRef>
+                      </wps:style>
+                      <wps:txbx>
+                        <w:txbxContent>
+                          <w:p>
+                            <w:pPr>
+                              <w:jc w:val="center"/>
+                            </w:pPr>
+                            <w:r>
+                              <w:t>Send message</w:t>
+                            </w:r>
+                          </w:p>
+                        </w:txbxContent>
+                      </wps:txbx>
+                      <wps:bodyPr rot="0" spcFirstLastPara="0" vertOverflow="overflow" horzOverflow="overflow" vert="horz" wrap="square" lIns="91440" tIns="45720" rIns="91440" bIns="45720" numCol="1" spcCol="0" rtlCol="0" fromWordArt="0" anchor="ctr" anchorCtr="0" forceAA="0" compatLnSpc="1">
+                        <a:prstTxWarp prst="textNoShape">
+                          <a:avLst/>
+                        </a:prstTxWarp>
+                        <a:noAutofit/>
+                      </wps:bodyPr>
+                    </wps:wsp>
+                  </a:graphicData>
+                </a:graphic>
+                <wp14:sizeRelH relativeFrom="margin">
+                  <wp14:pctWidth>0</wp14:pctWidth>
+                </wp14:sizeRelH>
+              </wp:anchor>
+            </w:drawing>
+          </mc:Choice>
+          <mc:Fallback>
+            <w:pict>
+              <v:oval w14:anchorId="437D44A0" id="Oval 19" o:spid="_x0000_s1033" style="position:absolute;margin-left:194.9pt;margin-top:9.25pt;width:142.9pt;height:41pt;z-index:251678720;visibility:visible;mso-wrap-style:square;mso-width-percent:0;mso-wrap-distance-left:9pt;mso-wrap-distance-top:0;mso-wrap-distance-right:9pt;mso-wrap-distance-bottom:0;mso-position-horizontal:absolute;mso-position-horizontal-relative:text;mso-position-vertical:absolute;mso-position-vertical-relative:text;mso-width-percent:0;mso-width-relative:margin;v-text-anchor:middle" o:gfxdata="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" fillcolor="white [3201]" strokecolor="#70ad47 [3209]" strokeweight="1pt">
+                <v:stroke joinstyle="miter"/>
+                <v:textbox>
+                  <w:txbxContent>
+                    <w:p>
+                      <w:pPr>
+                        <w:jc w:val="center"/>
+                      </w:pPr>
+                      <w:r>
+                        <w:t>Send message</w:t>
+                      </w:r>
+                    </w:p>
+                  </w:txbxContent>
+                </v:textbox>
+              </v:oval>
+            </w:pict>
+          </mc:Fallback>
+        </mc:AlternateContent>
+      </w:r>
+    </w:p>
+    <w:p/>
+    <w:p>
+      <w:pPr>
+        <w:rPr>
+          <w:rFonts w:cstheme="minorHAnsi"/>
+          <w:b/>
+          <w:bCs/>
+          <w:sz w:val="22"/>
+          <w:szCs w:val="22"/>
+        </w:rPr>
+      </w:pPr>
+      <w:r>
+        <w:rPr>
+          <w:noProof/>
+        </w:rPr>
+        <mc:AlternateContent>
+          <mc:Choice Requires="wps">
+            <w:drawing>
+              <wp:anchor distT="0" distB="0" distL="114300" distR="114300" simplePos="0" relativeHeight="251679744" behindDoc="0" locked="0" layoutInCell="1" allowOverlap="1" wp14:anchorId="5367DD79" wp14:editId="36EA3780">
+                <wp:simplePos x="0" y="0"/>
+                <wp:positionH relativeFrom="column">
+                  <wp:posOffset>1856789</wp:posOffset>
+                </wp:positionH>
+                <wp:positionV relativeFrom="paragraph">
+                  <wp:posOffset>20173</wp:posOffset>
+                </wp:positionV>
+                <wp:extent cx="619125" cy="0"/>
+                <wp:effectExtent l="0" t="0" r="15875" b="12700"/>
+                <wp:wrapNone/>
+                <wp:docPr id="20" name="Straight Connector 20"/>
+                <wp:cNvGraphicFramePr/>
+                <a:graphic xmlns:a="http://schemas.openxmlformats.org/drawingml/2006/main">
+                  <a:graphicData uri="http://schemas.microsoft.com/office/word/2010/wordprocessingShape">
+                    <wps:wsp>
+                      <wps:cNvCnPr/>
+                      <wps:spPr>
+                        <a:xfrm>
+                          <a:off x="0" y="0"/>
+                          <a:ext cx="619125" cy="0"/>
+                        </a:xfrm>
+                        <a:prstGeom prst="line">
+                          <a:avLst/>
+                        </a:prstGeom>
+                      </wps:spPr>
+                      <wps:style>
+                        <a:lnRef idx="1">
+                          <a:schemeClr val="accent1"/>
+                        </a:lnRef>
+                        <a:fillRef idx="0">
+                          <a:schemeClr val="accent1"/>
+                        </a:fillRef>
+                        <a:effectRef idx="0">
+                          <a:schemeClr val="accent1"/>
+                        </a:effectRef>
+                        <a:fontRef idx="minor">
+                          <a:schemeClr val="tx1"/>
+                        </a:fontRef>
+                      </wps:style>
+                      <wps:bodyPr/>
+                    </wps:wsp>
+                  </a:graphicData>
+                </a:graphic>
+              </wp:anchor>
+            </w:drawing>
+          </mc:Choice>
+          <mc:Fallback>
+            <w:pict>
+              <v:line w14:anchorId="104ADB6F" id="Straight Connector 20" o:spid="_x0000_s1026" style="position:absolute;z-index:251679744;visibility:visible;mso-wrap-style:square;mso-wrap-distance-left:9pt;mso-wrap-distance-top:0;mso-wrap-distance-right:9pt;mso-wrap-distance-bottom:0;mso-position-horizontal:absolute;mso-position-horizontal-relative:text;mso-position-vertical:absolute;mso-position-vertical-relative:text" from="146.2pt,1.6pt" to="194.95pt,1.6pt" o:gfxdata="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" strokecolor="#4472c4 [3204]" strokeweight=".5pt">
+                <v:stroke joinstyle="miter"/>
+              </v:line>
+            </w:pict>
+          </mc:Fallback>
+        </mc:AlternateContent>
+      </w:r>
+    </w:p>
+    <w:p>
+      <w:pPr>
+        <w:rPr>
+          <w:rFonts w:cstheme="minorHAnsi"/>
+          <w:b/>
+          <w:bCs/>
+          <w:sz w:val="22"/>
+          <w:szCs w:val="22"/>
+        </w:rPr>
+      </w:pPr>
+    </w:p>
+    <w:p>
+      <w:pPr>
+        <w:rPr>
+          <w:rFonts w:cstheme="minorHAnsi"/>
+          <w:b/>
+          <w:bCs/>
+          <w:sz w:val="22"/>
+          <w:szCs w:val="22"/>
+        </w:rPr>
+      </w:pPr>
+    </w:p>
+    <w:p>
+      <w:r>
+        <w:rPr>
+          <w:rFonts w:cstheme="minorHAnsi"/>
+          <w:b/>
+          <w:bCs/>
+          <w:sz w:val="22"/>
+          <w:szCs w:val="22"/>
+        </w:rPr>
+        <w:t xml:space="preserve">                                   </w:t>
+      </w:r>
+      <w:r>
+        <w:rPr>
+          <w:rFonts w:cstheme="minorHAnsi"/>
+          <w:b/>
+          <w:bCs/>
+          <w:sz w:val="22"/>
+          <w:szCs w:val="22"/>
+        </w:rPr>
+        <w:t xml:space="preserve">   </w:t>
+      </w:r>
+      <w:r>
+        <w:rPr>
+          <w:rFonts w:cstheme="minorHAnsi"/>
+          <w:b/>
+          <w:bCs/>
+          <w:sz w:val="22"/>
+          <w:szCs w:val="22"/>
+        </w:rPr>
+        <w:t xml:space="preserve">              </w:t>
+      </w:r>
+      <w:r>
+        <w:rPr>
+          <w:rFonts w:cstheme="minorHAnsi"/>
+          <w:b/>
+          <w:bCs/>
+          <w:sz w:val="22"/>
+          <w:szCs w:val="22"/>
+        </w:rPr>
+        <w:t>Figure 3.3: Use Case Diagram of Chat Form</w:t>
+      </w:r>
+    </w:p>
+    <w:p>
+      <w:pPr>
+        <w:pStyle w:val="Heading1"/>
+      </w:pPr>
+      <w:r>
+        <w:t xml:space="preserve"> </w:t>
+      </w:r>
+    </w:p>
+    <w:p>
+      <w:pPr>
+        <w:pStyle w:val="Heading1"/>
+      </w:pPr>
+    </w:p>
+    <w:p>
+      <w:pPr>
+        <w:pStyle w:val="Heading1"/>
+      </w:pPr>
+    </w:p>
+    <w:p>
+      <w:pPr>
+        <w:pStyle w:val="Heading1"/>
+      </w:pPr>
+    </w:p>
+    <w:p>
+      <w:pPr>
+        <w:pStyle w:val="Heading2"/>
+      </w:pPr>
+    </w:p>
+    <w:p>
+      <w:pPr>
+        <w:pStyle w:val="Heading2"/>
+      </w:pPr>
+    </w:p>
+    <w:p>
+      <w:pPr>
+        <w:pStyle w:val="Heading2"/>
+      </w:pPr>
+    </w:p>
+    <w:p>
+      <w:pPr>
+        <w:pStyle w:val="Heading2"/>
+      </w:pPr>
+    </w:p>
+    <w:p/>
+    <w:p/>
+    <w:p/>
+    <w:p/>
+    <w:p>
+      <w:pPr>
+        <w:pStyle w:val="Heading2"/>
+      </w:pPr>
+      <w:r>
+        <w:t>3.</w:t>
+      </w:r>
+      <w:r>
+        <w:t xml:space="preserve">4 </w:t>
+      </w:r>
+      <w:r>
+        <w:t>System Design</w:t>
+      </w:r>
+    </w:p>
+    <w:p>
+      <w:pPr>
+        <w:pStyle w:val="Heading3"/>
+      </w:pPr>
+      <w:r>
+        <w:t>3.</w:t>
+      </w:r>
+      <w:r>
+        <w:t>4</w:t>
+      </w:r>
+      <w:r>
+        <w:t>.</w:t>
+      </w:r>
+      <w:r>
+        <w:t xml:space="preserve">1 </w:t>
+      </w:r>
+      <w:r>
+        <w:t>User Interface Design</w:t>
+      </w:r>
+    </w:p>
+    <w:p>
+      <w:pPr>
+        <w:pStyle w:val="Heading3"/>
+      </w:pPr>
+    </w:p>
+    <w:p>
+      <w:pPr>
+        <w:pStyle w:val="Heading3"/>
+      </w:pPr>
+    </w:p>
+    <w:p>
+      <w:pPr>
+        <w:pStyle w:val="Heading3"/>
+      </w:pPr>
+    </w:p>
+    <w:p>
+      <w:pPr>
+        <w:pStyle w:val="Heading3"/>
+      </w:pPr>
+      <w:r>
+        <w:rPr>
+          <w:noProof/>
+        </w:rPr>
+        <w:lastRenderedPageBreak/>
+        <w:drawing>
+          <wp:inline distT="0" distB="0" distL="0" distR="0" wp14:anchorId="758220F4" wp14:editId="3B98D186">
+            <wp:extent cx="5943600" cy="3547110"/>
+            <wp:effectExtent l="0" t="0" r="0" b="0"/>
+            <wp:docPr id="24" name="Picture 24"/>
+            <wp:cNvGraphicFramePr>
+              <a:graphicFrameLocks xmlns:a="http://schemas.openxmlformats.org/drawingml/2006/main" noChangeAspect="1"/>
+            </wp:cNvGraphicFramePr>
+            <a:graphic xmlns:a="http://schemas.openxmlformats.org/drawingml/2006/main">
+              <a:graphicData uri="http://schemas.openxmlformats.org/drawingml/2006/picture">
+                <pic:pic xmlns:pic="http://schemas.openxmlformats.org/drawingml/2006/picture">
+                  <pic:nvPicPr>
+                    <pic:cNvPr id="24" name="Picture 24"/>
+                    <pic:cNvPicPr/>
+                  </pic:nvPicPr>
+                  <pic:blipFill>
+                    <a:blip r:embed="rId10" cstate="print">
+                      <a:extLst>
+                        <a:ext uri="{28A0092B-C50C-407E-A947-70E740481C1C}">
+                          <a14:useLocalDpi xmlns:a14="http://schemas.microsoft.com/office/drawing/2010/main" val="0"/>
+                        </a:ext>
+                      </a:extLst>
+                    </a:blip>
+                    <a:stretch>
+                      <a:fillRect/>
+                    </a:stretch>
+                  </pic:blipFill>
+                  <pic:spPr>
+                    <a:xfrm>
+                      <a:off x="0" y="0"/>
+                      <a:ext cx="5943600" cy="3547110"/>
+                    </a:xfrm>
+                    <a:prstGeom prst="rect">
+                      <a:avLst/>
+                    </a:prstGeom>
+                  </pic:spPr>
+                </pic:pic>
+              </a:graphicData>
+            </a:graphic>
+          </wp:inline>
+        </w:drawing>
+      </w:r>
+    </w:p>
+    <w:p>
+      <w:r>
+        <w:tab/>
+      </w:r>
+      <w:r>
+        <w:rPr>
+          <w:rFonts w:cstheme="minorHAnsi"/>
+          <w:b/>
+          <w:bCs/>
+          <w:sz w:val="22"/>
+          <w:szCs w:val="22"/>
+        </w:rPr>
+        <w:t xml:space="preserve">                                   </w:t>
+      </w:r>
+      <w:r>
+        <w:rPr>
+          <w:rFonts w:cstheme="minorHAnsi"/>
+          <w:b/>
+          <w:bCs/>
+          <w:sz w:val="22"/>
+          <w:szCs w:val="22"/>
+        </w:rPr>
+        <w:t xml:space="preserve">   </w:t>
+      </w:r>
+      <w:r>
+        <w:rPr>
+          <w:rFonts w:cstheme="minorHAnsi"/>
+          <w:b/>
+          <w:bCs/>
+          <w:sz w:val="22"/>
+          <w:szCs w:val="22"/>
+        </w:rPr>
+        <w:t xml:space="preserve">              Figure 3.</w:t>
+      </w:r>
+      <w:r>
+        <w:rPr>
+          <w:rFonts w:cstheme="minorHAnsi"/>
+          <w:b/>
+          <w:bCs/>
+          <w:sz w:val="22"/>
+          <w:szCs w:val="22"/>
+        </w:rPr>
+        <w:t>4</w:t>
+      </w:r>
+      <w:r>
+        <w:rPr>
+          <w:rFonts w:cstheme="minorHAnsi"/>
+          <w:b/>
+          <w:bCs/>
+          <w:sz w:val="22"/>
+          <w:szCs w:val="22"/>
+        </w:rPr>
+        <w:t xml:space="preserve">: </w:t>
+      </w:r>
+      <w:r>
+        <w:rPr>
+          <w:rFonts w:cstheme="minorHAnsi"/>
+          <w:b/>
+          <w:bCs/>
+          <w:sz w:val="22"/>
+          <w:szCs w:val="22"/>
+        </w:rPr>
+        <w:t>introduction page</w:t>
+      </w:r>
+    </w:p>
+    <w:p>
+      <w:pPr>
+        <w:pStyle w:val="Heading3"/>
+        <w:tabs>
+          <w:tab w:val="left" w:pos="3456"/>
+        </w:tabs>
+      </w:pPr>
+    </w:p>
+    <w:p>
+      <w:pPr>
+        <w:pStyle w:val="Heading3"/>
+      </w:pPr>
+      <w:r>
+        <w:rPr>
+          <w:noProof/>
+        </w:rPr>
+        <w:drawing>
+          <wp:inline distT="0" distB="0" distL="0" distR="0" wp14:anchorId="5171E10D" wp14:editId="21CCE279">
+            <wp:extent cx="5943600" cy="2605405"/>
+            <wp:effectExtent l="0" t="0" r="0" b="0"/>
+            <wp:docPr id="23" name="Picture 23"/>
+            <wp:cNvGraphicFramePr>
+              <a:graphicFrameLocks xmlns:a="http://schemas.openxmlformats.org/drawingml/2006/main" noChangeAspect="1"/>
+            </wp:cNvGraphicFramePr>
+            <a:graphic xmlns:a="http://schemas.openxmlformats.org/drawingml/2006/main">
+              <a:graphicData uri="http://schemas.openxmlformats.org/drawingml/2006/picture">
+                <pic:pic xmlns:pic="http://schemas.openxmlformats.org/drawingml/2006/picture">
+                  <pic:nvPicPr>
+                    <pic:cNvPr id="23" name="Picture 23"/>
+                    <pic:cNvPicPr/>
+                  </pic:nvPicPr>
+                  <pic:blipFill>
+                    <a:blip r:embed="rId11" cstate="print">
+                      <a:extLst>
+                        <a:ext uri="{28A0092B-C50C-407E-A947-70E740481C1C}">
+                          <a14:useLocalDpi xmlns:a14="http://schemas.microsoft.com/office/drawing/2010/main" val="0"/>
+                        </a:ext>
+                      </a:extLst>
+                    </a:blip>
+                    <a:stretch>
+                      <a:fillRect/>
+                    </a:stretch>
+                  </pic:blipFill>
+                  <pic:spPr>
+                    <a:xfrm>
+                      <a:off x="0" y="0"/>
+                      <a:ext cx="5943600" cy="2605405"/>
+                    </a:xfrm>
+                    <a:prstGeom prst="rect">
+                      <a:avLst/>
+                    </a:prstGeom>
+                  </pic:spPr>
+                </pic:pic>
+              </a:graphicData>
+            </a:graphic>
+          </wp:inline>
+        </w:drawing>
+      </w:r>
+    </w:p>
+    <w:p>
+      <w:pPr>
+        <w:jc w:val="center"/>
+      </w:pPr>
+      <w:r>
+        <w:rPr>
+          <w:rFonts w:cstheme="minorHAnsi"/>
+          <w:b/>
+          <w:bCs/>
+          <w:sz w:val="22"/>
+          <w:szCs w:val="22"/>
+        </w:rPr>
+        <w:t>Figure 3.</w:t>
+      </w:r>
+      <w:r>
+        <w:rPr>
+          <w:rFonts w:cstheme="minorHAnsi"/>
+          <w:b/>
+          <w:bCs/>
+          <w:sz w:val="22"/>
+          <w:szCs w:val="22"/>
+        </w:rPr>
+        <w:t>5</w:t>
+      </w:r>
+      <w:r>
+        <w:rPr>
+          <w:rFonts w:cstheme="minorHAnsi"/>
+          <w:b/>
+          <w:bCs/>
+          <w:sz w:val="22"/>
+          <w:szCs w:val="22"/>
+        </w:rPr>
+        <w:t xml:space="preserve">: </w:t>
+      </w:r>
+      <w:r>
+        <w:rPr>
+          <w:rFonts w:cstheme="minorHAnsi"/>
+          <w:b/>
+          <w:bCs/>
+          <w:sz w:val="22"/>
+          <w:szCs w:val="22"/>
+        </w:rPr>
+        <w:t>registration page</w:t>
+      </w:r>
+    </w:p>
+    <w:p>
+      <w:pPr>
+        <w:pStyle w:val="Heading1"/>
+      </w:pPr>
+    </w:p>
+    <w:p>
+      <w:pPr>
+        <w:pStyle w:val="Heading1"/>
+      </w:pPr>
+    </w:p>
+    <w:p>
+      <w:pPr>
+        <w:pStyle w:val="Heading1"/>
+      </w:pPr>
+      <w:r>
+        <w:rPr>
+          <w:noProof/>
+        </w:rPr>
+        <w:drawing>
+          <wp:inline distT="0" distB="0" distL="0" distR="0" wp14:anchorId="64A95955" wp14:editId="4B5A4AE6">
+            <wp:extent cx="5943600" cy="2492375"/>
+            <wp:effectExtent l="0" t="0" r="0" b="0"/>
+            <wp:docPr id="25" name="Picture 25"/>
+            <wp:cNvGraphicFramePr>
+              <a:graphicFrameLocks xmlns:a="http://schemas.openxmlformats.org/drawingml/2006/main" noChangeAspect="1"/>
+            </wp:cNvGraphicFramePr>
+            <a:graphic xmlns:a="http://schemas.openxmlformats.org/drawingml/2006/main">
+              <a:graphicData uri="http://schemas.openxmlformats.org/drawingml/2006/picture">
+                <pic:pic xmlns:pic="http://schemas.openxmlformats.org/drawingml/2006/picture">
+                  <pic:nvPicPr>
+                    <pic:cNvPr id="25" name="Picture 25"/>
+                    <pic:cNvPicPr/>
+                  </pic:nvPicPr>
+                  <pic:blipFill>
+                    <a:blip r:embed="rId12" cstate="print">
+                      <a:extLst>
+                        <a:ext uri="{28A0092B-C50C-407E-A947-70E740481C1C}">
+                          <a14:useLocalDpi xmlns:a14="http://schemas.microsoft.com/office/drawing/2010/main" val="0"/>
+                        </a:ext>
+                      </a:extLst>
+                    </a:blip>
+                    <a:stretch>
+                      <a:fillRect/>
+                    </a:stretch>
+                  </pic:blipFill>
+                  <pic:spPr>
+                    <a:xfrm>
+                      <a:off x="0" y="0"/>
+                      <a:ext cx="5943600" cy="2492375"/>
+                    </a:xfrm>
+                    <a:prstGeom prst="rect">
+                      <a:avLst/>
+                    </a:prstGeom>
+                  </pic:spPr>
+                </pic:pic>
+              </a:graphicData>
+            </a:graphic>
+          </wp:inline>
+        </w:drawing>
+      </w:r>
+    </w:p>
+    <w:p>
+      <w:pPr>
+        <w:jc w:val="center"/>
+      </w:pPr>
+      <w:r>
+        <w:rPr>
+          <w:rFonts w:hint="cs"/>
+          <w:rtl/>
+        </w:rPr>
+        <w:t xml:space="preserve">          </w:t>
+      </w:r>
+      <w:r>
+        <w:rPr>
+          <w:rFonts w:cstheme="minorHAnsi"/>
+          <w:b/>
+          <w:bCs/>
+          <w:sz w:val="22"/>
+          <w:szCs w:val="22"/>
+        </w:rPr>
+        <w:t>Figure 3</w:t>
+      </w:r>
+      <w:r>
+        <w:rPr>
+          <w:rFonts w:cstheme="minorHAnsi" w:hint="cs"/>
+          <w:b/>
+          <w:bCs/>
+          <w:sz w:val="22"/>
+          <w:szCs w:val="22"/>
+          <w:rtl/>
+        </w:rPr>
+        <w:t>.</w:t>
+      </w:r>
+      <w:r>
+        <w:rPr>
+          <w:rFonts w:cstheme="minorHAnsi"/>
+          <w:b/>
+          <w:bCs/>
+          <w:sz w:val="22"/>
+          <w:szCs w:val="22"/>
+        </w:rPr>
+        <w:t>6</w:t>
+      </w:r>
+      <w:r>
+        <w:rPr>
+          <w:rFonts w:cstheme="minorHAnsi"/>
+          <w:b/>
+          <w:bCs/>
+          <w:sz w:val="22"/>
+          <w:szCs w:val="22"/>
+        </w:rPr>
+        <w:t xml:space="preserve">: </w:t>
+      </w:r>
+      <w:r>
+        <w:rPr>
+          <w:rFonts w:cstheme="minorHAnsi"/>
+          <w:b/>
+          <w:bCs/>
+          <w:sz w:val="22"/>
+          <w:szCs w:val="22"/>
+        </w:rPr>
+        <w:t xml:space="preserve">friend list </w:t>
+      </w:r>
+      <w:r>
+        <w:rPr>
+          <w:rFonts w:cstheme="minorHAnsi"/>
+          <w:b/>
+          <w:bCs/>
+          <w:sz w:val="22"/>
+          <w:szCs w:val="22"/>
+        </w:rPr>
+        <w:t>page</w:t>
+      </w:r>
+    </w:p>
+    <w:p>
+      <w:pPr>
+        <w:pStyle w:val="Heading1"/>
+      </w:pPr>
+    </w:p>
+    <w:p/>
+    <w:p>
+      <w:pPr>
+        <w:pStyle w:val="Heading1"/>
+      </w:pPr>
+      <w:r>
+        <w:t>CHAPTER 4: IMPLEMENTATION</w:t>
+      </w:r>
+    </w:p>
+    <w:p>
+      <w:pPr>
+        <w:pStyle w:val="Heading1"/>
+      </w:pPr>
+    </w:p>
+    <w:p>
+      <w:pPr>
+        <w:pStyle w:val="Heading2"/>
+      </w:pPr>
+      <w:r>
+        <w:t xml:space="preserve"> </w:t>
+      </w:r>
+      <w:r>
+        <w:t>4.1 Overview</w:t>
+      </w:r>
+    </w:p>
+    <w:p/>
+    <w:p>
+      <w:r>
+        <w:t>This document provides the requirement for the design and implementation of a chat application. This project will create a chat application and allow users to be able to chat with themselves. Instant messaging solution will be proffered so that users will be able to communicate seamlessly and ensuring that even a novice can use this chatting application, thereby ensuring it is not too complex, so that it can cut across a wide range of audience.</w:t>
+      </w:r>
+    </w:p>
+    <w:p/>
+    <w:p>
+      <w:pPr>
+        <w:pStyle w:val="Heading2"/>
+        <w:rPr>
+          <w:bCs/>
+        </w:rPr>
+      </w:pPr>
+      <w:r>
+        <w:t>4.2 Project Scope and features</w:t>
+      </w:r>
+    </w:p>
+    <w:p>
+      <w:pPr>
+        <w:rPr>
+          <w:b/>
+          <w:bCs/>
+        </w:rPr>
+      </w:pPr>
+    </w:p>
+    <w:p>
+      <w:pPr>
+        <w:pStyle w:val="ListParagraph"/>
+        <w:numPr>
+          <w:ilvl w:val="0"/>
+          <w:numId w:val="7"/>
+        </w:numPr>
+        <w:jc w:val="both"/>
+      </w:pPr>
+      <w:r>
+        <w:t xml:space="preserve"> </w:t>
+      </w:r>
+      <w:r>
+        <w:t>D</w:t>
+      </w:r>
+      <w:r>
+        <w:t xml:space="preserve">chat application is going to be a text communication </w:t>
+      </w:r>
+      <w:r>
+        <w:t>software;</w:t>
+      </w:r>
+      <w:r>
+        <w:t xml:space="preserve"> it will be</w:t>
+      </w:r>
+      <w:r>
+        <w:t xml:space="preserve"> able to communicate</w:t>
+      </w:r>
+      <w:r>
+        <w:t xml:space="preserve"> between two computers using </w:t>
+      </w:r>
+      <w:r>
+        <w:t>blockchain technology.</w:t>
+      </w:r>
+    </w:p>
+    <w:p>
+      <w:pPr>
+        <w:pStyle w:val="ListParagraph"/>
+        <w:numPr>
+          <w:ilvl w:val="0"/>
+          <w:numId w:val="7"/>
+        </w:numPr>
+        <w:jc w:val="both"/>
+      </w:pPr>
+      <w:r>
+        <w:t>There is limitation on live chat as it does not support audio communication</w:t>
+      </w:r>
+      <w:r>
+        <w:t xml:space="preserve"> and media</w:t>
+      </w:r>
+      <w:r>
+        <w:t>.</w:t>
+      </w:r>
+    </w:p>
+    <w:p>
+      <w:pPr>
+        <w:pStyle w:val="ListParagraph"/>
+      </w:pPr>
+    </w:p>
+    <w:p>
+      <w:pPr>
+        <w:pStyle w:val="ListParagraph"/>
+        <w:ind w:left="450"/>
+        <w:jc w:val="both"/>
+      </w:pPr>
+    </w:p>
+    <w:p>
+      <w:pPr>
+        <w:pStyle w:val="ListParagraph"/>
+        <w:numPr>
+          <w:ilvl w:val="0"/>
+          <w:numId w:val="7"/>
+        </w:numPr>
+        <w:jc w:val="both"/>
+        <w:rPr>
+          <w:b/>
+          <w:bCs/>
+        </w:rPr>
+      </w:pPr>
+      <w:r>
+        <w:t>The easy usability breaks the complexity syndrome.</w:t>
+      </w:r>
+    </w:p>
+    <w:p>
+      <w:pPr>
+        <w:jc w:val="both"/>
+        <w:rPr>
+          <w:b/>
+          <w:bCs/>
+        </w:rPr>
+      </w:pPr>
+    </w:p>
+    <w:p>
+      <w:pPr>
+        <w:pStyle w:val="Heading2"/>
+      </w:pPr>
+      <w:r>
+        <w:lastRenderedPageBreak/>
+        <w:t>4.3 Methodology</w:t>
+      </w:r>
+    </w:p>
+    <w:p/>
+    <w:p>
+      <w:pPr>
+        <w:pStyle w:val="Heading3"/>
+      </w:pPr>
+      <w:r>
+        <w:t>4.3.1 Project Workability</w:t>
+      </w:r>
+    </w:p>
+    <w:p>
+      <w:pPr>
+        <w:pStyle w:val="Heading3"/>
+      </w:pPr>
+      <w:r>
+        <w:t xml:space="preserve">The user interacts using GUI. The GUI operates in </w:t>
+      </w:r>
+      <w:r>
+        <w:t>four</w:t>
+      </w:r>
+      <w:r>
+        <w:t xml:space="preserve"> forms, which are contacts </w:t>
+      </w:r>
+      <w:r>
+        <w:t>forms, introduction form, network form</w:t>
+      </w:r>
+      <w:r>
+        <w:t xml:space="preserve"> and chat </w:t>
+      </w:r>
+      <w:r>
+        <w:t>forms.</w:t>
+      </w:r>
+      <w:r>
+        <w:t xml:space="preserve"> The contacts forms contain the list of </w:t>
+      </w:r>
+      <w:r>
+        <w:t>all friends</w:t>
+      </w:r>
+      <w:r>
+        <w:t xml:space="preserve"> </w:t>
+      </w:r>
+      <w:r>
+        <w:t xml:space="preserve">and </w:t>
+      </w:r>
+      <w:r>
+        <w:t>network form</w:t>
+      </w:r>
+      <w:r>
+        <w:t xml:space="preserve"> contain the registration fields and</w:t>
+      </w:r>
+      <w:r>
+        <w:t xml:space="preserve"> the chat form will be used to chat with friends.</w:t>
+      </w:r>
+    </w:p>
+    <w:p>
+      <w:pPr>
+        <w:pStyle w:val="Heading3"/>
+      </w:pPr>
+      <w:r>
+        <w:t>4.3.</w:t>
+      </w:r>
+      <w:r>
+        <w:t>2</w:t>
+      </w:r>
+      <w:r>
+        <w:t>Constraints &amp; Limitations</w:t>
+      </w:r>
+    </w:p>
+    <w:p>
+      <w:pPr>
+        <w:pStyle w:val="Heading3"/>
+      </w:pPr>
+      <w:r>
+        <w:t>The system must be connected to the internet. This app does not have audio and video calling system.</w:t>
+      </w:r>
+      <w:r>
+        <w:t xml:space="preserve"> This app cannot send media.</w:t>
+      </w:r>
+    </w:p>
+    <w:p>
+      <w:pPr>
+        <w:pStyle w:val="Heading2"/>
+        <w:rPr>
+          <w:bCs/>
+        </w:rPr>
+      </w:pPr>
+    </w:p>
+    <w:p/>
+    <w:p>
+      <w:pPr>
+        <w:pStyle w:val="Heading3"/>
+      </w:pPr>
+      <w:r>
+        <w:t>4.3.5 Project risk management</w:t>
+      </w:r>
+    </w:p>
+    <w:p>
+      <w:pPr>
+        <w:pStyle w:val="Heading3"/>
+      </w:pPr>
+      <w:r>
+        <w:t>Identifying the necessary threat of the project either internal or external will help a great deal in ensuring the success of the project. To guide again risk significantly much brainstorming was carried out to factor in all facets of the project details.</w:t>
+      </w:r>
+    </w:p>
+    <w:p>
+      <w:pPr>
+        <w:pStyle w:val="Heading2"/>
+      </w:pPr>
+      <w:r>
+        <w:t>4.4 Tools and Technology</w:t>
+      </w:r>
+    </w:p>
+    <w:p/>
+    <w:p/>
+    <w:p>
+      <w:pPr>
+        <w:rPr>
+          <w:b/>
+          <w:bCs/>
+        </w:rPr>
+      </w:pPr>
+      <w:r>
+        <w:rPr>
+          <w:b/>
+          <w:bCs/>
+        </w:rPr>
+        <w:t>Software Analysis</w:t>
+      </w:r>
+    </w:p>
+    <w:p>
+      <w:r>
+        <w:t>Brainstorming</w:t>
+      </w:r>
+      <w:r>
+        <w:t>,</w:t>
+      </w:r>
+      <w:r>
+        <w:t xml:space="preserve"> </w:t>
+      </w:r>
+      <w:r>
+        <w:t>Mind-Map</w:t>
+      </w:r>
+    </w:p>
+    <w:p/>
+    <w:p>
+      <w:pPr>
+        <w:rPr>
+          <w:b/>
+          <w:bCs/>
+        </w:rPr>
+      </w:pPr>
+      <w:r>
+        <w:rPr>
+          <w:b/>
+          <w:bCs/>
+        </w:rPr>
+        <w:t xml:space="preserve">Programming Language </w:t>
+      </w:r>
+    </w:p>
+    <w:p>
+      <w:pPr>
+        <w:rPr>
+          <w:b/>
+          <w:bCs/>
+        </w:rPr>
+      </w:pPr>
+      <w:r>
+        <w:t xml:space="preserve"> python</w:t>
+      </w:r>
+      <w:r>
+        <w:t xml:space="preserve">, </w:t>
+      </w:r>
+      <w:r>
+        <w:t xml:space="preserve">solidity, </w:t>
+      </w:r>
+      <w:r>
+        <w:t>JavaScript, bootstrap</w:t>
+      </w:r>
+      <w:r>
+        <w:t xml:space="preserve">, </w:t>
+      </w:r>
+      <w:proofErr w:type="spellStart"/>
+      <w:r>
+        <w:t>Json</w:t>
+      </w:r>
+      <w:proofErr w:type="spellEnd"/>
+      <w:r>
+        <w:t>,</w:t>
+      </w:r>
+    </w:p>
+    <w:p>
+      <w:pPr>
+        <w:rPr>
+          <w:b/>
+          <w:bCs/>
+        </w:rPr>
+      </w:pPr>
+    </w:p>
+    <w:p>
+      <w:pPr>
+        <w:rPr>
+          <w:b/>
+          <w:bCs/>
+        </w:rPr>
+      </w:pPr>
+    </w:p>
+    <w:p>
+      <w:pPr>
+        <w:pStyle w:val="Heading1"/>
+        <w:rPr>
+          <w:rtl/>
+        </w:rPr>
+      </w:pPr>
+    </w:p>
+    <w:p>
+      <w:pPr>
+        <w:pStyle w:val="Heading1"/>
+        <w:rPr>
+          <w:rtl/>
+        </w:rPr>
+      </w:pPr>
+    </w:p>
+    <w:p>
+      <w:pPr>
+        <w:pStyle w:val="Heading1"/>
+        <w:rPr>
+          <w:rtl/>
+        </w:rPr>
+      </w:pPr>
+    </w:p>
+    <w:p>
+      <w:pPr>
+        <w:pStyle w:val="Heading1"/>
+        <w:rPr>
+          <w:rtl/>
+        </w:rPr>
+      </w:pPr>
+    </w:p>
+    <w:p>
+      <w:pPr>
+        <w:pStyle w:val="Heading1"/>
+        <w:rPr>
+          <w:rtl/>
+        </w:rPr>
+      </w:pPr>
+      <w:r>
+        <w:t>REFERENCES</w:t>
+      </w:r>
+    </w:p>
+    <w:p>
+      <w:pPr>
+        <w:rPr>
+          <w:rtl/>
+        </w:rPr>
+      </w:pPr>
+    </w:p>
+    <w:p>
+      <w:pPr>
+        <w:rPr>
+          <w:rtl/>
+        </w:rPr>
+      </w:pPr>
+    </w:p>
+    <w:p>
+      <w:pPr>
+        <w:rPr>
+          <w:rtl/>
+        </w:rPr>
+      </w:pPr>
+    </w:p>
+    <w:p>
+      <w:pPr>
+        <w:rPr>
+          <w:rtl/>
+        </w:rPr>
+      </w:pPr>
+    </w:p>
+    <w:p>
+      <w:pPr>
+        <w:rPr>
+          <w:rtl/>
+        </w:rPr>
+      </w:pPr>
+    </w:p>
+    <w:p>
+      <w:pPr>
+        <w:rPr>
+          <w:rtl/>
+        </w:rPr>
+      </w:pPr>
+    </w:p>
+    <w:p>
+      <w:pPr>
+        <w:rPr>
+          <w:rtl/>
+        </w:rPr>
+      </w:pPr>
+    </w:p>
+    <w:p>
+      <w:pPr>
+        <w:rPr>
+          <w:rtl/>
+        </w:rPr>
+      </w:pPr>
+    </w:p>
+    <w:p>
+      <w:pPr>
+        <w:rPr>
+          <w:rtl/>
+        </w:rPr>
+      </w:pPr>
+    </w:p>
+    <w:p>
+      <w:pPr>
+        <w:rPr>
+          <w:rtl/>
+        </w:rPr>
+      </w:pPr>
+    </w:p>
+    <w:p>
+      <w:pPr>
+        <w:rPr>
+          <w:rtl/>
+        </w:rPr>
+      </w:pPr>
+    </w:p>
+    <w:p>
+      <w:pPr>
+        <w:rPr>
+          <w:rtl/>
+        </w:rPr>
+      </w:pPr>
+    </w:p>
+    <w:p>
+      <w:pPr>
+        <w:rPr>
+          <w:rtl/>
+        </w:rPr>
+      </w:pPr>
+    </w:p>
+    <w:p>
+      <w:pPr>
+        <w:rPr>
+          <w:rtl/>
+        </w:rPr>
+      </w:pPr>
+    </w:p>
+    <w:p>
+      <w:pPr>
+        <w:rPr>
+          <w:rtl/>
+        </w:rPr>
+      </w:pPr>
+    </w:p>
+    <w:p/>
+    <w:p>
+      <w:pPr>
+        <w:tabs>
+          <w:tab w:val="left" w:pos="560"/>
+          <w:tab w:val="left" w:pos="1120"/>
+          <w:tab w:val="left" w:pos="1680"/>
+          <w:tab w:val="left" w:pos="2240"/>
+          <w:tab w:val="left" w:pos="2800"/>
+          <w:tab w:val="left" w:pos="3360"/>
+          <w:tab w:val="left" w:pos="3920"/>
+          <w:tab w:val="left" w:pos="4480"/>
+          <w:tab w:val="left" w:pos="5040"/>
+          <w:tab w:val="left" w:pos="5600"/>
+          <w:tab w:val="left" w:pos="6160"/>
+          <w:tab w:val="left" w:pos="6720"/>
+        </w:tabs>
+        <w:autoSpaceDE w:val="0"/>
+        <w:autoSpaceDN w:val="0"/>
+        <w:adjustRightInd w:val="0"/>
+        <w:rPr>
+          <w:rFonts w:ascii="Helvetica Neue" w:hAnsi="Helvetica Neue" w:cs="Helvetica Neue"/>
+          <w:sz w:val="26"/>
+          <w:szCs w:val="26"/>
+        </w:rPr>
+      </w:pPr>
+      <w:r>
+        <w:rPr>
+          <w:rFonts w:ascii="Helvetica Neue" w:hAnsi="Helvetica Neue" w:cs="Helvetica Neue"/>
+          <w:sz w:val="26"/>
+          <w:szCs w:val="26"/>
+        </w:rPr>
+        <w:t>Decentralization is a method of organizing different parts of a system, to ensure that no single entity holds too much power. In the context of security, decentralization can be beneficial as it reduces the single point of failure. This means that without one centralized entity, it becomes harder for malicious actors to compromise the system, as it is spread over multiple entities.</w:t>
+      </w:r>
+    </w:p>
+    <w:p>
+      <w:pPr>
+        <w:tabs>
+          <w:tab w:val="left" w:pos="560"/>
+          <w:tab w:val="left" w:pos="1120"/>
+          <w:tab w:val="left" w:pos="1680"/>
+          <w:tab w:val="left" w:pos="2240"/>
+          <w:tab w:val="left" w:pos="2800"/>
+          <w:tab w:val="left" w:pos="3360"/>
+          <w:tab w:val="left" w:pos="3920"/>
+          <w:tab w:val="left" w:pos="4480"/>
+          <w:tab w:val="left" w:pos="5040"/>
+          <w:tab w:val="left" w:pos="5600"/>
+          <w:tab w:val="left" w:pos="6160"/>
+          <w:tab w:val="left" w:pos="6720"/>
+        </w:tabs>
+        <w:autoSpaceDE w:val="0"/>
+        <w:autoSpaceDN w:val="0"/>
+        <w:adjustRightInd w:val="0"/>
+        <w:rPr>
+          <w:rFonts w:ascii="Helvetica Neue" w:hAnsi="Helvetica Neue" w:cs="Helvetica Neue"/>
+          <w:sz w:val="26"/>
+          <w:szCs w:val="26"/>
+        </w:rPr>
+      </w:pPr>
+    </w:p>
+    <w:p>
+      <w:pPr>
+        <w:tabs>
+          <w:tab w:val="left" w:pos="560"/>
+          <w:tab w:val="left" w:pos="1120"/>
+          <w:tab w:val="left" w:pos="1680"/>
+          <w:tab w:val="left" w:pos="2240"/>
+          <w:tab w:val="left" w:pos="2800"/>
+          <w:tab w:val="left" w:pos="3360"/>
+          <w:tab w:val="left" w:pos="3920"/>
+          <w:tab w:val="left" w:pos="4480"/>
+          <w:tab w:val="left" w:pos="5040"/>
+          <w:tab w:val="left" w:pos="5600"/>
+          <w:tab w:val="left" w:pos="6160"/>
+          <w:tab w:val="left" w:pos="6720"/>
+        </w:tabs>
+        <w:autoSpaceDE w:val="0"/>
+        <w:autoSpaceDN w:val="0"/>
+        <w:adjustRightInd w:val="0"/>
+        <w:rPr>
+          <w:rFonts w:ascii="Helvetica Neue" w:hAnsi="Helvetica Neue" w:cs="Helvetica Neue"/>
+          <w:sz w:val="26"/>
+          <w:szCs w:val="26"/>
+        </w:rPr>
+      </w:pPr>
+      <w:r>
+        <w:rPr>
+          <w:rFonts w:ascii="Helvetica Neue" w:hAnsi="Helvetica Neue" w:cs="Helvetica Neue"/>
+          <w:sz w:val="26"/>
+          <w:szCs w:val="26"/>
+        </w:rPr>
+        <w:t>Decentralized systems tend to be more secure as they have geographically diverse nodes and make it more difficult to access the entirety of the information in the system. Data is often spread across multiple locations, making it impossible to access the entire system from one single point of attack. Attacks that target one node or data points do not undermine the entire system since data can continue to be accessed from other points.</w:t>
+      </w:r>
+    </w:p>
+    <w:p>
+      <w:pPr>
+        <w:tabs>
+          <w:tab w:val="left" w:pos="560"/>
+          <w:tab w:val="left" w:pos="1120"/>
+          <w:tab w:val="left" w:pos="1680"/>
+          <w:tab w:val="left" w:pos="2240"/>
+          <w:tab w:val="left" w:pos="2800"/>
+          <w:tab w:val="left" w:pos="3360"/>
+          <w:tab w:val="left" w:pos="3920"/>
+          <w:tab w:val="left" w:pos="4480"/>
+          <w:tab w:val="left" w:pos="5040"/>
+          <w:tab w:val="left" w:pos="5600"/>
+          <w:tab w:val="left" w:pos="6160"/>
+          <w:tab w:val="left" w:pos="6720"/>
+        </w:tabs>
+        <w:autoSpaceDE w:val="0"/>
+        <w:autoSpaceDN w:val="0"/>
+        <w:adjustRightInd w:val="0"/>
+        <w:rPr>
+          <w:rFonts w:ascii="Helvetica Neue" w:hAnsi="Helvetica Neue" w:cs="Helvetica Neue"/>
+          <w:sz w:val="26"/>
+          <w:szCs w:val="26"/>
+        </w:rPr>
+      </w:pPr>
+    </w:p>
+    <w:p>
+      <w:pPr>
+        <w:tabs>
+          <w:tab w:val="left" w:pos="560"/>
+          <w:tab w:val="left" w:pos="1120"/>
+          <w:tab w:val="left" w:pos="1680"/>
+          <w:tab w:val="left" w:pos="2240"/>
+          <w:tab w:val="left" w:pos="2800"/>
+          <w:tab w:val="left" w:pos="3360"/>
+          <w:tab w:val="left" w:pos="3920"/>
+          <w:tab w:val="left" w:pos="4480"/>
+          <w:tab w:val="left" w:pos="5040"/>
+          <w:tab w:val="left" w:pos="5600"/>
+          <w:tab w:val="left" w:pos="6160"/>
+          <w:tab w:val="left" w:pos="6720"/>
+        </w:tabs>
+        <w:autoSpaceDE w:val="0"/>
+        <w:autoSpaceDN w:val="0"/>
+        <w:adjustRightInd w:val="0"/>
+        <w:rPr>
+          <w:rFonts w:ascii="Helvetica Neue" w:hAnsi="Helvetica Neue" w:cs="Helvetica Neue"/>
+          <w:sz w:val="26"/>
+          <w:szCs w:val="26"/>
+        </w:rPr>
+      </w:pPr>
+      <w:r>
+        <w:rPr>
+          <w:rFonts w:ascii="Helvetica Neue" w:hAnsi="Helvetica Neue" w:cs="Helvetica Neue"/>
+          <w:sz w:val="26"/>
+          <w:szCs w:val="26"/>
+        </w:rPr>
+        <w:t xml:space="preserve">Additionally, decentralization introduces a robust layer of security due to cryptographic methods such as public key infrastructure, digital signatures, and cryptographic hashing. These cryptographic methods are used to ensure the integrity and secure transmission of data across the network. Such techniques </w:t>
+      </w:r>
+      <w:r>
+        <w:rPr>
+          <w:rFonts w:ascii="Helvetica Neue" w:hAnsi="Helvetica Neue" w:cs="Helvetica Neue"/>
+          <w:sz w:val="26"/>
+          <w:szCs w:val="26"/>
+        </w:rPr>
+        <w:lastRenderedPageBreak/>
+        <w:t>allow users of the system to verify the data being exchanged is valid and from the correct source.</w:t>
+      </w:r>
+    </w:p>
+    <w:p>
+      <w:pPr>
+        <w:tabs>
+          <w:tab w:val="left" w:pos="560"/>
+          <w:tab w:val="left" w:pos="1120"/>
+          <w:tab w:val="left" w:pos="1680"/>
+          <w:tab w:val="left" w:pos="2240"/>
+          <w:tab w:val="left" w:pos="2800"/>
+          <w:tab w:val="left" w:pos="3360"/>
+          <w:tab w:val="left" w:pos="3920"/>
+          <w:tab w:val="left" w:pos="4480"/>
+          <w:tab w:val="left" w:pos="5040"/>
+          <w:tab w:val="left" w:pos="5600"/>
+          <w:tab w:val="left" w:pos="6160"/>
+          <w:tab w:val="left" w:pos="6720"/>
+        </w:tabs>
+        <w:autoSpaceDE w:val="0"/>
+        <w:autoSpaceDN w:val="0"/>
+        <w:adjustRightInd w:val="0"/>
+        <w:rPr>
+          <w:rFonts w:ascii="Helvetica Neue" w:hAnsi="Helvetica Neue" w:cs="Helvetica Neue"/>
+          <w:sz w:val="26"/>
+          <w:szCs w:val="26"/>
+        </w:rPr>
+      </w:pPr>
+    </w:p>
+    <w:p>
+      <w:pPr>
+        <w:tabs>
+          <w:tab w:val="left" w:pos="560"/>
+          <w:tab w:val="left" w:pos="1120"/>
+          <w:tab w:val="left" w:pos="1680"/>
+          <w:tab w:val="left" w:pos="2240"/>
+          <w:tab w:val="left" w:pos="2800"/>
+          <w:tab w:val="left" w:pos="3360"/>
+          <w:tab w:val="left" w:pos="3920"/>
+          <w:tab w:val="left" w:pos="4480"/>
+          <w:tab w:val="left" w:pos="5040"/>
+          <w:tab w:val="left" w:pos="5600"/>
+          <w:tab w:val="left" w:pos="6160"/>
+          <w:tab w:val="left" w:pos="6720"/>
+        </w:tabs>
+        <w:autoSpaceDE w:val="0"/>
+        <w:autoSpaceDN w:val="0"/>
+        <w:adjustRightInd w:val="0"/>
+        <w:rPr>
+          <w:rFonts w:ascii="Helvetica Neue" w:hAnsi="Helvetica Neue" w:cs="Helvetica Neue"/>
+          <w:sz w:val="26"/>
+          <w:szCs w:val="26"/>
+        </w:rPr>
+      </w:pPr>
+      <w:r>
+        <w:rPr>
+          <w:rFonts w:ascii="Helvetica Neue" w:hAnsi="Helvetica Neue" w:cs="Helvetica Neue"/>
+          <w:sz w:val="26"/>
+          <w:szCs w:val="26"/>
+        </w:rPr>
+        <w:t>Lastly, decentralization encourages users to be more aware of their systems’ security. As users of the system are considered individually, each node can be responsible for their own security and thus secure the entire system as a unit. Users also have greater control over their data, allowing them to take further measures to ensure their data is secure.</w:t>
+      </w:r>
+    </w:p>
+    <w:p>
+      <w:pPr>
+        <w:tabs>
+          <w:tab w:val="left" w:pos="560"/>
+          <w:tab w:val="left" w:pos="1120"/>
+          <w:tab w:val="left" w:pos="1680"/>
+          <w:tab w:val="left" w:pos="2240"/>
+          <w:tab w:val="left" w:pos="2800"/>
+          <w:tab w:val="left" w:pos="3360"/>
+          <w:tab w:val="left" w:pos="3920"/>
+          <w:tab w:val="left" w:pos="4480"/>
+          <w:tab w:val="left" w:pos="5040"/>
+          <w:tab w:val="left" w:pos="5600"/>
+          <w:tab w:val="left" w:pos="6160"/>
+          <w:tab w:val="left" w:pos="6720"/>
+        </w:tabs>
+        <w:autoSpaceDE w:val="0"/>
+        <w:autoSpaceDN w:val="0"/>
+        <w:adjustRightInd w:val="0"/>
+        <w:rPr>
+          <w:rFonts w:ascii="Helvetica Neue" w:hAnsi="Helvetica Neue" w:cs="Helvetica Neue"/>
+          <w:sz w:val="26"/>
+          <w:szCs w:val="26"/>
+        </w:rPr>
+      </w:pPr>
+    </w:p>
+    <w:p>
+      <w:pPr>
+        <w:rPr>
+          <w:b/>
+          <w:bCs/>
+        </w:rPr>
+      </w:pPr>
+      <w:r>
+        <w:rPr>
+          <w:rFonts w:ascii="Helvetica Neue" w:hAnsi="Helvetica Neue" w:cs="Helvetica Neue"/>
+          <w:sz w:val="26"/>
+          <w:szCs w:val="26"/>
+        </w:rPr>
+        <w:t>Overall, decentralization provides an extra layer of security, allowing systems to be more secure, resilient, and reliable. By spreading and protecting data across the network, the risk of malicious actors is greatly reduced.</w:t>
+      </w:r>
+    </w:p>
+    <w:p>
+      <w:pPr>
+        <w:rPr>
+          <w:b/>
+          <w:bCs/>
+        </w:rPr>
+      </w:pPr>
+    </w:p>
+    <w:p>
+      <w:pPr>
+        <w:rPr>
+          <w:b/>
+          <w:bCs/>
+        </w:rPr>
+      </w:pPr>
+    </w:p>
+    <w:p/>
+    <w:p>
+      <w:pPr>
+        <w:tabs>
+          <w:tab w:val="left" w:pos="560"/>
+          <w:tab w:val="left" w:pos="1120"/>
+          <w:tab w:val="left" w:pos="1680"/>
+          <w:tab w:val="left" w:pos="2240"/>
+          <w:tab w:val="left" w:pos="2800"/>
+          <w:tab w:val="left" w:pos="3360"/>
+          <w:tab w:val="left" w:pos="3920"/>
+          <w:tab w:val="left" w:pos="4480"/>
+          <w:tab w:val="left" w:pos="5040"/>
+          <w:tab w:val="left" w:pos="5600"/>
+          <w:tab w:val="left" w:pos="6160"/>
+          <w:tab w:val="left" w:pos="6720"/>
+        </w:tabs>
+        <w:autoSpaceDE w:val="0"/>
+        <w:autoSpaceDN w:val="0"/>
+        <w:adjustRightInd w:val="0"/>
+        <w:rPr>
+          <w:rFonts w:ascii="Helvetica Neue" w:hAnsi="Helvetica Neue" w:cs="Helvetica Neue"/>
+          <w:sz w:val="26"/>
+          <w:szCs w:val="26"/>
+        </w:rPr>
+      </w:pPr>
+      <w:r>
+        <w:rPr>
+          <w:rFonts w:ascii="Helvetica Neue" w:hAnsi="Helvetica Neue" w:cs="Helvetica Neue"/>
+          <w:sz w:val="26"/>
+          <w:szCs w:val="26"/>
+        </w:rPr>
+        <w:t>A smart contract is a computer protocol (a set of instructions) that enables two or more parties to securely exchange information and/or assets without the need for a third party. Smart contracts are usually built on top of a blockchain technology like Ethereum. They operate by capturing and executing the terms of a contract using a programmable code that is stored, replicated, and supervised by a network of computers on the blockchain.</w:t>
+      </w:r>
+    </w:p>
+    <w:p>
+      <w:pPr>
+        <w:tabs>
+          <w:tab w:val="left" w:pos="560"/>
+          <w:tab w:val="left" w:pos="1120"/>
+          <w:tab w:val="left" w:pos="1680"/>
+          <w:tab w:val="left" w:pos="2240"/>
+          <w:tab w:val="left" w:pos="2800"/>
+          <w:tab w:val="left" w:pos="3360"/>
+          <w:tab w:val="left" w:pos="3920"/>
+          <w:tab w:val="left" w:pos="4480"/>
+          <w:tab w:val="left" w:pos="5040"/>
+          <w:tab w:val="left" w:pos="5600"/>
+          <w:tab w:val="left" w:pos="6160"/>
+          <w:tab w:val="left" w:pos="6720"/>
+        </w:tabs>
+        <w:autoSpaceDE w:val="0"/>
+        <w:autoSpaceDN w:val="0"/>
+        <w:adjustRightInd w:val="0"/>
+        <w:rPr>
+          <w:rFonts w:ascii="Helvetica Neue" w:hAnsi="Helvetica Neue" w:cs="Helvetica Neue"/>
+          <w:sz w:val="26"/>
+          <w:szCs w:val="26"/>
+        </w:rPr>
+      </w:pPr>
+    </w:p>
+    <w:p>
+      <w:r>
+        <w:rPr>
+          <w:rFonts w:ascii="Helvetica Neue" w:hAnsi="Helvetica Neue" w:cs="Helvetica Neue"/>
+          <w:sz w:val="26"/>
+          <w:szCs w:val="26"/>
+        </w:rPr>
+        <w:t>Smart contracts are similar to traditional contracts except they are self-executing, meaning that they automatically manage and enforce the terms of the contract instead of relying on a third party. For example, if a buyer and seller agree to exchange goods for payment, the buyer can transfer funds to a designated address and the smart contract will verify the funds and release the goods to the seller. This eliminates the need for third parties or intermediaries, so transactions are faster and more secure. Smart contracts are also transparent and immutable, meaning that they cannot be changed arbitrarily and all parties have access to the same information.</w:t>
+      </w:r>
+    </w:p>
+    <w:p/>
+    <w:p/>
+    <w:p/>
+    <w:p/>
+    <w:p/>
+    <w:p/>
+    <w:p/>
+    <w:p/>
+    <w:p/>
+    <w:p/>
+    <w:p/>
+    <w:p/>
+    <w:p/>
+    <w:p/>
+    <w:p/>
+    <w:p>
+      <w:pPr>
+        <w:pStyle w:val="Heading1"/>
+      </w:pPr>
+      <w:r>
+        <w:t>Testing Validation and Discussion:</w:t>
+      </w:r>
+    </w:p>
+    <w:p/>
+    <w:p/>
+    <w:p/>
+    <w:p/>
+    <w:p/>
+    <w:p/>
+    <w:p/>
+    <w:p/>
+    <w:p/>
+    <w:p/>
+    <w:p/>
+    <w:p/>
+    <w:p/>
+    <w:p>
+      <w:pPr>
+        <w:pStyle w:val="Heading1"/>
+      </w:pPr>
+      <w:r>
+        <w:t>Conclusion:</w:t>
+      </w:r>
+    </w:p>
+    <w:p/>
+    <w:p/>
+    <w:p/>
+    <w:p/>
+    <w:p/>
+    <w:p/>
+    <w:p/>
+    <w:p/>
+    <w:p/>
+    <w:p>
+      <w:pPr>
+        <w:pStyle w:val="Heading1"/>
+      </w:pPr>
+      <w:r>
+        <w:t>References:</w:t>
+      </w:r>
+    </w:p>
     <w:p/>
     <w:p/>
     <w:p>
@@ -528,6 +4797,7 @@
           <w:sz w:val="27"/>
           <w:szCs w:val="27"/>
         </w:rPr>
+        <w:lastRenderedPageBreak/>
         <w:t>Elliptic Curve Cryptography Explained</w:t>
       </w:r>
     </w:p>
@@ -908,7 +5178,6 @@
         <w:rPr>
           <w:rFonts w:ascii="Times New Roman" w:eastAsia="Times New Roman" w:hAnsi="Times New Roman" w:cs="Times New Roman"/>
         </w:rPr>
-        <w:lastRenderedPageBreak/>
         <w:t>4.</w:t>
       </w:r>
     </w:p>
@@ -1163,6 +5432,7 @@
         <w:rPr>
           <w:rFonts w:ascii="Times New Roman" w:eastAsia="Times New Roman" w:hAnsi="Times New Roman" w:cs="Times New Roman"/>
         </w:rPr>
+        <w:lastRenderedPageBreak/>
         <w:t>2.</w:t>
       </w:r>
     </w:p>
@@ -1223,7 +5493,7 @@
         </w:rPr>
         <w:t xml:space="preserve"> algorithm (see the </w:t>
       </w:r>
-      <w:hyperlink r:id="rId6" w:history="1">
+      <w:hyperlink r:id="rId13" w:history="1">
         <w:r>
           <w:rPr>
             <w:rFonts w:ascii="Times New Roman" w:eastAsia="Times New Roman" w:hAnsi="Times New Roman" w:cs="Times New Roman"/>
@@ -1829,7 +6099,6 @@
     <w:p>
       <w:proofErr w:type="spellStart"/>
       <w:r>
-        <w:lastRenderedPageBreak/>
         <w:t>Src</w:t>
       </w:r>
       <w:proofErr w:type="spellEnd"/>
@@ -1848,6 +6117,44 @@
     </w:sectPr>
   </w:body>
 </w:document>
+</file>
+
+<file path=word/endnotes.xml><?xml version="1.0" encoding="utf-8"?>
+<w:endnotes xmlns:wpc="http://schemas.microsoft.com/office/word/2010/wordprocessingCanvas" xmlns:cx="http://schemas.microsoft.com/office/drawing/2014/chartex" xmlns:cx1="http://schemas.microsoft.com/office/drawing/2015/9/8/chartex" xmlns:cx2="http://schemas.microsoft.com/office/drawing/2015/10/21/chartex" xmlns:cx3="http://schemas.microsoft.com/office/drawing/2016/5/9/chartex" xmlns:cx4="http://schemas.microsoft.com/office/drawing/2016/5/10/chartex" xmlns:cx5="http://schemas.microsoft.com/office/drawing/2016/5/11/chartex" xmlns:cx6="http://schemas.microsoft.com/office/drawing/2016/5/12/chartex" xmlns:cx7="http://schemas.microsoft.com/office/drawing/2016/5/13/chartex" xmlns:cx8="http://schemas.microsoft.com/office/drawing/2016/5/14/chartex" xmlns:mc="http://schemas.openxmlformats.org/markup-compatibility/2006" xmlns:aink="http://schemas.microsoft.com/office/drawing/2016/ink" xmlns:am3d="http://schemas.microsoft.com/office/drawing/2017/model3d" xmlns:o="urn:schemas-microsoft-com:office:office" xmlns:oel="http://schemas.microsoft.com/office/2019/extlst" xmlns:r="http://schemas.openxmlformats.org/officeDocument/2006/relationships" xmlns:m="http://schemas.openxmlformats.org/officeDocument/2006/math" xmlns:v="urn:schemas-microsoft-com:vml" xmlns:wp14="http://schemas.microsoft.com/office/word/2010/wordprocessingDrawing" xmlns:wp="http://schemas.openxmlformats.org/drawingml/2006/wordprocessingDrawing" xmlns:w10="urn:schemas-microsoft-com:office:word" xmlns:w="http://schemas.openxmlformats.org/wordprocessingml/2006/main" xmlns:w14="http://schemas.microsoft.com/office/word/2010/wordml" xmlns:w15="http://schemas.microsoft.com/office/word/2012/wordml" xmlns:w16cex="http://schemas.microsoft.com/office/word/2018/wordml/cex" xmlns:w16cid="http://schemas.microsoft.com/office/word/2016/wordml/cid" xmlns:w16="http://schemas.microsoft.com/office/word/2018/wordml" xmlns:w16sdtdh="http://schemas.microsoft.com/office/word/2020/wordml/sdtdatahash" xmlns:w16se="http://schemas.microsoft.com/office/word/2015/wordml/symex" xmlns:wpg="http://schemas.microsoft.com/office/word/2010/wordprocessingGroup" xmlns:wpi="http://schemas.microsoft.com/office/word/2010/wordprocessingInk" xmlns:wne="http://schemas.microsoft.com/office/word/2006/wordml" xmlns:wps="http://schemas.microsoft.com/office/word/2010/wordprocessingShape" mc:Ignorable="w14 w15 w16se w16cid w16 w16cex w16sdtdh wp14">
+  <w:endnote w:type="separator" w:id="-1">
+    <w:p>
+      <w:r>
+        <w:separator/>
+      </w:r>
+    </w:p>
+  </w:endnote>
+  <w:endnote w:type="continuationSeparator" w:id="0">
+    <w:p>
+      <w:r>
+        <w:continuationSeparator/>
+      </w:r>
+    </w:p>
+  </w:endnote>
+</w:endnotes>
+</file>
+
+<file path=word/footnotes.xml><?xml version="1.0" encoding="utf-8"?>
+<w:footnotes xmlns:wpc="http://schemas.microsoft.com/office/word/2010/wordprocessingCanvas" xmlns:cx="http://schemas.microsoft.com/office/drawing/2014/chartex" xmlns:cx1="http://schemas.microsoft.com/office/drawing/2015/9/8/chartex" xmlns:cx2="http://schemas.microsoft.com/office/drawing/2015/10/21/chartex" xmlns:cx3="http://schemas.microsoft.com/office/drawing/2016/5/9/chartex" xmlns:cx4="http://schemas.microsoft.com/office/drawing/2016/5/10/chartex" xmlns:cx5="http://schemas.microsoft.com/office/drawing/2016/5/11/chartex" xmlns:cx6="http://schemas.microsoft.com/office/drawing/2016/5/12/chartex" xmlns:cx7="http://schemas.microsoft.com/office/drawing/2016/5/13/chartex" xmlns:cx8="http://schemas.microsoft.com/office/drawing/2016/5/14/chartex" xmlns:mc="http://schemas.openxmlformats.org/markup-compatibility/2006" xmlns:aink="http://schemas.microsoft.com/office/drawing/2016/ink" xmlns:am3d="http://schemas.microsoft.com/office/drawing/2017/model3d" xmlns:o="urn:schemas-microsoft-com:office:office" xmlns:oel="http://schemas.microsoft.com/office/2019/extlst" xmlns:r="http://schemas.openxmlformats.org/officeDocument/2006/relationships" xmlns:m="http://schemas.openxmlformats.org/officeDocument/2006/math" xmlns:v="urn:schemas-microsoft-com:vml" xmlns:wp14="http://schemas.microsoft.com/office/word/2010/wordprocessingDrawing" xmlns:wp="http://schemas.openxmlformats.org/drawingml/2006/wordprocessingDrawing" xmlns:w10="urn:schemas-microsoft-com:office:word" xmlns:w="http://schemas.openxmlformats.org/wordprocessingml/2006/main" xmlns:w14="http://schemas.microsoft.com/office/word/2010/wordml" xmlns:w15="http://schemas.microsoft.com/office/word/2012/wordml" xmlns:w16cex="http://schemas.microsoft.com/office/word/2018/wordml/cex" xmlns:w16cid="http://schemas.microsoft.com/office/word/2016/wordml/cid" xmlns:w16="http://schemas.microsoft.com/office/word/2018/wordml" xmlns:w16sdtdh="http://schemas.microsoft.com/office/word/2020/wordml/sdtdatahash" xmlns:w16se="http://schemas.microsoft.com/office/word/2015/wordml/symex" xmlns:wpg="http://schemas.microsoft.com/office/word/2010/wordprocessingGroup" xmlns:wpi="http://schemas.microsoft.com/office/word/2010/wordprocessingInk" xmlns:wne="http://schemas.microsoft.com/office/word/2006/wordml" xmlns:wps="http://schemas.microsoft.com/office/word/2010/wordprocessingShape" mc:Ignorable="w14 w15 w16se w16cid w16 w16cex w16sdtdh wp14">
+  <w:footnote w:type="separator" w:id="-1">
+    <w:p>
+      <w:r>
+        <w:separator/>
+      </w:r>
+    </w:p>
+  </w:footnote>
+  <w:footnote w:type="continuationSeparator" w:id="0">
+    <w:p>
+      <w:r>
+        <w:continuationSeparator/>
+      </w:r>
+    </w:p>
+  </w:footnote>
+</w:footnotes>
 </file>
 
 <file path=word/numbering.xml><?xml version="1.0" encoding="utf-8"?>
@@ -2294,6 +6601,209 @@
     </w:lvl>
   </w:abstractNum>
   <w:abstractNum w:abstractNumId="4" w15:restartNumberingAfterBreak="0">
+    <w:nsid w:val="367B40E4"/>
+    <w:multiLevelType w:val="hybridMultilevel"/>
+    <w:tmpl w:val="FD741992"/>
+    <w:lvl w:ilvl="0" w:tplc="6E0662C2">
+      <w:start w:val="1"/>
+      <w:numFmt w:val="decimal"/>
+      <w:lvlText w:val="%1."/>
+      <w:lvlJc w:val="left"/>
+      <w:pPr>
+        <w:ind w:left="450" w:hanging="360"/>
+      </w:pPr>
+      <w:rPr>
+        <w:b w:val="0"/>
+        <w:bCs w:val="0"/>
+      </w:rPr>
+    </w:lvl>
+    <w:lvl w:ilvl="1" w:tplc="04090019" w:tentative="1">
+      <w:start w:val="1"/>
+      <w:numFmt w:val="lowerLetter"/>
+      <w:lvlText w:val="%2."/>
+      <w:lvlJc w:val="left"/>
+      <w:pPr>
+        <w:ind w:left="1494" w:hanging="360"/>
+      </w:pPr>
+    </w:lvl>
+    <w:lvl w:ilvl="2" w:tplc="0409001B" w:tentative="1">
+      <w:start w:val="1"/>
+      <w:numFmt w:val="lowerRoman"/>
+      <w:lvlText w:val="%3."/>
+      <w:lvlJc w:val="right"/>
+      <w:pPr>
+        <w:ind w:left="2214" w:hanging="180"/>
+      </w:pPr>
+    </w:lvl>
+    <w:lvl w:ilvl="3" w:tplc="0409000F" w:tentative="1">
+      <w:start w:val="1"/>
+      <w:numFmt w:val="decimal"/>
+      <w:lvlText w:val="%4."/>
+      <w:lvlJc w:val="left"/>
+      <w:pPr>
+        <w:ind w:left="2934" w:hanging="360"/>
+      </w:pPr>
+    </w:lvl>
+    <w:lvl w:ilvl="4" w:tplc="04090019" w:tentative="1">
+      <w:start w:val="1"/>
+      <w:numFmt w:val="lowerLetter"/>
+      <w:lvlText w:val="%5."/>
+      <w:lvlJc w:val="left"/>
+      <w:pPr>
+        <w:ind w:left="3654" w:hanging="360"/>
+      </w:pPr>
+    </w:lvl>
+    <w:lvl w:ilvl="5" w:tplc="0409001B" w:tentative="1">
+      <w:start w:val="1"/>
+      <w:numFmt w:val="lowerRoman"/>
+      <w:lvlText w:val="%6."/>
+      <w:lvlJc w:val="right"/>
+      <w:pPr>
+        <w:ind w:left="4374" w:hanging="180"/>
+      </w:pPr>
+    </w:lvl>
+    <w:lvl w:ilvl="6" w:tplc="0409000F" w:tentative="1">
+      <w:start w:val="1"/>
+      <w:numFmt w:val="decimal"/>
+      <w:lvlText w:val="%7."/>
+      <w:lvlJc w:val="left"/>
+      <w:pPr>
+        <w:ind w:left="5094" w:hanging="360"/>
+      </w:pPr>
+    </w:lvl>
+    <w:lvl w:ilvl="7" w:tplc="04090019" w:tentative="1">
+      <w:start w:val="1"/>
+      <w:numFmt w:val="lowerLetter"/>
+      <w:lvlText w:val="%8."/>
+      <w:lvlJc w:val="left"/>
+      <w:pPr>
+        <w:ind w:left="5814" w:hanging="360"/>
+      </w:pPr>
+    </w:lvl>
+    <w:lvl w:ilvl="8" w:tplc="0409001B" w:tentative="1">
+      <w:start w:val="1"/>
+      <w:numFmt w:val="lowerRoman"/>
+      <w:lvlText w:val="%9."/>
+      <w:lvlJc w:val="right"/>
+      <w:pPr>
+        <w:ind w:left="6534" w:hanging="180"/>
+      </w:pPr>
+    </w:lvl>
+  </w:abstractNum>
+  <w:abstractNum w:abstractNumId="5" w15:restartNumberingAfterBreak="0">
+    <w:nsid w:val="45CB522F"/>
+    <w:multiLevelType w:val="multilevel"/>
+    <w:tmpl w:val="36D2964A"/>
+    <w:lvl w:ilvl="0">
+      <w:start w:val="1"/>
+      <w:numFmt w:val="decimal"/>
+      <w:lvlText w:val="%1"/>
+      <w:lvlJc w:val="left"/>
+      <w:pPr>
+        <w:ind w:left="360" w:hanging="360"/>
+      </w:pPr>
+      <w:rPr>
+        <w:rFonts w:hint="default"/>
+      </w:rPr>
+    </w:lvl>
+    <w:lvl w:ilvl="1">
+      <w:start w:val="1"/>
+      <w:numFmt w:val="decimal"/>
+      <w:lvlText w:val="%1.%2"/>
+      <w:lvlJc w:val="left"/>
+      <w:pPr>
+        <w:ind w:left="360" w:hanging="360"/>
+      </w:pPr>
+      <w:rPr>
+        <w:rFonts w:hint="default"/>
+      </w:rPr>
+    </w:lvl>
+    <w:lvl w:ilvl="2">
+      <w:start w:val="1"/>
+      <w:numFmt w:val="decimal"/>
+      <w:lvlText w:val="%1.%2.%3"/>
+      <w:lvlJc w:val="left"/>
+      <w:pPr>
+        <w:ind w:left="720" w:hanging="720"/>
+      </w:pPr>
+      <w:rPr>
+        <w:rFonts w:hint="default"/>
+      </w:rPr>
+    </w:lvl>
+    <w:lvl w:ilvl="3">
+      <w:start w:val="1"/>
+      <w:numFmt w:val="decimal"/>
+      <w:lvlText w:val="%1.%2.%3.%4"/>
+      <w:lvlJc w:val="left"/>
+      <w:pPr>
+        <w:ind w:left="720" w:hanging="720"/>
+      </w:pPr>
+      <w:rPr>
+        <w:rFonts w:hint="default"/>
+      </w:rPr>
+    </w:lvl>
+    <w:lvl w:ilvl="4">
+      <w:start w:val="1"/>
+      <w:numFmt w:val="decimal"/>
+      <w:lvlText w:val="%1.%2.%3.%4.%5"/>
+      <w:lvlJc w:val="left"/>
+      <w:pPr>
+        <w:ind w:left="1080" w:hanging="1080"/>
+      </w:pPr>
+      <w:rPr>
+        <w:rFonts w:hint="default"/>
+      </w:rPr>
+    </w:lvl>
+    <w:lvl w:ilvl="5">
+      <w:start w:val="1"/>
+      <w:numFmt w:val="decimal"/>
+      <w:lvlText w:val="%1.%2.%3.%4.%5.%6"/>
+      <w:lvlJc w:val="left"/>
+      <w:pPr>
+        <w:ind w:left="1080" w:hanging="1080"/>
+      </w:pPr>
+      <w:rPr>
+        <w:rFonts w:hint="default"/>
+      </w:rPr>
+    </w:lvl>
+    <w:lvl w:ilvl="6">
+      <w:start w:val="1"/>
+      <w:numFmt w:val="decimal"/>
+      <w:lvlText w:val="%1.%2.%3.%4.%5.%6.%7"/>
+      <w:lvlJc w:val="left"/>
+      <w:pPr>
+        <w:ind w:left="1440" w:hanging="1440"/>
+      </w:pPr>
+      <w:rPr>
+        <w:rFonts w:hint="default"/>
+      </w:rPr>
+    </w:lvl>
+    <w:lvl w:ilvl="7">
+      <w:start w:val="1"/>
+      <w:numFmt w:val="decimal"/>
+      <w:lvlText w:val="%1.%2.%3.%4.%5.%6.%7.%8"/>
+      <w:lvlJc w:val="left"/>
+      <w:pPr>
+        <w:ind w:left="1440" w:hanging="1440"/>
+      </w:pPr>
+      <w:rPr>
+        <w:rFonts w:hint="default"/>
+      </w:rPr>
+    </w:lvl>
+    <w:lvl w:ilvl="8">
+      <w:start w:val="1"/>
+      <w:numFmt w:val="decimal"/>
+      <w:lvlText w:val="%1.%2.%3.%4.%5.%6.%7.%8.%9"/>
+      <w:lvlJc w:val="left"/>
+      <w:pPr>
+        <w:ind w:left="1800" w:hanging="1800"/>
+      </w:pPr>
+      <w:rPr>
+        <w:rFonts w:hint="default"/>
+      </w:rPr>
+    </w:lvl>
+  </w:abstractNum>
+  <w:abstractNum w:abstractNumId="6" w15:restartNumberingAfterBreak="0">
     <w:nsid w:val="4FB93886"/>
     <w:multiLevelType w:val="multilevel"/>
     <w:tmpl w:val="6DE41F30"/>
@@ -2438,7 +6948,7 @@
       </w:rPr>
     </w:lvl>
   </w:abstractNum>
-  <w:abstractNum w:abstractNumId="5" w15:restartNumberingAfterBreak="0">
+  <w:abstractNum w:abstractNumId="7" w15:restartNumberingAfterBreak="0">
     <w:nsid w:val="7F3A29A3"/>
     <w:multiLevelType w:val="multilevel"/>
     <w:tmpl w:val="F4F632E2"/>
@@ -2597,12 +7107,18 @@
     <w:abstractNumId w:val="0"/>
   </w:num>
   <w:num w:numId="4" w16cid:durableId="1729761684">
-    <w:abstractNumId w:val="4"/>
+    <w:abstractNumId w:val="6"/>
   </w:num>
   <w:num w:numId="5" w16cid:durableId="384530929">
     <w:abstractNumId w:val="3"/>
   </w:num>
   <w:num w:numId="6" w16cid:durableId="1914076724">
+    <w:abstractNumId w:val="7"/>
+  </w:num>
+  <w:num w:numId="7" w16cid:durableId="1680739830">
+    <w:abstractNumId w:val="4"/>
+  </w:num>
+  <w:num w:numId="8" w16cid:durableId="566460252">
     <w:abstractNumId w:val="5"/>
   </w:num>
 </w:numbering>
@@ -3003,29 +7519,71 @@
     <w:name w:val="Normal"/>
     <w:qFormat/>
   </w:style>
+  <w:style w:type="paragraph" w:styleId="Heading1">
+    <w:name w:val="heading 1"/>
+    <w:basedOn w:val="Normal"/>
+    <w:next w:val="Normal"/>
+    <w:link w:val="Heading1Char"/>
+    <w:uiPriority w:val="9"/>
+    <w:qFormat/>
+    <w:rsid w:val="004B2A8C"/>
+    <w:pPr>
+      <w:keepNext/>
+      <w:keepLines/>
+      <w:spacing w:before="240"/>
+      <w:outlineLvl w:val="0"/>
+    </w:pPr>
+    <w:rPr>
+      <w:rFonts w:asciiTheme="majorHAnsi" w:eastAsiaTheme="majorEastAsia" w:hAnsiTheme="majorHAnsi" w:cstheme="majorBidi"/>
+      <w:b/>
+      <w:color w:val="000000" w:themeColor="text1"/>
+      <w:sz w:val="32"/>
+      <w:szCs w:val="32"/>
+    </w:rPr>
+  </w:style>
+  <w:style w:type="paragraph" w:styleId="Heading2">
+    <w:name w:val="heading 2"/>
+    <w:basedOn w:val="Normal"/>
+    <w:next w:val="Normal"/>
+    <w:link w:val="Heading2Char"/>
+    <w:uiPriority w:val="9"/>
+    <w:unhideWhenUsed/>
+    <w:qFormat/>
+    <w:rsid w:val="00D549A6"/>
+    <w:pPr>
+      <w:keepNext/>
+      <w:keepLines/>
+      <w:spacing w:before="40"/>
+      <w:outlineLvl w:val="1"/>
+    </w:pPr>
+    <w:rPr>
+      <w:rFonts w:asciiTheme="majorHAnsi" w:eastAsiaTheme="majorEastAsia" w:hAnsiTheme="majorHAnsi" w:cstheme="majorBidi"/>
+      <w:b/>
+      <w:color w:val="000000" w:themeColor="text1"/>
+      <w:szCs w:val="26"/>
+    </w:rPr>
+  </w:style>
   <w:style w:type="paragraph" w:styleId="Heading3">
     <w:name w:val="heading 3"/>
     <w:basedOn w:val="Normal"/>
     <w:link w:val="Heading3Char"/>
     <w:uiPriority w:val="9"/>
     <w:qFormat/>
-    <w:rsid w:val="00AF6068"/>
+    <w:rsid w:val="00F143E7"/>
     <w:pPr>
       <w:spacing w:before="100" w:beforeAutospacing="1" w:after="100" w:afterAutospacing="1"/>
       <w:outlineLvl w:val="2"/>
     </w:pPr>
     <w:rPr>
-      <w:rFonts w:ascii="Times New Roman" w:eastAsia="Times New Roman" w:hAnsi="Times New Roman" w:cs="Times New Roman"/>
+      <w:rFonts w:asciiTheme="majorHAnsi" w:eastAsia="Times New Roman" w:hAnsiTheme="majorHAnsi" w:cs="Times New Roman"/>
       <w:b/>
       <w:bCs/>
-      <w:sz w:val="27"/>
       <w:szCs w:val="27"/>
     </w:rPr>
   </w:style>
   <w:style w:type="character" w:default="1" w:styleId="DefaultParagraphFont">
     <w:name w:val="Default Paragraph Font"/>
     <w:uiPriority w:val="1"/>
-    <w:semiHidden/>
     <w:unhideWhenUsed/>
   </w:style>
   <w:style w:type="table" w:default="1" w:styleId="TableNormal">
@@ -3065,12 +7623,11 @@
     <w:basedOn w:val="DefaultParagraphFont"/>
     <w:link w:val="Heading3"/>
     <w:uiPriority w:val="9"/>
-    <w:rsid w:val="00AF6068"/>
+    <w:rsid w:val="00F143E7"/>
     <w:rPr>
-      <w:rFonts w:ascii="Times New Roman" w:eastAsia="Times New Roman" w:hAnsi="Times New Roman" w:cs="Times New Roman"/>
+      <w:rFonts w:asciiTheme="majorHAnsi" w:eastAsia="Times New Roman" w:hAnsiTheme="majorHAnsi" w:cs="Times New Roman"/>
       <w:b/>
       <w:bCs/>
-      <w:sz w:val="27"/>
       <w:szCs w:val="27"/>
     </w:rPr>
   </w:style>
@@ -3143,6 +7700,91 @@
       <w:sz w:val="20"/>
       <w:szCs w:val="20"/>
     </w:rPr>
+  </w:style>
+  <w:style w:type="character" w:customStyle="1" w:styleId="Heading1Char">
+    <w:name w:val="Heading 1 Char"/>
+    <w:basedOn w:val="DefaultParagraphFont"/>
+    <w:link w:val="Heading1"/>
+    <w:uiPriority w:val="9"/>
+    <w:rsid w:val="004B2A8C"/>
+    <w:rPr>
+      <w:rFonts w:asciiTheme="majorHAnsi" w:eastAsiaTheme="majorEastAsia" w:hAnsiTheme="majorHAnsi" w:cstheme="majorBidi"/>
+      <w:b/>
+      <w:color w:val="000000" w:themeColor="text1"/>
+      <w:sz w:val="32"/>
+      <w:szCs w:val="32"/>
+    </w:rPr>
+  </w:style>
+  <w:style w:type="character" w:customStyle="1" w:styleId="Heading2Char">
+    <w:name w:val="Heading 2 Char"/>
+    <w:basedOn w:val="DefaultParagraphFont"/>
+    <w:link w:val="Heading2"/>
+    <w:uiPriority w:val="9"/>
+    <w:rsid w:val="00D549A6"/>
+    <w:rPr>
+      <w:rFonts w:asciiTheme="majorHAnsi" w:eastAsiaTheme="majorEastAsia" w:hAnsiTheme="majorHAnsi" w:cstheme="majorBidi"/>
+      <w:b/>
+      <w:color w:val="000000" w:themeColor="text1"/>
+      <w:szCs w:val="26"/>
+    </w:rPr>
+  </w:style>
+  <w:style w:type="table" w:styleId="TableGrid">
+    <w:name w:val="Table Grid"/>
+    <w:basedOn w:val="TableNormal"/>
+    <w:uiPriority w:val="39"/>
+    <w:rsid w:val="00E41BE2"/>
+    <w:tblPr>
+      <w:tblBorders>
+        <w:top w:val="single" w:sz="4" w:space="0" w:color="auto"/>
+        <w:left w:val="single" w:sz="4" w:space="0" w:color="auto"/>
+        <w:bottom w:val="single" w:sz="4" w:space="0" w:color="auto"/>
+        <w:right w:val="single" w:sz="4" w:space="0" w:color="auto"/>
+        <w:insideH w:val="single" w:sz="4" w:space="0" w:color="auto"/>
+        <w:insideV w:val="single" w:sz="4" w:space="0" w:color="auto"/>
+      </w:tblBorders>
+    </w:tblPr>
+  </w:style>
+  <w:style w:type="paragraph" w:styleId="Header">
+    <w:name w:val="header"/>
+    <w:basedOn w:val="Normal"/>
+    <w:link w:val="HeaderChar"/>
+    <w:uiPriority w:val="99"/>
+    <w:unhideWhenUsed/>
+    <w:rsid w:val="00333301"/>
+    <w:pPr>
+      <w:tabs>
+        <w:tab w:val="center" w:pos="4680"/>
+        <w:tab w:val="right" w:pos="9360"/>
+      </w:tabs>
+    </w:pPr>
+  </w:style>
+  <w:style w:type="character" w:customStyle="1" w:styleId="HeaderChar">
+    <w:name w:val="Header Char"/>
+    <w:basedOn w:val="DefaultParagraphFont"/>
+    <w:link w:val="Header"/>
+    <w:uiPriority w:val="99"/>
+    <w:rsid w:val="00333301"/>
+  </w:style>
+  <w:style w:type="paragraph" w:styleId="Footer">
+    <w:name w:val="footer"/>
+    <w:basedOn w:val="Normal"/>
+    <w:link w:val="FooterChar"/>
+    <w:uiPriority w:val="99"/>
+    <w:unhideWhenUsed/>
+    <w:rsid w:val="00333301"/>
+    <w:pPr>
+      <w:tabs>
+        <w:tab w:val="center" w:pos="4680"/>
+        <w:tab w:val="right" w:pos="9360"/>
+      </w:tabs>
+    </w:pPr>
+  </w:style>
+  <w:style w:type="character" w:customStyle="1" w:styleId="FooterChar">
+    <w:name w:val="Footer Char"/>
+    <w:basedOn w:val="DefaultParagraphFont"/>
+    <w:link w:val="Footer"/>
+    <w:uiPriority w:val="99"/>
+    <w:rsid w:val="00333301"/>
   </w:style>
 </w:styles>
 </file>

</xml_diff>